<commit_message>
Custom sizes for video streams and output captures.
</commit_message>
<xml_diff>
--- a/DNH/HMDOpView/AppOptionsDocument.docx
+++ b/DNH/HMDOpView/AppOptionsDocument.docx
@@ -1575,12 +1575,12 @@
       <w:pPr>
         <w:pStyle w:val="JSONValueHeader"/>
       </w:pPr>
-      <w:r>
-        <w:t>_</w:t>
-      </w:r>
       <w:proofErr w:type="spellStart"/>
       <w:r>
-        <w:t>viewport_height</w:t>
+        <w:t>composite</w:t>
+      </w:r>
+      <w:r>
+        <w:t>_height</w:t>
       </w:r>
       <w:proofErr w:type="spellEnd"/>
     </w:p>
@@ -1629,7 +1629,7 @@
                 <w:b w:val="0"/>
                 <w:bCs w:val="0"/>
               </w:rPr>
-              <w:t>number</w:t>
+              <w:t>int</w:t>
             </w:r>
           </w:p>
         </w:tc>
@@ -1661,7 +1661,10 @@
               <w:cnfStyle w:val="000000100000" w:firstRow="0" w:lastRow="0" w:firstColumn="0" w:lastColumn="0" w:oddVBand="0" w:evenVBand="0" w:oddHBand="1" w:evenHBand="0" w:firstRowFirstColumn="0" w:firstRowLastColumn="0" w:lastRowFirstColumn="0" w:lastRowLastColumn="0"/>
             </w:pPr>
             <w:r>
-              <w:t>Vertical pixel dimension of the video feed viewport.</w:t>
+              <w:t xml:space="preserve">Vertical pixel dimension of the video </w:t>
+            </w:r>
+            <w:r>
+              <w:t>saved out for the composite video feed.</w:t>
             </w:r>
           </w:p>
         </w:tc>
@@ -1690,7 +1693,16 @@
               <w:cnfStyle w:val="000000000000" w:firstRow="0" w:lastRow="0" w:firstColumn="0" w:lastColumn="0" w:oddVBand="0" w:evenVBand="0" w:oddHBand="0" w:evenHBand="0" w:firstRowFirstColumn="0" w:firstRowLastColumn="0" w:lastRowFirstColumn="0" w:lastRowLastColumn="0"/>
             </w:pPr>
             <w:r>
-              <w:t>This is the height of the rectangle where streaming video feeds are shown.</w:t>
+              <w:t xml:space="preserve">This is the height of the </w:t>
+            </w:r>
+            <w:r>
+              <w:t>video</w:t>
+            </w:r>
+            <w:r>
+              <w:t xml:space="preserve"> </w:t>
+            </w:r>
+            <w:r>
+              <w:t>of the saved video for the composite video.</w:t>
             </w:r>
           </w:p>
         </w:tc>
@@ -1737,15 +1749,15 @@
       <w:pPr>
         <w:pStyle w:val="JSONValueHeader"/>
       </w:pPr>
+      <w:proofErr w:type="spellStart"/>
+      <w:r>
+        <w:t>composite</w:t>
+      </w:r>
       <w:r>
         <w:t>_</w:t>
       </w:r>
-      <w:proofErr w:type="spellStart"/>
-      <w:r>
-        <w:t>viewport_offs</w:t>
-      </w:r>
-      <w:r>
-        <w:t>x</w:t>
+      <w:r>
+        <w:t>width</w:t>
       </w:r>
       <w:proofErr w:type="spellEnd"/>
     </w:p>
@@ -1794,7 +1806,7 @@
                 <w:b w:val="0"/>
                 <w:bCs w:val="0"/>
               </w:rPr>
-              <w:t>number</w:t>
+              <w:t>int</w:t>
             </w:r>
           </w:p>
         </w:tc>
@@ -1826,7 +1838,16 @@
               <w:cnfStyle w:val="000000100000" w:firstRow="0" w:lastRow="0" w:firstColumn="0" w:lastColumn="0" w:oddVBand="0" w:evenVBand="0" w:oddHBand="1" w:evenHBand="0" w:firstRowFirstColumn="0" w:firstRowLastColumn="0" w:lastRowFirstColumn="0" w:lastRowLastColumn="0"/>
             </w:pPr>
             <w:r>
-              <w:t>Horizontal pixel offset of the video feed viewport.</w:t>
+              <w:t>Horizontal</w:t>
+            </w:r>
+            <w:r>
+              <w:t xml:space="preserve"> pixel dimension of the video </w:t>
+            </w:r>
+            <w:r>
+              <w:t>saved out for the composite video feed</w:t>
+            </w:r>
+            <w:r>
+              <w:t>.</w:t>
             </w:r>
           </w:p>
         </w:tc>
@@ -1855,10 +1876,7 @@
               <w:cnfStyle w:val="000000000000" w:firstRow="0" w:lastRow="0" w:firstColumn="0" w:lastColumn="0" w:oddVBand="0" w:evenVBand="0" w:oddHBand="0" w:evenHBand="0" w:firstRowFirstColumn="0" w:firstRowLastColumn="0" w:lastRowFirstColumn="0" w:lastRowLastColumn="0"/>
             </w:pPr>
             <w:r>
-              <w:t xml:space="preserve">This is the horizontal </w:t>
-            </w:r>
-            <w:r>
-              <w:t>offset of the video feed viewport.</w:t>
+              <w:t>This is the width of the video of the saved video for the composite video.</w:t>
             </w:r>
           </w:p>
         </w:tc>
@@ -1890,14 +1908,6 @@
               <w:cnfStyle w:val="000000100000" w:firstRow="0" w:lastRow="0" w:firstColumn="0" w:lastColumn="0" w:oddVBand="0" w:evenVBand="0" w:oddHBand="1" w:evenHBand="0" w:firstRowFirstColumn="0" w:firstRowLastColumn="0" w:lastRowFirstColumn="0" w:lastRowLastColumn="0"/>
             </w:pPr>
             <w:r>
-              <w:t>Screen coordinate system.</w:t>
-            </w:r>
-          </w:p>
-          <w:p>
-            <w:pPr>
-              <w:cnfStyle w:val="000000100000" w:firstRow="0" w:lastRow="0" w:firstColumn="0" w:lastColumn="0" w:oddVBand="0" w:evenVBand="0" w:oddHBand="1" w:evenHBand="0" w:firstRowFirstColumn="0" w:firstRowLastColumn="0" w:lastRowFirstColumn="0" w:lastRowLastColumn="0"/>
-            </w:pPr>
-            <w:r>
               <w:t>The value is in pixel units.</w:t>
             </w:r>
           </w:p>
@@ -1918,7 +1928,7 @@
       </w:r>
       <w:proofErr w:type="spellStart"/>
       <w:r>
-        <w:t>viewport_offsy</w:t>
+        <w:t>viewport_height</w:t>
       </w:r>
       <w:proofErr w:type="spellEnd"/>
     </w:p>
@@ -1967,14 +1977,7 @@
                 <w:b w:val="0"/>
                 <w:bCs w:val="0"/>
               </w:rPr>
-              <w:t>N</w:t>
-            </w:r>
-            <w:r>
-              <w:rPr>
-                <w:b w:val="0"/>
-                <w:bCs w:val="0"/>
-              </w:rPr>
-              <w:t>umber</w:t>
+              <w:t>number</w:t>
             </w:r>
           </w:p>
         </w:tc>
@@ -2006,7 +2009,7 @@
               <w:cnfStyle w:val="000000100000" w:firstRow="0" w:lastRow="0" w:firstColumn="0" w:lastColumn="0" w:oddVBand="0" w:evenVBand="0" w:oddHBand="1" w:evenHBand="0" w:firstRowFirstColumn="0" w:firstRowLastColumn="0" w:lastRowFirstColumn="0" w:lastRowLastColumn="0"/>
             </w:pPr>
             <w:r>
-              <w:t>Vertical pixel offset of the video feed viewport.</w:t>
+              <w:t>Vertical pixel dimension of the video feed viewport.</w:t>
             </w:r>
           </w:p>
         </w:tc>
@@ -2035,7 +2038,7 @@
               <w:cnfStyle w:val="000000000000" w:firstRow="0" w:lastRow="0" w:firstColumn="0" w:lastColumn="0" w:oddVBand="0" w:evenVBand="0" w:oddHBand="0" w:evenHBand="0" w:firstRowFirstColumn="0" w:firstRowLastColumn="0" w:lastRowFirstColumn="0" w:lastRowLastColumn="0"/>
             </w:pPr>
             <w:r>
-              <w:t>This is the vertical offset of the video feed viewport.</w:t>
+              <w:t>This is the height of the rectangle where streaming video feeds are shown.</w:t>
             </w:r>
           </w:p>
         </w:tc>
@@ -2067,14 +2070,6 @@
               <w:cnfStyle w:val="000000100000" w:firstRow="0" w:lastRow="0" w:firstColumn="0" w:lastColumn="0" w:oddVBand="0" w:evenVBand="0" w:oddHBand="1" w:evenHBand="0" w:firstRowFirstColumn="0" w:firstRowLastColumn="0" w:lastRowFirstColumn="0" w:lastRowLastColumn="0"/>
             </w:pPr>
             <w:r>
-              <w:t>Screen coordinate system.</w:t>
-            </w:r>
-          </w:p>
-          <w:p>
-            <w:pPr>
-              <w:cnfStyle w:val="000000100000" w:firstRow="0" w:lastRow="0" w:firstColumn="0" w:lastColumn="0" w:oddVBand="0" w:evenVBand="0" w:oddHBand="1" w:evenHBand="0" w:firstRowFirstColumn="0" w:firstRowLastColumn="0" w:lastRowFirstColumn="0" w:lastRowLastColumn="0"/>
-            </w:pPr>
-            <w:r>
               <w:t>The value is in pixel units.</w:t>
             </w:r>
           </w:p>
@@ -2090,14 +2085,15 @@
       <w:pPr>
         <w:pStyle w:val="JSONValueHeader"/>
       </w:pPr>
-    </w:p>
-    <w:p>
-      <w:pPr>
-        <w:pStyle w:val="JSONValueHeader"/>
-      </w:pPr>
+      <w:r>
+        <w:t>_</w:t>
+      </w:r>
       <w:proofErr w:type="spellStart"/>
       <w:r>
-        <w:t>carousel_options</w:t>
+        <w:t>viewport_offs</w:t>
+      </w:r>
+      <w:r>
+        <w:t>x</w:t>
       </w:r>
       <w:proofErr w:type="spellEnd"/>
     </w:p>
@@ -2146,30 +2142,7 @@
                 <w:b w:val="0"/>
                 <w:bCs w:val="0"/>
               </w:rPr>
-              <w:t xml:space="preserve">Array of </w:t>
-            </w:r>
-            <w:proofErr w:type="spellStart"/>
-            <w:r>
-              <w:rPr>
-                <w:b w:val="0"/>
-                <w:bCs w:val="0"/>
-              </w:rPr>
-              <w:t>carousel_options</w:t>
-            </w:r>
-            <w:proofErr w:type="spellEnd"/>
-            <w:r>
-              <w:rPr>
-                <w:b w:val="0"/>
-                <w:bCs w:val="0"/>
-              </w:rPr>
-              <w:t xml:space="preserve"> entr</w:t>
-            </w:r>
-            <w:r>
-              <w:rPr>
-                <w:b w:val="0"/>
-                <w:bCs w:val="0"/>
-              </w:rPr>
-              <w:t>ies.</w:t>
+              <w:t>number</w:t>
             </w:r>
           </w:p>
         </w:tc>
@@ -2201,7 +2174,7 @@
               <w:cnfStyle w:val="000000100000" w:firstRow="0" w:lastRow="0" w:firstColumn="0" w:lastColumn="0" w:oddVBand="0" w:evenVBand="0" w:oddHBand="1" w:evenHBand="0" w:firstRowFirstColumn="0" w:firstRowLastColumn="0" w:lastRowFirstColumn="0" w:lastRowLastColumn="0"/>
             </w:pPr>
             <w:r>
-              <w:t>This will be the arbitrary list of entries shown in the carousel.</w:t>
+              <w:t>Horizontal pixel offset of the video feed viewport.</w:t>
             </w:r>
           </w:p>
         </w:tc>
@@ -2230,17 +2203,10 @@
               <w:cnfStyle w:val="000000000000" w:firstRow="0" w:lastRow="0" w:firstColumn="0" w:lastColumn="0" w:oddVBand="0" w:evenVBand="0" w:oddHBand="0" w:evenHBand="0" w:firstRowFirstColumn="0" w:firstRowLastColumn="0" w:lastRowFirstColumn="0" w:lastRowLastColumn="0"/>
             </w:pPr>
             <w:r>
-              <w:t xml:space="preserve">For the specification of the types of objects that should be in this array, see the section on </w:t>
-            </w:r>
-            <w:r>
-              <w:rPr>
-                <w:i/>
-                <w:iCs/>
-              </w:rPr>
-              <w:t>carousel Entries</w:t>
-            </w:r>
-            <w:r>
-              <w:t>.</w:t>
+              <w:t xml:space="preserve">This is the horizontal </w:t>
+            </w:r>
+            <w:r>
+              <w:t>offset of the video feed viewport.</w:t>
             </w:r>
           </w:p>
         </w:tc>
@@ -2272,7 +2238,15 @@
               <w:cnfStyle w:val="000000100000" w:firstRow="0" w:lastRow="0" w:firstColumn="0" w:lastColumn="0" w:oddVBand="0" w:evenVBand="0" w:oddHBand="1" w:evenHBand="0" w:firstRowFirstColumn="0" w:firstRowLastColumn="0" w:lastRowFirstColumn="0" w:lastRowLastColumn="0"/>
             </w:pPr>
             <w:r>
-              <w:t>--</w:t>
+              <w:t>Screen coordinate system.</w:t>
+            </w:r>
+          </w:p>
+          <w:p>
+            <w:pPr>
+              <w:cnfStyle w:val="000000100000" w:firstRow="0" w:lastRow="0" w:firstColumn="0" w:lastColumn="0" w:oddVBand="0" w:evenVBand="0" w:oddHBand="1" w:evenHBand="0" w:firstRowFirstColumn="0" w:firstRowLastColumn="0" w:lastRowFirstColumn="0" w:lastRowLastColumn="0"/>
+            </w:pPr>
+            <w:r>
+              <w:t>The value is in pixel units.</w:t>
             </w:r>
           </w:p>
         </w:tc>
@@ -2287,9 +2261,12 @@
       <w:pPr>
         <w:pStyle w:val="JSONValueHeader"/>
       </w:pPr>
+      <w:r>
+        <w:t>_</w:t>
+      </w:r>
       <w:proofErr w:type="spellStart"/>
       <w:r>
-        <w:t>feed_options</w:t>
+        <w:t>viewport_offsy</w:t>
       </w:r>
       <w:proofErr w:type="spellEnd"/>
     </w:p>
@@ -2338,23 +2315,14 @@
                 <w:b w:val="0"/>
                 <w:bCs w:val="0"/>
               </w:rPr>
-              <w:t xml:space="preserve">Array of </w:t>
-            </w:r>
-            <w:proofErr w:type="spellStart"/>
+              <w:t>N</w:t>
+            </w:r>
             <w:r>
               <w:rPr>
                 <w:b w:val="0"/>
                 <w:bCs w:val="0"/>
               </w:rPr>
-              <w:t>feed_options</w:t>
-            </w:r>
-            <w:proofErr w:type="spellEnd"/>
-            <w:r>
-              <w:rPr>
-                <w:b w:val="0"/>
-                <w:bCs w:val="0"/>
-              </w:rPr>
-              <w:t xml:space="preserve"> entries.</w:t>
+              <w:t>umber</w:t>
             </w:r>
           </w:p>
         </w:tc>
@@ -2385,6 +2353,9 @@
             <w:pPr>
               <w:cnfStyle w:val="000000100000" w:firstRow="0" w:lastRow="0" w:firstColumn="0" w:lastColumn="0" w:oddVBand="0" w:evenVBand="0" w:oddHBand="1" w:evenHBand="0" w:firstRowFirstColumn="0" w:firstRowLastColumn="0" w:lastRowFirstColumn="0" w:lastRowLastColumn="0"/>
             </w:pPr>
+            <w:r>
+              <w:t>Vertical pixel offset of the video feed viewport.</w:t>
+            </w:r>
           </w:p>
         </w:tc>
       </w:tr>
@@ -2412,26 +2383,7 @@
               <w:cnfStyle w:val="000000000000" w:firstRow="0" w:lastRow="0" w:firstColumn="0" w:lastColumn="0" w:oddVBand="0" w:evenVBand="0" w:oddHBand="0" w:evenHBand="0" w:firstRowFirstColumn="0" w:firstRowLastColumn="0" w:lastRowFirstColumn="0" w:lastRowLastColumn="0"/>
             </w:pPr>
             <w:r>
-              <w:t xml:space="preserve">For the specification of the types of objects that should be in this array, see the section on </w:t>
-            </w:r>
-            <w:proofErr w:type="spellStart"/>
-            <w:r>
-              <w:rPr>
-                <w:i/>
-                <w:iCs/>
-              </w:rPr>
-              <w:t>feed_option</w:t>
-            </w:r>
-            <w:proofErr w:type="spellEnd"/>
-            <w:r>
-              <w:rPr>
-                <w:i/>
-                <w:iCs/>
-              </w:rPr>
-              <w:t xml:space="preserve"> Entries</w:t>
-            </w:r>
-            <w:r>
-              <w:t>.</w:t>
+              <w:t>This is the vertical offset of the video feed viewport.</w:t>
             </w:r>
           </w:p>
         </w:tc>
@@ -2463,37 +2415,15 @@
               <w:cnfStyle w:val="000000100000" w:firstRow="0" w:lastRow="0" w:firstColumn="0" w:lastColumn="0" w:oddVBand="0" w:evenVBand="0" w:oddHBand="1" w:evenHBand="0" w:firstRowFirstColumn="0" w:firstRowLastColumn="0" w:lastRowFirstColumn="0" w:lastRowLastColumn="0"/>
             </w:pPr>
             <w:r>
-              <w:t xml:space="preserve">Each </w:t>
-            </w:r>
-            <w:proofErr w:type="spellStart"/>
-            <w:r>
-              <w:rPr>
-                <w:i/>
-                <w:iCs/>
-              </w:rPr>
-              <w:t>feed_options</w:t>
-            </w:r>
-            <w:proofErr w:type="spellEnd"/>
-            <w:r>
-              <w:t xml:space="preserve"> </w:t>
-            </w:r>
-            <w:r>
-              <w:t xml:space="preserve">entry </w:t>
-            </w:r>
-            <w:r>
-              <w:t xml:space="preserve">represents a separate video stream, from a camera. The system is currently hardcoded to 2 cameras, so </w:t>
-            </w:r>
-            <w:proofErr w:type="spellStart"/>
-            <w:r>
-              <w:rPr>
-                <w:i/>
-                <w:iCs/>
-              </w:rPr>
-              <w:t>feed_options</w:t>
-            </w:r>
-            <w:proofErr w:type="spellEnd"/>
-            <w:r>
-              <w:t xml:space="preserve"> should have 2 entries.</w:t>
+              <w:t>Screen coordinate system.</w:t>
+            </w:r>
+          </w:p>
+          <w:p>
+            <w:pPr>
+              <w:cnfStyle w:val="000000100000" w:firstRow="0" w:lastRow="0" w:firstColumn="0" w:lastColumn="0" w:oddVBand="0" w:evenVBand="0" w:oddHBand="1" w:evenHBand="0" w:firstRowFirstColumn="0" w:firstRowLastColumn="0" w:lastRowFirstColumn="0" w:lastRowLastColumn="0"/>
+            </w:pPr>
+            <w:r>
+              <w:t>The value is in pixel units.</w:t>
             </w:r>
           </w:p>
         </w:tc>
@@ -2511,51 +2441,14 @@
     </w:p>
     <w:p>
       <w:pPr>
-        <w:pStyle w:val="Heading1"/>
-      </w:pPr>
-      <w:r>
-        <w:t>carousel Entries</w:t>
-      </w:r>
-    </w:p>
-    <w:p>
-      <w:r>
-        <w:t xml:space="preserve">These are the members of the objects that populate the root </w:t>
-      </w:r>
-      <w:r>
-        <w:rPr>
-          <w:i/>
-          <w:iCs/>
-        </w:rPr>
-        <w:t>carousel</w:t>
-      </w:r>
-      <w:r>
-        <w:t xml:space="preserve"> array.</w:t>
-      </w:r>
-    </w:p>
-    <w:p/>
-    <w:p>
-      <w:pPr>
-        <w:pStyle w:val="Heading2"/>
-      </w:pPr>
-      <w:r>
-        <w:t>Entries</w:t>
-      </w:r>
-    </w:p>
-    <w:p>
-      <w:pPr>
         <w:pStyle w:val="JSONValueHeader"/>
       </w:pPr>
-    </w:p>
-    <w:p>
-      <w:pPr>
-        <w:pStyle w:val="JSONValueHeader"/>
-      </w:pPr>
-      <w:r>
-        <w:t>c</w:t>
-      </w:r>
-      <w:r>
-        <w:t>aption</w:t>
-      </w:r>
+      <w:proofErr w:type="spellStart"/>
+      <w:r>
+        <w:lastRenderedPageBreak/>
+        <w:t>carousel_options</w:t>
+      </w:r>
+      <w:proofErr w:type="spellEnd"/>
     </w:p>
     <w:tbl>
       <w:tblPr>
@@ -2602,7 +2495,30 @@
                 <w:b w:val="0"/>
                 <w:bCs w:val="0"/>
               </w:rPr>
-              <w:t>string</w:t>
+              <w:t xml:space="preserve">Array of </w:t>
+            </w:r>
+            <w:proofErr w:type="spellStart"/>
+            <w:r>
+              <w:rPr>
+                <w:b w:val="0"/>
+                <w:bCs w:val="0"/>
+              </w:rPr>
+              <w:t>carousel_options</w:t>
+            </w:r>
+            <w:proofErr w:type="spellEnd"/>
+            <w:r>
+              <w:rPr>
+                <w:b w:val="0"/>
+                <w:bCs w:val="0"/>
+              </w:rPr>
+              <w:t xml:space="preserve"> entr</w:t>
+            </w:r>
+            <w:r>
+              <w:rPr>
+                <w:b w:val="0"/>
+                <w:bCs w:val="0"/>
+              </w:rPr>
+              <w:t>ies.</w:t>
             </w:r>
           </w:p>
         </w:tc>
@@ -2634,7 +2550,7 @@
               <w:cnfStyle w:val="000000100000" w:firstRow="0" w:lastRow="0" w:firstColumn="0" w:lastColumn="0" w:oddVBand="0" w:evenVBand="0" w:oddHBand="1" w:evenHBand="0" w:firstRowFirstColumn="0" w:firstRowLastColumn="0" w:lastRowFirstColumn="0" w:lastRowLastColumn="0"/>
             </w:pPr>
             <w:r>
-              <w:t>A longform text description. This string will be watermarked on image snapshots related to images taken in this snapshot stage.</w:t>
+              <w:t>This will be the arbitrary list of entries shown in the carousel.</w:t>
             </w:r>
           </w:p>
         </w:tc>
@@ -2665,21 +2581,12 @@
             <w:r>
               <w:t xml:space="preserve">For the specification of the types of objects that should be in this array, see the section on </w:t>
             </w:r>
-            <w:proofErr w:type="spellStart"/>
             <w:r>
               <w:rPr>
                 <w:i/>
                 <w:iCs/>
               </w:rPr>
-              <w:t>feed_option</w:t>
-            </w:r>
-            <w:proofErr w:type="spellEnd"/>
-            <w:r>
-              <w:rPr>
-                <w:i/>
-                <w:iCs/>
-              </w:rPr>
-              <w:t xml:space="preserve"> Entries</w:t>
+              <w:t>carousel Entries</w:t>
             </w:r>
             <w:r>
               <w:t>.</w:t>
@@ -2731,7 +2638,7 @@
       </w:pPr>
       <w:proofErr w:type="spellStart"/>
       <w:r>
-        <w:t>icon_filepath</w:t>
+        <w:t>feed_options</w:t>
       </w:r>
       <w:proofErr w:type="spellEnd"/>
     </w:p>
@@ -2780,7 +2687,23 @@
                 <w:b w:val="0"/>
                 <w:bCs w:val="0"/>
               </w:rPr>
-              <w:t>string</w:t>
+              <w:t xml:space="preserve">Array of </w:t>
+            </w:r>
+            <w:proofErr w:type="spellStart"/>
+            <w:r>
+              <w:rPr>
+                <w:b w:val="0"/>
+                <w:bCs w:val="0"/>
+              </w:rPr>
+              <w:t>feed_options</w:t>
+            </w:r>
+            <w:proofErr w:type="spellEnd"/>
+            <w:r>
+              <w:rPr>
+                <w:b w:val="0"/>
+                <w:bCs w:val="0"/>
+              </w:rPr>
+              <w:t xml:space="preserve"> entries.</w:t>
             </w:r>
           </w:p>
         </w:tc>
@@ -2811,18 +2734,6 @@
             <w:pPr>
               <w:cnfStyle w:val="000000100000" w:firstRow="0" w:lastRow="0" w:firstColumn="0" w:lastColumn="0" w:oddVBand="0" w:evenVBand="0" w:oddHBand="1" w:evenHBand="0" w:firstRowFirstColumn="0" w:firstRowLastColumn="0" w:lastRowFirstColumn="0" w:lastRowLastColumn="0"/>
             </w:pPr>
-            <w:r>
-              <w:t>The icon to load for the carousel.</w:t>
-            </w:r>
-            <w:r>
-              <w:t xml:space="preserve"> This should be a </w:t>
-            </w:r>
-            <w:r>
-              <w:t xml:space="preserve">path to a </w:t>
-            </w:r>
-            <w:r>
-              <w:t>PNG.</w:t>
-            </w:r>
           </w:p>
         </w:tc>
       </w:tr>
@@ -2850,28 +2761,26 @@
               <w:cnfStyle w:val="000000000000" w:firstRow="0" w:lastRow="0" w:firstColumn="0" w:lastColumn="0" w:oddVBand="0" w:evenVBand="0" w:oddHBand="0" w:evenHBand="0" w:firstRowFirstColumn="0" w:firstRowLastColumn="0" w:lastRowFirstColumn="0" w:lastRowLastColumn="0"/>
             </w:pPr>
             <w:r>
-              <w:t xml:space="preserve">A file path to a </w:t>
+              <w:t xml:space="preserve">For the specification of the types of objects that should be in this array, see the section on </w:t>
             </w:r>
             <w:proofErr w:type="spellStart"/>
             <w:r>
-              <w:t>png</w:t>
+              <w:rPr>
+                <w:i/>
+                <w:iCs/>
+              </w:rPr>
+              <w:t>feed_option</w:t>
             </w:r>
             <w:proofErr w:type="spellEnd"/>
             <w:r>
-              <w:t xml:space="preserve"> image.</w:t>
-            </w:r>
-          </w:p>
-          <w:p>
-            <w:pPr>
-              <w:cnfStyle w:val="000000000000" w:firstRow="0" w:lastRow="0" w:firstColumn="0" w:lastColumn="0" w:oddVBand="0" w:evenVBand="0" w:oddHBand="0" w:evenHBand="0" w:firstRowFirstColumn="0" w:firstRowLastColumn="0" w:lastRowFirstColumn="0" w:lastRowLastColumn="0"/>
-            </w:pPr>
-          </w:p>
-          <w:p>
-            <w:pPr>
-              <w:cnfStyle w:val="000000000000" w:firstRow="0" w:lastRow="0" w:firstColumn="0" w:lastColumn="0" w:oddVBand="0" w:evenVBand="0" w:oddHBand="0" w:evenHBand="0" w:firstRowFirstColumn="0" w:firstRowLastColumn="0" w:lastRowFirstColumn="0" w:lastRowLastColumn="0"/>
-            </w:pPr>
-            <w:r>
-              <w:t>The file path should either be a global path, or local from the application’s directory.</w:t>
+              <w:rPr>
+                <w:i/>
+                <w:iCs/>
+              </w:rPr>
+              <w:t xml:space="preserve"> Entries</w:t>
+            </w:r>
+            <w:r>
+              <w:t>.</w:t>
             </w:r>
           </w:p>
         </w:tc>
@@ -2903,7 +2812,37 @@
               <w:cnfStyle w:val="000000100000" w:firstRow="0" w:lastRow="0" w:firstColumn="0" w:lastColumn="0" w:oddVBand="0" w:evenVBand="0" w:oddHBand="1" w:evenHBand="0" w:firstRowFirstColumn="0" w:firstRowLastColumn="0" w:lastRowFirstColumn="0" w:lastRowLastColumn="0"/>
             </w:pPr>
             <w:r>
-              <w:t>A recommended size for the icon is 256x256</w:t>
+              <w:t xml:space="preserve">Each </w:t>
+            </w:r>
+            <w:proofErr w:type="spellStart"/>
+            <w:r>
+              <w:rPr>
+                <w:i/>
+                <w:iCs/>
+              </w:rPr>
+              <w:t>feed_options</w:t>
+            </w:r>
+            <w:proofErr w:type="spellEnd"/>
+            <w:r>
+              <w:t xml:space="preserve"> </w:t>
+            </w:r>
+            <w:r>
+              <w:t xml:space="preserve">entry </w:t>
+            </w:r>
+            <w:r>
+              <w:t xml:space="preserve">represents a separate video stream, from a camera. The system is currently hardcoded to 2 cameras, so </w:t>
+            </w:r>
+            <w:proofErr w:type="spellStart"/>
+            <w:r>
+              <w:rPr>
+                <w:i/>
+                <w:iCs/>
+              </w:rPr>
+              <w:t>feed_options</w:t>
+            </w:r>
+            <w:proofErr w:type="spellEnd"/>
+            <w:r>
+              <w:t xml:space="preserve"> should have 2 entries.</w:t>
             </w:r>
           </w:p>
         </w:tc>
@@ -2918,11 +2857,53 @@
       <w:pPr>
         <w:pStyle w:val="JSONValueHeader"/>
       </w:pPr>
-      <w:r>
-        <w:t>i</w:t>
-      </w:r>
-      <w:r>
-        <w:t>d</w:t>
+    </w:p>
+    <w:p>
+      <w:pPr>
+        <w:pStyle w:val="Heading1"/>
+      </w:pPr>
+      <w:r>
+        <w:t>carousel Entries</w:t>
+      </w:r>
+    </w:p>
+    <w:p>
+      <w:r>
+        <w:t xml:space="preserve">These are the members of the objects that populate the root </w:t>
+      </w:r>
+      <w:r>
+        <w:rPr>
+          <w:i/>
+          <w:iCs/>
+        </w:rPr>
+        <w:t>carousel</w:t>
+      </w:r>
+      <w:r>
+        <w:t xml:space="preserve"> array.</w:t>
+      </w:r>
+    </w:p>
+    <w:p/>
+    <w:p>
+      <w:pPr>
+        <w:pStyle w:val="Heading2"/>
+      </w:pPr>
+      <w:r>
+        <w:t>Entries</w:t>
+      </w:r>
+    </w:p>
+    <w:p>
+      <w:pPr>
+        <w:pStyle w:val="JSONValueHeader"/>
+      </w:pPr>
+    </w:p>
+    <w:p>
+      <w:pPr>
+        <w:pStyle w:val="JSONValueHeader"/>
+      </w:pPr>
+      <w:r>
+        <w:t>c</w:t>
+      </w:r>
+      <w:r>
+        <w:t>aption</w:t>
       </w:r>
     </w:p>
     <w:tbl>
@@ -3002,82 +2983,51 @@
               <w:cnfStyle w:val="000000100000" w:firstRow="0" w:lastRow="0" w:firstColumn="0" w:lastColumn="0" w:oddVBand="0" w:evenVBand="0" w:oddHBand="1" w:evenHBand="0" w:firstRowFirstColumn="0" w:firstRowLastColumn="0" w:lastRowFirstColumn="0" w:lastRowLastColumn="0"/>
             </w:pPr>
             <w:r>
-              <w:t xml:space="preserve">A string identifier for the entry. </w:t>
-            </w:r>
-          </w:p>
-          <w:p>
-            <w:pPr>
-              <w:cnfStyle w:val="000000100000" w:firstRow="0" w:lastRow="0" w:firstColumn="0" w:lastColumn="0" w:oddVBand="0" w:evenVBand="0" w:oddHBand="1" w:evenHBand="0" w:firstRowFirstColumn="0" w:firstRowLastColumn="0" w:lastRowFirstColumn="0" w:lastRowLastColumn="0"/>
-            </w:pPr>
-            <w:r>
-              <w:br/>
-            </w:r>
-            <w:r>
-              <w:t xml:space="preserve">This is for a currently unused feature – and either all </w:t>
-            </w:r>
+              <w:t>A longform text description. This string will be watermarked on image snapshots related to images taken in this snapshot stage.</w:t>
+            </w:r>
+          </w:p>
+        </w:tc>
+      </w:tr>
+      <w:tr>
+        <w:tc>
+          <w:tcPr>
+            <w:cnfStyle w:val="001000000000" w:firstRow="0" w:lastRow="0" w:firstColumn="1" w:lastColumn="0" w:oddVBand="0" w:evenVBand="0" w:oddHBand="0" w:evenHBand="0" w:firstRowFirstColumn="0" w:firstRowLastColumn="0" w:lastRowFirstColumn="0" w:lastRowLastColumn="0"/>
+            <w:tcW w:w="1795" w:type="dxa"/>
+          </w:tcPr>
+          <w:p>
+            <w:pPr>
+              <w:jc w:val="right"/>
+            </w:pPr>
+            <w:r>
+              <w:t>Values</w:t>
+            </w:r>
+          </w:p>
+        </w:tc>
+        <w:tc>
+          <w:tcPr>
+            <w:tcW w:w="7555" w:type="dxa"/>
+          </w:tcPr>
+          <w:p>
+            <w:pPr>
+              <w:cnfStyle w:val="000000000000" w:firstRow="0" w:lastRow="0" w:firstColumn="0" w:lastColumn="0" w:oddVBand="0" w:evenVBand="0" w:oddHBand="0" w:evenHBand="0" w:firstRowFirstColumn="0" w:firstRowLastColumn="0" w:lastRowFirstColumn="0" w:lastRowLastColumn="0"/>
+            </w:pPr>
+            <w:r>
+              <w:t xml:space="preserve">For the specification of the types of objects that should be in this array, see the section on </w:t>
+            </w:r>
+            <w:proofErr w:type="spellStart"/>
             <w:r>
               <w:rPr>
                 <w:i/>
                 <w:iCs/>
               </w:rPr>
-              <w:t>id</w:t>
-            </w:r>
-            <w:r>
-              <w:t xml:space="preserve">s in the entry array should be arbitrary unique values, or all </w:t>
-            </w:r>
+              <w:t>feed_option</w:t>
+            </w:r>
+            <w:proofErr w:type="spellEnd"/>
             <w:r>
               <w:rPr>
                 <w:i/>
                 <w:iCs/>
               </w:rPr>
-              <w:t>id</w:t>
-            </w:r>
-            <w:r>
-              <w:t>s should be empty strings.</w:t>
-            </w:r>
-          </w:p>
-        </w:tc>
-      </w:tr>
-      <w:tr>
-        <w:tc>
-          <w:tcPr>
-            <w:cnfStyle w:val="001000000000" w:firstRow="0" w:lastRow="0" w:firstColumn="1" w:lastColumn="0" w:oddVBand="0" w:evenVBand="0" w:oddHBand="0" w:evenHBand="0" w:firstRowFirstColumn="0" w:firstRowLastColumn="0" w:lastRowFirstColumn="0" w:lastRowLastColumn="0"/>
-            <w:tcW w:w="1795" w:type="dxa"/>
-          </w:tcPr>
-          <w:p>
-            <w:pPr>
-              <w:jc w:val="right"/>
-            </w:pPr>
-            <w:r>
-              <w:t>Values</w:t>
-            </w:r>
-          </w:p>
-        </w:tc>
-        <w:tc>
-          <w:tcPr>
-            <w:tcW w:w="7555" w:type="dxa"/>
-          </w:tcPr>
-          <w:p>
-            <w:pPr>
-              <w:cnfStyle w:val="000000000000" w:firstRow="0" w:lastRow="0" w:firstColumn="0" w:lastColumn="0" w:oddVBand="0" w:evenVBand="0" w:oddHBand="0" w:evenHBand="0" w:firstRowFirstColumn="0" w:firstRowLastColumn="0" w:lastRowFirstColumn="0" w:lastRowLastColumn="0"/>
-            </w:pPr>
-            <w:r>
-              <w:t xml:space="preserve">For the specification of the types of objects that should be in this array, see the section on </w:t>
-            </w:r>
-            <w:proofErr w:type="spellStart"/>
-            <w:r>
-              <w:rPr>
-                <w:i/>
-                <w:iCs/>
-              </w:rPr>
-              <w:t>feed_option</w:t>
-            </w:r>
-            <w:proofErr w:type="spellEnd"/>
-            <w:r>
-              <w:rPr>
-                <w:i/>
-                <w:iCs/>
-              </w:rPr>
               <w:t xml:space="preserve"> Entries</w:t>
             </w:r>
             <w:r>
@@ -3128,12 +3078,11 @@
       <w:pPr>
         <w:pStyle w:val="JSONValueHeader"/>
       </w:pPr>
-      <w:r>
-        <w:t>l</w:t>
-      </w:r>
-      <w:r>
-        <w:t>abel</w:t>
-      </w:r>
+      <w:proofErr w:type="spellStart"/>
+      <w:r>
+        <w:t>icon_filepath</w:t>
+      </w:r>
+      <w:proofErr w:type="spellEnd"/>
     </w:p>
     <w:tbl>
       <w:tblPr>
@@ -3199,90 +3148,98 @@
               <w:jc w:val="right"/>
             </w:pPr>
             <w:r>
+              <w:t>Description</w:t>
+            </w:r>
+          </w:p>
+        </w:tc>
+        <w:tc>
+          <w:tcPr>
+            <w:tcW w:w="7555" w:type="dxa"/>
+          </w:tcPr>
+          <w:p>
+            <w:pPr>
+              <w:cnfStyle w:val="000000100000" w:firstRow="0" w:lastRow="0" w:firstColumn="0" w:lastColumn="0" w:oddVBand="0" w:evenVBand="0" w:oddHBand="1" w:evenHBand="0" w:firstRowFirstColumn="0" w:firstRowLastColumn="0" w:lastRowFirstColumn="0" w:lastRowLastColumn="0"/>
+            </w:pPr>
+            <w:r>
+              <w:t>The icon to load for the carousel.</w:t>
+            </w:r>
+            <w:r>
+              <w:t xml:space="preserve"> This should be a </w:t>
+            </w:r>
+            <w:r>
+              <w:t xml:space="preserve">path to a </w:t>
+            </w:r>
+            <w:r>
+              <w:t>PNG.</w:t>
+            </w:r>
+          </w:p>
+        </w:tc>
+      </w:tr>
+      <w:tr>
+        <w:tc>
+          <w:tcPr>
+            <w:cnfStyle w:val="001000000000" w:firstRow="0" w:lastRow="0" w:firstColumn="1" w:lastColumn="0" w:oddVBand="0" w:evenVBand="0" w:oddHBand="0" w:evenHBand="0" w:firstRowFirstColumn="0" w:firstRowLastColumn="0" w:lastRowFirstColumn="0" w:lastRowLastColumn="0"/>
+            <w:tcW w:w="1795" w:type="dxa"/>
+          </w:tcPr>
+          <w:p>
+            <w:pPr>
+              <w:jc w:val="right"/>
+            </w:pPr>
+            <w:r>
+              <w:t>Values</w:t>
+            </w:r>
+          </w:p>
+        </w:tc>
+        <w:tc>
+          <w:tcPr>
+            <w:tcW w:w="7555" w:type="dxa"/>
+          </w:tcPr>
+          <w:p>
+            <w:pPr>
+              <w:cnfStyle w:val="000000000000" w:firstRow="0" w:lastRow="0" w:firstColumn="0" w:lastColumn="0" w:oddVBand="0" w:evenVBand="0" w:oddHBand="0" w:evenHBand="0" w:firstRowFirstColumn="0" w:firstRowLastColumn="0" w:lastRowFirstColumn="0" w:lastRowLastColumn="0"/>
+            </w:pPr>
+            <w:r>
+              <w:t xml:space="preserve">A file path to a </w:t>
+            </w:r>
+            <w:proofErr w:type="spellStart"/>
+            <w:r>
+              <w:t>png</w:t>
+            </w:r>
+            <w:proofErr w:type="spellEnd"/>
+            <w:r>
+              <w:t xml:space="preserve"> image.</w:t>
+            </w:r>
+          </w:p>
+          <w:p>
+            <w:pPr>
+              <w:cnfStyle w:val="000000000000" w:firstRow="0" w:lastRow="0" w:firstColumn="0" w:lastColumn="0" w:oddVBand="0" w:evenVBand="0" w:oddHBand="0" w:evenHBand="0" w:firstRowFirstColumn="0" w:firstRowLastColumn="0" w:lastRowFirstColumn="0" w:lastRowLastColumn="0"/>
+            </w:pPr>
+          </w:p>
+          <w:p>
+            <w:pPr>
+              <w:cnfStyle w:val="000000000000" w:firstRow="0" w:lastRow="0" w:firstColumn="0" w:lastColumn="0" w:oddVBand="0" w:evenVBand="0" w:oddHBand="0" w:evenHBand="0" w:firstRowFirstColumn="0" w:firstRowLastColumn="0" w:lastRowFirstColumn="0" w:lastRowLastColumn="0"/>
+            </w:pPr>
+            <w:r>
+              <w:t>The file path should either be a global path, or local from the application’s directory.</w:t>
+            </w:r>
+          </w:p>
+        </w:tc>
+      </w:tr>
+      <w:tr>
+        <w:trPr>
+          <w:cnfStyle w:val="000000100000" w:firstRow="0" w:lastRow="0" w:firstColumn="0" w:lastColumn="0" w:oddVBand="0" w:evenVBand="0" w:oddHBand="1" w:evenHBand="0" w:firstRowFirstColumn="0" w:firstRowLastColumn="0" w:lastRowFirstColumn="0" w:lastRowLastColumn="0"/>
+        </w:trPr>
+        <w:tc>
+          <w:tcPr>
+            <w:cnfStyle w:val="001000000000" w:firstRow="0" w:lastRow="0" w:firstColumn="1" w:lastColumn="0" w:oddVBand="0" w:evenVBand="0" w:oddHBand="0" w:evenHBand="0" w:firstRowFirstColumn="0" w:firstRowLastColumn="0" w:lastRowFirstColumn="0" w:lastRowLastColumn="0"/>
+            <w:tcW w:w="1795" w:type="dxa"/>
+          </w:tcPr>
+          <w:p>
+            <w:pPr>
+              <w:jc w:val="right"/>
+            </w:pPr>
+            <w:r>
               <w:lastRenderedPageBreak/>
-              <w:t>Description</w:t>
-            </w:r>
-          </w:p>
-        </w:tc>
-        <w:tc>
-          <w:tcPr>
-            <w:tcW w:w="7555" w:type="dxa"/>
-          </w:tcPr>
-          <w:p>
-            <w:pPr>
-              <w:cnfStyle w:val="000000100000" w:firstRow="0" w:lastRow="0" w:firstColumn="0" w:lastColumn="0" w:oddVBand="0" w:evenVBand="0" w:oddHBand="1" w:evenHBand="0" w:firstRowFirstColumn="0" w:firstRowLastColumn="0" w:lastRowFirstColumn="0" w:lastRowLastColumn="0"/>
-            </w:pPr>
-            <w:r>
-              <w:t xml:space="preserve">The </w:t>
-            </w:r>
-            <w:r>
-              <w:t>short text shown next to the icon in the carousel.</w:t>
-            </w:r>
-          </w:p>
-        </w:tc>
-      </w:tr>
-      <w:tr>
-        <w:tc>
-          <w:tcPr>
-            <w:cnfStyle w:val="001000000000" w:firstRow="0" w:lastRow="0" w:firstColumn="1" w:lastColumn="0" w:oddVBand="0" w:evenVBand="0" w:oddHBand="0" w:evenHBand="0" w:firstRowFirstColumn="0" w:firstRowLastColumn="0" w:lastRowFirstColumn="0" w:lastRowLastColumn="0"/>
-            <w:tcW w:w="1795" w:type="dxa"/>
-          </w:tcPr>
-          <w:p>
-            <w:pPr>
-              <w:jc w:val="right"/>
-            </w:pPr>
-            <w:r>
-              <w:t>Values</w:t>
-            </w:r>
-          </w:p>
-        </w:tc>
-        <w:tc>
-          <w:tcPr>
-            <w:tcW w:w="7555" w:type="dxa"/>
-          </w:tcPr>
-          <w:p>
-            <w:pPr>
-              <w:cnfStyle w:val="000000000000" w:firstRow="0" w:lastRow="0" w:firstColumn="0" w:lastColumn="0" w:oddVBand="0" w:evenVBand="0" w:oddHBand="0" w:evenHBand="0" w:firstRowFirstColumn="0" w:firstRowLastColumn="0" w:lastRowFirstColumn="0" w:lastRowLastColumn="0"/>
-            </w:pPr>
-            <w:r>
-              <w:t xml:space="preserve">For the specification of the types of objects that should be in this array, see the section on </w:t>
-            </w:r>
-            <w:proofErr w:type="spellStart"/>
-            <w:r>
-              <w:rPr>
-                <w:i/>
-                <w:iCs/>
-              </w:rPr>
-              <w:t>feed_option</w:t>
-            </w:r>
-            <w:proofErr w:type="spellEnd"/>
-            <w:r>
-              <w:rPr>
-                <w:i/>
-                <w:iCs/>
-              </w:rPr>
-              <w:t xml:space="preserve"> Entries</w:t>
-            </w:r>
-            <w:r>
-              <w:t>.</w:t>
-            </w:r>
-          </w:p>
-        </w:tc>
-      </w:tr>
-      <w:tr>
-        <w:trPr>
-          <w:cnfStyle w:val="000000100000" w:firstRow="0" w:lastRow="0" w:firstColumn="0" w:lastColumn="0" w:oddVBand="0" w:evenVBand="0" w:oddHBand="1" w:evenHBand="0" w:firstRowFirstColumn="0" w:firstRowLastColumn="0" w:lastRowFirstColumn="0" w:lastRowLastColumn="0"/>
-        </w:trPr>
-        <w:tc>
-          <w:tcPr>
-            <w:cnfStyle w:val="001000000000" w:firstRow="0" w:lastRow="0" w:firstColumn="1" w:lastColumn="0" w:oddVBand="0" w:evenVBand="0" w:oddHBand="0" w:evenHBand="0" w:firstRowFirstColumn="0" w:firstRowLastColumn="0" w:lastRowFirstColumn="0" w:lastRowLastColumn="0"/>
-            <w:tcW w:w="1795" w:type="dxa"/>
-          </w:tcPr>
-          <w:p>
-            <w:pPr>
-              <w:jc w:val="right"/>
-            </w:pPr>
-            <w:r>
               <w:t>Notes</w:t>
             </w:r>
           </w:p>
@@ -3296,26 +3253,7 @@
               <w:cnfStyle w:val="000000100000" w:firstRow="0" w:lastRow="0" w:firstColumn="0" w:lastColumn="0" w:oddVBand="0" w:evenVBand="0" w:oddHBand="1" w:evenHBand="0" w:firstRowFirstColumn="0" w:firstRowLastColumn="0" w:lastRowFirstColumn="0" w:lastRowLastColumn="0"/>
             </w:pPr>
             <w:r>
-              <w:t xml:space="preserve">It is suggested to use the convention of a short </w:t>
-            </w:r>
-            <w:r>
-              <w:t>1-word</w:t>
-            </w:r>
-            <w:r>
-              <w:t xml:space="preserve"> string, no longer than 4 characters – that are all capital letters.</w:t>
-            </w:r>
-          </w:p>
-          <w:p>
-            <w:pPr>
-              <w:cnfStyle w:val="000000100000" w:firstRow="0" w:lastRow="0" w:firstColumn="0" w:lastColumn="0" w:oddVBand="0" w:evenVBand="0" w:oddHBand="1" w:evenHBand="0" w:firstRowFirstColumn="0" w:firstRowLastColumn="0" w:lastRowFirstColumn="0" w:lastRowLastColumn="0"/>
-            </w:pPr>
-          </w:p>
-          <w:p>
-            <w:pPr>
-              <w:cnfStyle w:val="000000100000" w:firstRow="0" w:lastRow="0" w:firstColumn="0" w:lastColumn="0" w:oddVBand="0" w:evenVBand="0" w:oddHBand="1" w:evenHBand="0" w:firstRowFirstColumn="0" w:firstRowLastColumn="0" w:lastRowFirstColumn="0" w:lastRowLastColumn="0"/>
-            </w:pPr>
-            <w:r>
-              <w:t>This short string value will also be part of snapshot filenames.</w:t>
+              <w:t>A recommended size for the icon is 256x256</w:t>
             </w:r>
           </w:p>
         </w:tc>
@@ -3328,62 +3266,14 @@
     </w:p>
     <w:p>
       <w:pPr>
-        <w:pStyle w:val="Heading1"/>
-      </w:pPr>
-      <w:proofErr w:type="spellStart"/>
-      <w:r>
-        <w:t>feed_options</w:t>
-      </w:r>
-      <w:proofErr w:type="spellEnd"/>
-      <w:r>
-        <w:t xml:space="preserve"> Entries</w:t>
-      </w:r>
-    </w:p>
-    <w:p>
-      <w:r>
-        <w:t xml:space="preserve">These are the members of the objects that populate the root </w:t>
-      </w:r>
-      <w:proofErr w:type="spellStart"/>
-      <w:r>
-        <w:rPr>
-          <w:i/>
-          <w:iCs/>
-        </w:rPr>
-        <w:t>feed_options</w:t>
-      </w:r>
-      <w:proofErr w:type="spellEnd"/>
-      <w:r>
-        <w:t xml:space="preserve"> array.</w:t>
-      </w:r>
-    </w:p>
-    <w:p/>
-    <w:p>
-      <w:r>
-        <w:t>They describe the various options for video feeds that can be streamed and drawn to the video viewport.</w:t>
-      </w:r>
-    </w:p>
-    <w:p>
-      <w:pPr>
-        <w:pStyle w:val="Heading2"/>
-      </w:pPr>
-      <w:r>
-        <w:t>Entries</w:t>
-      </w:r>
-    </w:p>
-    <w:p>
-      <w:pPr>
         <w:pStyle w:val="JSONValueHeader"/>
       </w:pPr>
-    </w:p>
-    <w:p>
-      <w:pPr>
-        <w:pStyle w:val="JSONValueHeader"/>
-      </w:pPr>
-      <w:proofErr w:type="spellStart"/>
-      <w:r>
-        <w:t>default_poll</w:t>
-      </w:r>
-      <w:proofErr w:type="spellEnd"/>
+      <w:r>
+        <w:t>i</w:t>
+      </w:r>
+      <w:r>
+        <w:t>d</w:t>
+      </w:r>
     </w:p>
     <w:tbl>
       <w:tblPr>
@@ -3462,356 +3352,86 @@
               <w:cnfStyle w:val="000000100000" w:firstRow="0" w:lastRow="0" w:firstColumn="0" w:lastColumn="0" w:oddVBand="0" w:evenVBand="0" w:oddHBand="1" w:evenHBand="0" w:firstRowFirstColumn="0" w:firstRowLastColumn="0" w:lastRowFirstColumn="0" w:lastRowLastColumn="0"/>
             </w:pPr>
             <w:r>
-              <w:t xml:space="preserve">The type of video stream to use if a </w:t>
+              <w:t xml:space="preserve">A string identifier for the entry. </w:t>
+            </w:r>
+          </w:p>
+          <w:p>
+            <w:pPr>
+              <w:cnfStyle w:val="000000100000" w:firstRow="0" w:lastRow="0" w:firstColumn="0" w:lastColumn="0" w:oddVBand="0" w:evenVBand="0" w:oddHBand="1" w:evenHBand="0" w:firstRowFirstColumn="0" w:firstRowLastColumn="0" w:lastRowFirstColumn="0" w:lastRowLastColumn="0"/>
+            </w:pPr>
+            <w:r>
+              <w:br/>
+            </w:r>
+            <w:r>
+              <w:t xml:space="preserve">This is for a currently unused feature – and either all </w:t>
+            </w:r>
+            <w:r>
+              <w:rPr>
+                <w:i/>
+                <w:iCs/>
+              </w:rPr>
+              <w:t>id</w:t>
+            </w:r>
+            <w:r>
+              <w:t xml:space="preserve">s in the entry array should be arbitrary unique values, or all </w:t>
+            </w:r>
+            <w:r>
+              <w:rPr>
+                <w:i/>
+                <w:iCs/>
+              </w:rPr>
+              <w:t>id</w:t>
+            </w:r>
+            <w:r>
+              <w:t>s should be empty strings.</w:t>
+            </w:r>
+          </w:p>
+        </w:tc>
+      </w:tr>
+      <w:tr>
+        <w:tc>
+          <w:tcPr>
+            <w:cnfStyle w:val="001000000000" w:firstRow="0" w:lastRow="0" w:firstColumn="1" w:lastColumn="0" w:oddVBand="0" w:evenVBand="0" w:oddHBand="0" w:evenHBand="0" w:firstRowFirstColumn="0" w:firstRowLastColumn="0" w:lastRowFirstColumn="0" w:lastRowLastColumn="0"/>
+            <w:tcW w:w="1795" w:type="dxa"/>
+          </w:tcPr>
+          <w:p>
+            <w:pPr>
+              <w:jc w:val="right"/>
+            </w:pPr>
+            <w:r>
+              <w:t>Values</w:t>
+            </w:r>
+          </w:p>
+        </w:tc>
+        <w:tc>
+          <w:tcPr>
+            <w:tcW w:w="7555" w:type="dxa"/>
+          </w:tcPr>
+          <w:p>
+            <w:pPr>
+              <w:cnfStyle w:val="000000000000" w:firstRow="0" w:lastRow="0" w:firstColumn="0" w:lastColumn="0" w:oddVBand="0" w:evenVBand="0" w:oddHBand="0" w:evenHBand="0" w:firstRowFirstColumn="0" w:firstRowLastColumn="0" w:lastRowFirstColumn="0" w:lastRowLastColumn="0"/>
+            </w:pPr>
+            <w:r>
+              <w:t xml:space="preserve">For the specification of the types of objects that should be in this array, see the section on </w:t>
             </w:r>
             <w:proofErr w:type="spellStart"/>
             <w:r>
-              <w:t>linux</w:t>
+              <w:rPr>
+                <w:i/>
+                <w:iCs/>
+              </w:rPr>
+              <w:t>feed_option</w:t>
             </w:r>
             <w:proofErr w:type="spellEnd"/>
             <w:r>
-              <w:t xml:space="preserve"> or windows override isn’t specified.</w:t>
-            </w:r>
-          </w:p>
-        </w:tc>
-      </w:tr>
-      <w:tr>
-        <w:tc>
-          <w:tcPr>
-            <w:cnfStyle w:val="001000000000" w:firstRow="0" w:lastRow="0" w:firstColumn="1" w:lastColumn="0" w:oddVBand="0" w:evenVBand="0" w:oddHBand="0" w:evenHBand="0" w:firstRowFirstColumn="0" w:firstRowLastColumn="0" w:lastRowFirstColumn="0" w:lastRowLastColumn="0"/>
-            <w:tcW w:w="1795" w:type="dxa"/>
-          </w:tcPr>
-          <w:p>
-            <w:pPr>
-              <w:jc w:val="right"/>
-            </w:pPr>
-            <w:r>
-              <w:t>Values</w:t>
-            </w:r>
-          </w:p>
-        </w:tc>
-        <w:tc>
-          <w:tcPr>
-            <w:tcW w:w="7555" w:type="dxa"/>
-          </w:tcPr>
-          <w:p>
-            <w:pPr>
-              <w:cnfStyle w:val="000000000000" w:firstRow="0" w:lastRow="0" w:firstColumn="0" w:lastColumn="0" w:oddVBand="0" w:evenVBand="0" w:oddHBand="0" w:evenHBand="0" w:firstRowFirstColumn="0" w:firstRowLastColumn="0" w:lastRowFirstColumn="0" w:lastRowLastColumn="0"/>
-            </w:pPr>
-            <w:r>
-              <w:t>A string from a set of expected values:</w:t>
-            </w:r>
-          </w:p>
-          <w:p>
-            <w:pPr>
-              <w:pStyle w:val="ListParagraph"/>
-              <w:numPr>
-                <w:ilvl w:val="0"/>
-                <w:numId w:val="3"/>
-              </w:numPr>
-              <w:cnfStyle w:val="000000000000" w:firstRow="0" w:lastRow="0" w:firstColumn="0" w:lastColumn="0" w:oddVBand="0" w:evenVBand="0" w:oddHBand="0" w:evenHBand="0" w:firstRowFirstColumn="0" w:firstRowLastColumn="0" w:lastRowFirstColumn="0" w:lastRowLastColumn="0"/>
-              <w:rPr>
-                <w:rFonts w:ascii="Consolas" w:hAnsi="Consolas"/>
-                <w:b/>
-                <w:bCs/>
-              </w:rPr>
-            </w:pPr>
-            <w:r>
-              <w:rPr>
-                <w:rFonts w:ascii="Consolas" w:hAnsi="Consolas"/>
-                <w:b/>
-                <w:bCs/>
-              </w:rPr>
-              <w:t>“</w:t>
-            </w:r>
-            <w:proofErr w:type="spellStart"/>
-            <w:r>
-              <w:rPr>
-                <w:rFonts w:ascii="Consolas" w:hAnsi="Consolas"/>
-                <w:b/>
-                <w:bCs/>
-              </w:rPr>
-              <w:t>cvusb</w:t>
-            </w:r>
-            <w:proofErr w:type="spellEnd"/>
-            <w:r>
-              <w:rPr>
-                <w:rFonts w:ascii="Consolas" w:hAnsi="Consolas"/>
-                <w:b/>
-                <w:bCs/>
-              </w:rPr>
-              <w:t>”</w:t>
-            </w:r>
-          </w:p>
-          <w:p>
-            <w:pPr>
-              <w:pStyle w:val="ListParagraph"/>
-              <w:numPr>
-                <w:ilvl w:val="1"/>
-                <w:numId w:val="3"/>
-              </w:numPr>
-              <w:cnfStyle w:val="000000000000" w:firstRow="0" w:lastRow="0" w:firstColumn="0" w:lastColumn="0" w:oddVBand="0" w:evenVBand="0" w:oddHBand="0" w:evenHBand="0" w:firstRowFirstColumn="0" w:firstRowLastColumn="0" w:lastRowFirstColumn="0" w:lastRowLastColumn="0"/>
-            </w:pPr>
-            <w:r>
-              <w:t>The device index used by the OpenCV API.</w:t>
-            </w:r>
-          </w:p>
-          <w:p>
-            <w:pPr>
-              <w:pStyle w:val="ListParagraph"/>
-              <w:numPr>
-                <w:ilvl w:val="0"/>
-                <w:numId w:val="3"/>
-              </w:numPr>
-              <w:cnfStyle w:val="000000000000" w:firstRow="0" w:lastRow="0" w:firstColumn="0" w:lastColumn="0" w:oddVBand="0" w:evenVBand="0" w:oddHBand="0" w:evenHBand="0" w:firstRowFirstColumn="0" w:firstRowLastColumn="0" w:lastRowFirstColumn="0" w:lastRowLastColumn="0"/>
-              <w:rPr>
-                <w:rFonts w:ascii="Consolas" w:hAnsi="Consolas"/>
-                <w:b/>
-                <w:bCs/>
-              </w:rPr>
-            </w:pPr>
-            <w:r>
-              <w:rPr>
-                <w:rFonts w:ascii="Consolas" w:hAnsi="Consolas"/>
-                <w:b/>
-                <w:bCs/>
-              </w:rPr>
-              <w:t>“</w:t>
-            </w:r>
-            <w:proofErr w:type="spellStart"/>
-            <w:r>
-              <w:rPr>
-                <w:rFonts w:ascii="Consolas" w:hAnsi="Consolas"/>
-                <w:b/>
-                <w:bCs/>
-              </w:rPr>
-              <w:t>devpath</w:t>
-            </w:r>
-            <w:proofErr w:type="spellEnd"/>
-            <w:r>
-              <w:rPr>
-                <w:rFonts w:ascii="Consolas" w:hAnsi="Consolas"/>
-                <w:b/>
-                <w:bCs/>
-              </w:rPr>
-              <w:t>”</w:t>
-            </w:r>
-          </w:p>
-          <w:p>
-            <w:pPr>
-              <w:pStyle w:val="ListParagraph"/>
-              <w:numPr>
-                <w:ilvl w:val="1"/>
-                <w:numId w:val="3"/>
-              </w:numPr>
-              <w:cnfStyle w:val="000000000000" w:firstRow="0" w:lastRow="0" w:firstColumn="0" w:lastColumn="0" w:oddVBand="0" w:evenVBand="0" w:oddHBand="0" w:evenHBand="0" w:firstRowFirstColumn="0" w:firstRowLastColumn="0" w:lastRowFirstColumn="0" w:lastRowLastColumn="0"/>
-            </w:pPr>
-            <w:r>
-              <w:t xml:space="preserve">The </w:t>
-            </w:r>
-            <w:proofErr w:type="spellStart"/>
-            <w:r>
-              <w:t>linux</w:t>
-            </w:r>
-            <w:proofErr w:type="spellEnd"/>
-            <w:r>
-              <w:t xml:space="preserve"> device path.</w:t>
-            </w:r>
-          </w:p>
-          <w:p>
-            <w:pPr>
-              <w:pStyle w:val="ListParagraph"/>
-              <w:numPr>
-                <w:ilvl w:val="0"/>
-                <w:numId w:val="3"/>
-              </w:numPr>
-              <w:cnfStyle w:val="000000000000" w:firstRow="0" w:lastRow="0" w:firstColumn="0" w:lastColumn="0" w:oddVBand="0" w:evenVBand="0" w:oddHBand="0" w:evenHBand="0" w:firstRowFirstColumn="0" w:firstRowLastColumn="0" w:lastRowFirstColumn="0" w:lastRowLastColumn="0"/>
-              <w:rPr>
-                <w:rFonts w:ascii="Consolas" w:hAnsi="Consolas"/>
-                <w:b/>
-                <w:bCs/>
-              </w:rPr>
-            </w:pPr>
-            <w:r>
-              <w:rPr>
-                <w:rFonts w:ascii="Consolas" w:hAnsi="Consolas"/>
-                <w:b/>
-                <w:bCs/>
-              </w:rPr>
-              <w:t>“external”</w:t>
-            </w:r>
-          </w:p>
-          <w:p>
-            <w:pPr>
-              <w:pStyle w:val="ListParagraph"/>
-              <w:numPr>
-                <w:ilvl w:val="1"/>
-                <w:numId w:val="3"/>
-              </w:numPr>
-              <w:cnfStyle w:val="000000000000" w:firstRow="0" w:lastRow="0" w:firstColumn="0" w:lastColumn="0" w:oddVBand="0" w:evenVBand="0" w:oddHBand="0" w:evenHBand="0" w:firstRowFirstColumn="0" w:firstRowLastColumn="0" w:lastRowFirstColumn="0" w:lastRowLastColumn="0"/>
-            </w:pPr>
-            <w:r>
-              <w:t>Run a program that can pipe its data to the application.</w:t>
-            </w:r>
-          </w:p>
-          <w:p>
-            <w:pPr>
-              <w:pStyle w:val="ListParagraph"/>
-              <w:numPr>
-                <w:ilvl w:val="0"/>
-                <w:numId w:val="3"/>
-              </w:numPr>
-              <w:cnfStyle w:val="000000000000" w:firstRow="0" w:lastRow="0" w:firstColumn="0" w:lastColumn="0" w:oddVBand="0" w:evenVBand="0" w:oddHBand="0" w:evenHBand="0" w:firstRowFirstColumn="0" w:firstRowLastColumn="0" w:lastRowFirstColumn="0" w:lastRowLastColumn="0"/>
-              <w:rPr>
-                <w:rFonts w:ascii="Consolas" w:hAnsi="Consolas"/>
-                <w:b/>
-                <w:bCs/>
-              </w:rPr>
-            </w:pPr>
-            <w:r>
-              <w:rPr>
-                <w:rFonts w:ascii="Consolas" w:hAnsi="Consolas"/>
-                <w:b/>
-                <w:bCs/>
-              </w:rPr>
-              <w:t>“</w:t>
-            </w:r>
-            <w:proofErr w:type="spellStart"/>
-            <w:r>
-              <w:rPr>
-                <w:rFonts w:ascii="Consolas" w:hAnsi="Consolas"/>
-                <w:b/>
-                <w:bCs/>
-              </w:rPr>
-              <w:t>mmal</w:t>
-            </w:r>
-            <w:proofErr w:type="spellEnd"/>
-            <w:r>
-              <w:rPr>
-                <w:rFonts w:ascii="Consolas" w:hAnsi="Consolas"/>
-                <w:b/>
-                <w:bCs/>
-              </w:rPr>
-              <w:t>”</w:t>
-            </w:r>
-          </w:p>
-          <w:p>
-            <w:pPr>
-              <w:pStyle w:val="ListParagraph"/>
-              <w:numPr>
-                <w:ilvl w:val="1"/>
-                <w:numId w:val="3"/>
-              </w:numPr>
-              <w:cnfStyle w:val="000000000000" w:firstRow="0" w:lastRow="0" w:firstColumn="0" w:lastColumn="0" w:oddVBand="0" w:evenVBand="0" w:oddHBand="0" w:evenHBand="0" w:firstRowFirstColumn="0" w:firstRowLastColumn="0" w:lastRowFirstColumn="0" w:lastRowLastColumn="0"/>
-            </w:pPr>
-            <w:r>
-              <w:t xml:space="preserve">Use the low-level </w:t>
-            </w:r>
-            <w:proofErr w:type="spellStart"/>
-            <w:r>
-              <w:t>RaspberryPi</w:t>
-            </w:r>
-            <w:proofErr w:type="spellEnd"/>
-            <w:r>
-              <w:t xml:space="preserve"> </w:t>
-            </w:r>
-            <w:proofErr w:type="spellStart"/>
-            <w:r>
-              <w:t>VideoCore</w:t>
-            </w:r>
-            <w:proofErr w:type="spellEnd"/>
-            <w:r>
-              <w:t>/MMAL systems.</w:t>
-            </w:r>
-          </w:p>
-          <w:p>
-            <w:pPr>
-              <w:pStyle w:val="ListParagraph"/>
-              <w:numPr>
-                <w:ilvl w:val="0"/>
-                <w:numId w:val="3"/>
-              </w:numPr>
-              <w:cnfStyle w:val="000000000000" w:firstRow="0" w:lastRow="0" w:firstColumn="0" w:lastColumn="0" w:oddVBand="0" w:evenVBand="0" w:oddHBand="0" w:evenHBand="0" w:firstRowFirstColumn="0" w:firstRowLastColumn="0" w:lastRowFirstColumn="0" w:lastRowLastColumn="0"/>
-              <w:rPr>
-                <w:rFonts w:ascii="Consolas" w:hAnsi="Consolas"/>
-                <w:b/>
-                <w:bCs/>
-              </w:rPr>
-            </w:pPr>
-            <w:r>
-              <w:rPr>
-                <w:rFonts w:ascii="Consolas" w:hAnsi="Consolas"/>
-                <w:b/>
-                <w:bCs/>
-              </w:rPr>
-              <w:t>“static”</w:t>
-            </w:r>
-          </w:p>
-          <w:p>
-            <w:pPr>
-              <w:pStyle w:val="ListParagraph"/>
-              <w:numPr>
-                <w:ilvl w:val="1"/>
-                <w:numId w:val="3"/>
-              </w:numPr>
-              <w:cnfStyle w:val="000000000000" w:firstRow="0" w:lastRow="0" w:firstColumn="0" w:lastColumn="0" w:oddVBand="0" w:evenVBand="0" w:oddHBand="0" w:evenHBand="0" w:firstRowFirstColumn="0" w:firstRowLastColumn="0" w:lastRowFirstColumn="0" w:lastRowLastColumn="0"/>
-            </w:pPr>
-            <w:r>
-              <w:t>Unused – previously brough in a static image that emulated a static video feed.</w:t>
-            </w:r>
-          </w:p>
-          <w:p>
-            <w:pPr>
-              <w:pStyle w:val="ListParagraph"/>
-              <w:numPr>
-                <w:ilvl w:val="0"/>
-                <w:numId w:val="3"/>
-              </w:numPr>
-              <w:cnfStyle w:val="000000000000" w:firstRow="0" w:lastRow="0" w:firstColumn="0" w:lastColumn="0" w:oddVBand="0" w:evenVBand="0" w:oddHBand="0" w:evenHBand="0" w:firstRowFirstColumn="0" w:firstRowLastColumn="0" w:lastRowFirstColumn="0" w:lastRowLastColumn="0"/>
-              <w:rPr>
-                <w:rFonts w:ascii="Consolas" w:hAnsi="Consolas"/>
-                <w:b/>
-                <w:bCs/>
-              </w:rPr>
-            </w:pPr>
-            <w:r>
-              <w:rPr>
-                <w:rFonts w:ascii="Consolas" w:hAnsi="Consolas"/>
-                <w:b/>
-                <w:bCs/>
-              </w:rPr>
-              <w:t>“</w:t>
-            </w:r>
-            <w:proofErr w:type="spellStart"/>
-            <w:r>
-              <w:rPr>
-                <w:rFonts w:ascii="Consolas" w:hAnsi="Consolas"/>
-                <w:b/>
-                <w:bCs/>
-              </w:rPr>
-              <w:t>url</w:t>
-            </w:r>
-            <w:proofErr w:type="spellEnd"/>
-            <w:r>
-              <w:rPr>
-                <w:rFonts w:ascii="Consolas" w:hAnsi="Consolas"/>
-                <w:b/>
-                <w:bCs/>
-              </w:rPr>
-              <w:t>”</w:t>
-            </w:r>
-          </w:p>
-          <w:p>
-            <w:pPr>
-              <w:pStyle w:val="ListParagraph"/>
-              <w:numPr>
-                <w:ilvl w:val="1"/>
-                <w:numId w:val="3"/>
-              </w:numPr>
-              <w:cnfStyle w:val="000000000000" w:firstRow="0" w:lastRow="0" w:firstColumn="0" w:lastColumn="0" w:oddVBand="0" w:evenVBand="0" w:oddHBand="0" w:evenHBand="0" w:firstRowFirstColumn="0" w:firstRowLastColumn="0" w:lastRowFirstColumn="0" w:lastRowLastColumn="0"/>
-            </w:pPr>
-            <w:r>
-              <w:t>A URL of a streaming video server.</w:t>
+              <w:rPr>
+                <w:i/>
+                <w:iCs/>
+              </w:rPr>
+              <w:t xml:space="preserve"> Entries</w:t>
+            </w:r>
+            <w:r>
+              <w:t>.</w:t>
             </w:r>
           </w:p>
         </w:tc>
@@ -3843,26 +3463,7 @@
               <w:cnfStyle w:val="000000100000" w:firstRow="0" w:lastRow="0" w:firstColumn="0" w:lastColumn="0" w:oddVBand="0" w:evenVBand="0" w:oddHBand="1" w:evenHBand="0" w:firstRowFirstColumn="0" w:firstRowLastColumn="0" w:lastRowFirstColumn="0" w:lastRowLastColumn="0"/>
             </w:pPr>
             <w:r>
-              <w:t xml:space="preserve">This value is only used if a platform-specific override isn’t specified. For </w:t>
-            </w:r>
-            <w:r>
-              <w:t xml:space="preserve">more information on these overrides, see </w:t>
-            </w:r>
-            <w:proofErr w:type="spellStart"/>
-            <w:r>
-              <w:t>windows_poll</w:t>
-            </w:r>
-            <w:proofErr w:type="spellEnd"/>
-            <w:r>
-              <w:t xml:space="preserve"> and </w:t>
-            </w:r>
-            <w:proofErr w:type="spellStart"/>
-            <w:r>
-              <w:t>linux_poll</w:t>
-            </w:r>
-            <w:proofErr w:type="spellEnd"/>
-            <w:r>
-              <w:t>.</w:t>
+              <w:t>--</w:t>
             </w:r>
           </w:p>
         </w:tc>
@@ -3877,80 +3478,12 @@
       <w:pPr>
         <w:pStyle w:val="JSONValueHeader"/>
       </w:pPr>
-      <w:proofErr w:type="spellStart"/>
-      <w:r>
-        <w:t>windows_poll</w:t>
-      </w:r>
-      <w:proofErr w:type="spellEnd"/>
-    </w:p>
-    <w:p>
-      <w:r>
-        <w:lastRenderedPageBreak/>
-        <w:t xml:space="preserve">Similar to </w:t>
-      </w:r>
-      <w:proofErr w:type="spellStart"/>
-      <w:r>
-        <w:t>default_</w:t>
-      </w:r>
-      <w:proofErr w:type="gramStart"/>
-      <w:r>
-        <w:t>poll</w:t>
-      </w:r>
-      <w:proofErr w:type="spellEnd"/>
-      <w:r>
-        <w:t>, but</w:t>
-      </w:r>
-      <w:proofErr w:type="gramEnd"/>
-      <w:r>
-        <w:t xml:space="preserve"> is an override specifically for Windows. The use of this value is optional.</w:t>
-      </w:r>
-    </w:p>
-    <w:p>
-      <w:pPr>
-        <w:pStyle w:val="JSONValueHeader"/>
-      </w:pPr>
-    </w:p>
-    <w:p>
-      <w:pPr>
-        <w:pStyle w:val="JSONValueHeader"/>
-      </w:pPr>
-      <w:proofErr w:type="spellStart"/>
-      <w:r>
-        <w:t>linux_poll</w:t>
-      </w:r>
-      <w:proofErr w:type="spellEnd"/>
-    </w:p>
-    <w:p>
-      <w:r>
-        <w:t xml:space="preserve">Similar to </w:t>
-      </w:r>
-      <w:proofErr w:type="spellStart"/>
-      <w:r>
-        <w:t>default_</w:t>
-      </w:r>
-      <w:proofErr w:type="gramStart"/>
-      <w:r>
-        <w:t>poll</w:t>
-      </w:r>
-      <w:proofErr w:type="spellEnd"/>
-      <w:r>
-        <w:t>, but</w:t>
-      </w:r>
-      <w:proofErr w:type="gramEnd"/>
-      <w:r>
-        <w:t xml:space="preserve"> is an override specifically for Linux. The use of this value is optional.</w:t>
-      </w:r>
-    </w:p>
-    <w:p/>
-    <w:p>
-      <w:pPr>
-        <w:pStyle w:val="JSONValueHeader"/>
-      </w:pPr>
-      <w:proofErr w:type="spellStart"/>
-      <w:r>
-        <w:t>dev_path</w:t>
-      </w:r>
-      <w:proofErr w:type="spellEnd"/>
+      <w:r>
+        <w:t>l</w:t>
+      </w:r>
+      <w:r>
+        <w:t>abel</w:t>
+      </w:r>
     </w:p>
     <w:tbl>
       <w:tblPr>
@@ -4029,7 +3562,39 @@
               <w:cnfStyle w:val="000000100000" w:firstRow="0" w:lastRow="0" w:firstColumn="0" w:lastColumn="0" w:oddVBand="0" w:evenVBand="0" w:oddHBand="1" w:evenHBand="0" w:firstRowFirstColumn="0" w:firstRowLastColumn="0" w:lastRowFirstColumn="0" w:lastRowLastColumn="0"/>
             </w:pPr>
             <w:r>
-              <w:t xml:space="preserve">Used when </w:t>
+              <w:t xml:space="preserve">The </w:t>
+            </w:r>
+            <w:r>
+              <w:t>short text shown next to the icon in the carousel.</w:t>
+            </w:r>
+          </w:p>
+        </w:tc>
+      </w:tr>
+      <w:tr>
+        <w:tc>
+          <w:tcPr>
+            <w:cnfStyle w:val="001000000000" w:firstRow="0" w:lastRow="0" w:firstColumn="1" w:lastColumn="0" w:oddVBand="0" w:evenVBand="0" w:oddHBand="0" w:evenHBand="0" w:firstRowFirstColumn="0" w:firstRowLastColumn="0" w:lastRowFirstColumn="0" w:lastRowLastColumn="0"/>
+            <w:tcW w:w="1795" w:type="dxa"/>
+          </w:tcPr>
+          <w:p>
+            <w:pPr>
+              <w:jc w:val="right"/>
+            </w:pPr>
+            <w:r>
+              <w:t>Values</w:t>
+            </w:r>
+          </w:p>
+        </w:tc>
+        <w:tc>
+          <w:tcPr>
+            <w:tcW w:w="7555" w:type="dxa"/>
+          </w:tcPr>
+          <w:p>
+            <w:pPr>
+              <w:cnfStyle w:val="000000000000" w:firstRow="0" w:lastRow="0" w:firstColumn="0" w:lastColumn="0" w:oddVBand="0" w:evenVBand="0" w:oddHBand="0" w:evenHBand="0" w:firstRowFirstColumn="0" w:firstRowLastColumn="0" w:lastRowFirstColumn="0" w:lastRowLastColumn="0"/>
+            </w:pPr>
+            <w:r>
+              <w:t xml:space="preserve">For the specification of the types of objects that should be in this array, see the section on </w:t>
             </w:r>
             <w:proofErr w:type="spellStart"/>
             <w:r>
@@ -4037,86 +3602,18 @@
                 <w:i/>
                 <w:iCs/>
               </w:rPr>
-              <w:t>default_poll</w:t>
+              <w:t>feed_option</w:t>
             </w:r>
             <w:proofErr w:type="spellEnd"/>
             <w:r>
-              <w:t xml:space="preserve"> is set to “</w:t>
-            </w:r>
-            <w:proofErr w:type="spellStart"/>
-            <w:r>
-              <w:t>devpath</w:t>
-            </w:r>
-            <w:proofErr w:type="spellEnd"/>
-            <w:r>
-              <w:t>”</w:t>
-            </w:r>
-            <w:r>
-              <w:t xml:space="preserve"> or “</w:t>
-            </w:r>
-            <w:proofErr w:type="spellStart"/>
-            <w:r>
-              <w:t>mmal</w:t>
-            </w:r>
-            <w:proofErr w:type="spellEnd"/>
-            <w:r>
-              <w:t>”.</w:t>
-            </w:r>
-          </w:p>
-          <w:p>
-            <w:pPr>
-              <w:cnfStyle w:val="000000100000" w:firstRow="0" w:lastRow="0" w:firstColumn="0" w:lastColumn="0" w:oddVBand="0" w:evenVBand="0" w:oddHBand="1" w:evenHBand="0" w:firstRowFirstColumn="0" w:firstRowLastColumn="0" w:lastRowFirstColumn="0" w:lastRowLastColumn="0"/>
-            </w:pPr>
-          </w:p>
-          <w:p>
-            <w:pPr>
-              <w:cnfStyle w:val="000000100000" w:firstRow="0" w:lastRow="0" w:firstColumn="0" w:lastColumn="0" w:oddVBand="0" w:evenVBand="0" w:oddHBand="1" w:evenHBand="0" w:firstRowFirstColumn="0" w:firstRowLastColumn="0" w:lastRowFirstColumn="0" w:lastRowLastColumn="0"/>
-            </w:pPr>
-            <w:r>
-              <w:t>This will be used to specify a camera or video stream from a device path.</w:t>
-            </w:r>
-          </w:p>
-        </w:tc>
-      </w:tr>
-      <w:tr>
-        <w:tc>
-          <w:tcPr>
-            <w:cnfStyle w:val="001000000000" w:firstRow="0" w:lastRow="0" w:firstColumn="1" w:lastColumn="0" w:oddVBand="0" w:evenVBand="0" w:oddHBand="0" w:evenHBand="0" w:firstRowFirstColumn="0" w:firstRowLastColumn="0" w:lastRowFirstColumn="0" w:lastRowLastColumn="0"/>
-            <w:tcW w:w="1795" w:type="dxa"/>
-          </w:tcPr>
-          <w:p>
-            <w:pPr>
-              <w:jc w:val="right"/>
-            </w:pPr>
-            <w:r>
-              <w:t>Values</w:t>
-            </w:r>
-          </w:p>
-        </w:tc>
-        <w:tc>
-          <w:tcPr>
-            <w:tcW w:w="7555" w:type="dxa"/>
-          </w:tcPr>
-          <w:p>
-            <w:pPr>
-              <w:cnfStyle w:val="000000000000" w:firstRow="0" w:lastRow="0" w:firstColumn="0" w:lastColumn="0" w:oddVBand="0" w:evenVBand="0" w:oddHBand="0" w:evenHBand="0" w:firstRowFirstColumn="0" w:firstRowLastColumn="0" w:lastRowFirstColumn="0" w:lastRowLastColumn="0"/>
-            </w:pPr>
-            <w:r>
-              <w:t xml:space="preserve">The </w:t>
-            </w:r>
-            <w:proofErr w:type="spellStart"/>
-            <w:r>
-              <w:t>linux</w:t>
-            </w:r>
-            <w:proofErr w:type="spellEnd"/>
-            <w:r>
-              <w:t xml:space="preserve"> </w:t>
-            </w:r>
-            <w:r>
-              <w:t>device path</w:t>
-            </w:r>
-            <w:r>
-              <w:t xml:space="preserve"> to poll the video stream from.</w:t>
+              <w:rPr>
+                <w:i/>
+                <w:iCs/>
+              </w:rPr>
+              <w:t xml:space="preserve"> Entries</w:t>
+            </w:r>
+            <w:r>
+              <w:t>.</w:t>
             </w:r>
           </w:p>
         </w:tc>
@@ -4148,7 +3645,26 @@
               <w:cnfStyle w:val="000000100000" w:firstRow="0" w:lastRow="0" w:firstColumn="0" w:lastColumn="0" w:oddVBand="0" w:evenVBand="0" w:oddHBand="1" w:evenHBand="0" w:firstRowFirstColumn="0" w:firstRowLastColumn="0" w:lastRowFirstColumn="0" w:lastRowLastColumn="0"/>
             </w:pPr>
             <w:r>
-              <w:t>Has not been recently tested.</w:t>
+              <w:t xml:space="preserve">It is suggested to use the convention of a short </w:t>
+            </w:r>
+            <w:r>
+              <w:t>1-word</w:t>
+            </w:r>
+            <w:r>
+              <w:t xml:space="preserve"> string, no longer than 4 characters – that are all capital letters.</w:t>
+            </w:r>
+          </w:p>
+          <w:p>
+            <w:pPr>
+              <w:cnfStyle w:val="000000100000" w:firstRow="0" w:lastRow="0" w:firstColumn="0" w:lastColumn="0" w:oddVBand="0" w:evenVBand="0" w:oddHBand="1" w:evenHBand="0" w:firstRowFirstColumn="0" w:firstRowLastColumn="0" w:lastRowFirstColumn="0" w:lastRowLastColumn="0"/>
+            </w:pPr>
+          </w:p>
+          <w:p>
+            <w:pPr>
+              <w:cnfStyle w:val="000000100000" w:firstRow="0" w:lastRow="0" w:firstColumn="0" w:lastColumn="0" w:oddVBand="0" w:evenVBand="0" w:oddHBand="1" w:evenHBand="0" w:firstRowFirstColumn="0" w:firstRowLastColumn="0" w:lastRowFirstColumn="0" w:lastRowLastColumn="0"/>
+            </w:pPr>
+            <w:r>
+              <w:t>This short string value will also be part of snapshot filenames.</w:t>
             </w:r>
           </w:p>
         </w:tc>
@@ -4161,11 +3677,62 @@
     </w:p>
     <w:p>
       <w:pPr>
+        <w:pStyle w:val="Heading1"/>
+      </w:pPr>
+      <w:proofErr w:type="spellStart"/>
+      <w:r>
+        <w:t>feed_options</w:t>
+      </w:r>
+      <w:proofErr w:type="spellEnd"/>
+      <w:r>
+        <w:t xml:space="preserve"> Entries</w:t>
+      </w:r>
+    </w:p>
+    <w:p>
+      <w:r>
+        <w:t xml:space="preserve">These are the members of the objects that populate the root </w:t>
+      </w:r>
+      <w:proofErr w:type="spellStart"/>
+      <w:r>
+        <w:rPr>
+          <w:i/>
+          <w:iCs/>
+        </w:rPr>
+        <w:t>feed_options</w:t>
+      </w:r>
+      <w:proofErr w:type="spellEnd"/>
+      <w:r>
+        <w:t xml:space="preserve"> array.</w:t>
+      </w:r>
+    </w:p>
+    <w:p/>
+    <w:p>
+      <w:r>
+        <w:t>They describe the various options for video feeds that can be streamed and drawn to the video viewport.</w:t>
+      </w:r>
+    </w:p>
+    <w:p>
+      <w:pPr>
+        <w:pStyle w:val="Heading2"/>
+      </w:pPr>
+      <w:r>
+        <w:t>Entries</w:t>
+      </w:r>
+    </w:p>
+    <w:p>
+      <w:pPr>
         <w:pStyle w:val="JSONValueHeader"/>
       </w:pPr>
-      <w:r>
-        <w:t>index</w:t>
-      </w:r>
+    </w:p>
+    <w:p>
+      <w:pPr>
+        <w:pStyle w:val="JSONValueHeader"/>
+      </w:pPr>
+      <w:proofErr w:type="spellStart"/>
+      <w:r>
+        <w:t>default_poll</w:t>
+      </w:r>
+      <w:proofErr w:type="spellEnd"/>
     </w:p>
     <w:tbl>
       <w:tblPr>
@@ -4212,7 +3779,7 @@
                 <w:b w:val="0"/>
                 <w:bCs w:val="0"/>
               </w:rPr>
-              <w:t>int</w:t>
+              <w:t>string</w:t>
             </w:r>
           </w:p>
         </w:tc>
@@ -4244,113 +3811,413 @@
               <w:cnfStyle w:val="000000100000" w:firstRow="0" w:lastRow="0" w:firstColumn="0" w:lastColumn="0" w:oddVBand="0" w:evenVBand="0" w:oddHBand="1" w:evenHBand="0" w:firstRowFirstColumn="0" w:firstRowLastColumn="0" w:lastRowFirstColumn="0" w:lastRowLastColumn="0"/>
             </w:pPr>
             <w:r>
-              <w:t xml:space="preserve">Used when </w:t>
+              <w:t xml:space="preserve">The type of video stream to use if a </w:t>
             </w:r>
             <w:proofErr w:type="spellStart"/>
             <w:r>
-              <w:rPr>
-                <w:i/>
-                <w:iCs/>
-              </w:rPr>
-              <w:t>default_poll</w:t>
+              <w:t>linux</w:t>
             </w:r>
             <w:proofErr w:type="spellEnd"/>
             <w:r>
-              <w:t xml:space="preserve"> is set to “</w:t>
+              <w:t xml:space="preserve"> or windows override isn’t specified.</w:t>
+            </w:r>
+          </w:p>
+        </w:tc>
+      </w:tr>
+      <w:tr>
+        <w:tc>
+          <w:tcPr>
+            <w:cnfStyle w:val="001000000000" w:firstRow="0" w:lastRow="0" w:firstColumn="1" w:lastColumn="0" w:oddVBand="0" w:evenVBand="0" w:oddHBand="0" w:evenHBand="0" w:firstRowFirstColumn="0" w:firstRowLastColumn="0" w:lastRowFirstColumn="0" w:lastRowLastColumn="0"/>
+            <w:tcW w:w="1795" w:type="dxa"/>
+          </w:tcPr>
+          <w:p>
+            <w:pPr>
+              <w:jc w:val="right"/>
+            </w:pPr>
+            <w:r>
+              <w:t>Values</w:t>
+            </w:r>
+          </w:p>
+        </w:tc>
+        <w:tc>
+          <w:tcPr>
+            <w:tcW w:w="7555" w:type="dxa"/>
+          </w:tcPr>
+          <w:p>
+            <w:pPr>
+              <w:cnfStyle w:val="000000000000" w:firstRow="0" w:lastRow="0" w:firstColumn="0" w:lastColumn="0" w:oddVBand="0" w:evenVBand="0" w:oddHBand="0" w:evenHBand="0" w:firstRowFirstColumn="0" w:firstRowLastColumn="0" w:lastRowFirstColumn="0" w:lastRowLastColumn="0"/>
+            </w:pPr>
+            <w:r>
+              <w:t>A string from a set of expected values:</w:t>
+            </w:r>
+          </w:p>
+          <w:p>
+            <w:pPr>
+              <w:pStyle w:val="ListParagraph"/>
+              <w:numPr>
+                <w:ilvl w:val="0"/>
+                <w:numId w:val="3"/>
+              </w:numPr>
+              <w:cnfStyle w:val="000000000000" w:firstRow="0" w:lastRow="0" w:firstColumn="0" w:lastColumn="0" w:oddVBand="0" w:evenVBand="0" w:oddHBand="0" w:evenHBand="0" w:firstRowFirstColumn="0" w:firstRowLastColumn="0" w:lastRowFirstColumn="0" w:lastRowLastColumn="0"/>
+              <w:rPr>
+                <w:rFonts w:ascii="Consolas" w:hAnsi="Consolas"/>
+                <w:b/>
+                <w:bCs/>
+              </w:rPr>
+            </w:pPr>
+            <w:r>
+              <w:rPr>
+                <w:rFonts w:ascii="Consolas" w:hAnsi="Consolas"/>
+                <w:b/>
+                <w:bCs/>
+              </w:rPr>
+              <w:t>“</w:t>
             </w:r>
             <w:proofErr w:type="spellStart"/>
             <w:r>
+              <w:rPr>
+                <w:rFonts w:ascii="Consolas" w:hAnsi="Consolas"/>
+                <w:b/>
+                <w:bCs/>
+              </w:rPr>
               <w:t>cvusb</w:t>
             </w:r>
             <w:proofErr w:type="spellEnd"/>
             <w:r>
-              <w:t>”.</w:t>
-            </w:r>
-          </w:p>
-          <w:p>
-            <w:pPr>
-              <w:cnfStyle w:val="000000100000" w:firstRow="0" w:lastRow="0" w:firstColumn="0" w:lastColumn="0" w:oddVBand="0" w:evenVBand="0" w:oddHBand="1" w:evenHBand="0" w:firstRowFirstColumn="0" w:firstRowLastColumn="0" w:lastRowFirstColumn="0" w:lastRowLastColumn="0"/>
-            </w:pPr>
-          </w:p>
-          <w:p>
-            <w:pPr>
-              <w:cnfStyle w:val="000000100000" w:firstRow="0" w:lastRow="0" w:firstColumn="0" w:lastColumn="0" w:oddVBand="0" w:evenVBand="0" w:oddHBand="1" w:evenHBand="0" w:firstRowFirstColumn="0" w:firstRowLastColumn="0" w:lastRowFirstColumn="0" w:lastRowLastColumn="0"/>
-            </w:pPr>
-            <w:r>
-              <w:t>This will be used to specify a camera id from OpenCV, as the device to stream from. This OpenCV index is expected to address a USB device.</w:t>
-            </w:r>
-          </w:p>
-        </w:tc>
-      </w:tr>
-      <w:tr>
-        <w:tc>
-          <w:tcPr>
-            <w:cnfStyle w:val="001000000000" w:firstRow="0" w:lastRow="0" w:firstColumn="1" w:lastColumn="0" w:oddVBand="0" w:evenVBand="0" w:oddHBand="0" w:evenHBand="0" w:firstRowFirstColumn="0" w:firstRowLastColumn="0" w:lastRowFirstColumn="0" w:lastRowLastColumn="0"/>
-            <w:tcW w:w="1795" w:type="dxa"/>
-          </w:tcPr>
-          <w:p>
-            <w:pPr>
-              <w:jc w:val="right"/>
-            </w:pPr>
-            <w:r>
-              <w:t>Values</w:t>
-            </w:r>
-          </w:p>
-        </w:tc>
-        <w:tc>
-          <w:tcPr>
-            <w:tcW w:w="7555" w:type="dxa"/>
-          </w:tcPr>
-          <w:p>
-            <w:pPr>
+              <w:rPr>
+                <w:rFonts w:ascii="Consolas" w:hAnsi="Consolas"/>
+                <w:b/>
+                <w:bCs/>
+              </w:rPr>
+              <w:t>”</w:t>
+            </w:r>
+          </w:p>
+          <w:p>
+            <w:pPr>
+              <w:pStyle w:val="ListParagraph"/>
+              <w:numPr>
+                <w:ilvl w:val="1"/>
+                <w:numId w:val="3"/>
+              </w:numPr>
               <w:cnfStyle w:val="000000000000" w:firstRow="0" w:lastRow="0" w:firstColumn="0" w:lastColumn="0" w:oddVBand="0" w:evenVBand="0" w:oddHBand="0" w:evenHBand="0" w:firstRowFirstColumn="0" w:firstRowLastColumn="0" w:lastRowFirstColumn="0" w:lastRowLastColumn="0"/>
             </w:pPr>
             <w:r>
-              <w:t xml:space="preserve">A device index, usable by the OpenCV </w:t>
+              <w:t>The device index used by the OpenCV API.</w:t>
+            </w:r>
+          </w:p>
+          <w:p>
+            <w:pPr>
+              <w:pStyle w:val="ListParagraph"/>
+              <w:numPr>
+                <w:ilvl w:val="0"/>
+                <w:numId w:val="3"/>
+              </w:numPr>
+              <w:cnfStyle w:val="000000000000" w:firstRow="0" w:lastRow="0" w:firstColumn="0" w:lastColumn="0" w:oddVBand="0" w:evenVBand="0" w:oddHBand="0" w:evenHBand="0" w:firstRowFirstColumn="0" w:firstRowLastColumn="0" w:lastRowFirstColumn="0" w:lastRowLastColumn="0"/>
+              <w:rPr>
+                <w:rFonts w:ascii="Consolas" w:hAnsi="Consolas"/>
+                <w:b/>
+                <w:bCs/>
+              </w:rPr>
+            </w:pPr>
+            <w:r>
+              <w:rPr>
+                <w:rFonts w:ascii="Consolas" w:hAnsi="Consolas"/>
+                <w:b/>
+                <w:bCs/>
+              </w:rPr>
+              <w:t>“</w:t>
             </w:r>
             <w:proofErr w:type="spellStart"/>
             <w:r>
-              <w:t>api</w:t>
+              <w:rPr>
+                <w:rFonts w:ascii="Consolas" w:hAnsi="Consolas"/>
+                <w:b/>
+                <w:bCs/>
+              </w:rPr>
+              <w:t>devpath</w:t>
             </w:r>
             <w:proofErr w:type="spellEnd"/>
             <w:r>
+              <w:rPr>
+                <w:rFonts w:ascii="Consolas" w:hAnsi="Consolas"/>
+                <w:b/>
+                <w:bCs/>
+              </w:rPr>
+              <w:t>”</w:t>
+            </w:r>
+          </w:p>
+          <w:p>
+            <w:pPr>
+              <w:pStyle w:val="ListParagraph"/>
+              <w:numPr>
+                <w:ilvl w:val="1"/>
+                <w:numId w:val="3"/>
+              </w:numPr>
+              <w:cnfStyle w:val="000000000000" w:firstRow="0" w:lastRow="0" w:firstColumn="0" w:lastColumn="0" w:oddVBand="0" w:evenVBand="0" w:oddHBand="0" w:evenHBand="0" w:firstRowFirstColumn="0" w:firstRowLastColumn="0" w:lastRowFirstColumn="0" w:lastRowLastColumn="0"/>
+            </w:pPr>
+            <w:r>
+              <w:lastRenderedPageBreak/>
+              <w:t xml:space="preserve">The </w:t>
+            </w:r>
+            <w:proofErr w:type="spellStart"/>
+            <w:r>
+              <w:t>linux</w:t>
+            </w:r>
+            <w:proofErr w:type="spellEnd"/>
+            <w:r>
+              <w:t xml:space="preserve"> device path.</w:t>
+            </w:r>
+          </w:p>
+          <w:p>
+            <w:pPr>
+              <w:pStyle w:val="ListParagraph"/>
+              <w:numPr>
+                <w:ilvl w:val="0"/>
+                <w:numId w:val="3"/>
+              </w:numPr>
+              <w:cnfStyle w:val="000000000000" w:firstRow="0" w:lastRow="0" w:firstColumn="0" w:lastColumn="0" w:oddVBand="0" w:evenVBand="0" w:oddHBand="0" w:evenHBand="0" w:firstRowFirstColumn="0" w:firstRowLastColumn="0" w:lastRowFirstColumn="0" w:lastRowLastColumn="0"/>
+              <w:rPr>
+                <w:rFonts w:ascii="Consolas" w:hAnsi="Consolas"/>
+                <w:b/>
+                <w:bCs/>
+              </w:rPr>
+            </w:pPr>
+            <w:r>
+              <w:rPr>
+                <w:rFonts w:ascii="Consolas" w:hAnsi="Consolas"/>
+                <w:b/>
+                <w:bCs/>
+              </w:rPr>
+              <w:t>“external”</w:t>
+            </w:r>
+          </w:p>
+          <w:p>
+            <w:pPr>
+              <w:pStyle w:val="ListParagraph"/>
+              <w:numPr>
+                <w:ilvl w:val="1"/>
+                <w:numId w:val="3"/>
+              </w:numPr>
+              <w:cnfStyle w:val="000000000000" w:firstRow="0" w:lastRow="0" w:firstColumn="0" w:lastColumn="0" w:oddVBand="0" w:evenVBand="0" w:oddHBand="0" w:evenHBand="0" w:firstRowFirstColumn="0" w:firstRowLastColumn="0" w:lastRowFirstColumn="0" w:lastRowLastColumn="0"/>
+            </w:pPr>
+            <w:r>
+              <w:t>Run a program that can pipe its data to the application.</w:t>
+            </w:r>
+          </w:p>
+          <w:p>
+            <w:pPr>
+              <w:pStyle w:val="ListParagraph"/>
+              <w:numPr>
+                <w:ilvl w:val="0"/>
+                <w:numId w:val="3"/>
+              </w:numPr>
+              <w:cnfStyle w:val="000000000000" w:firstRow="0" w:lastRow="0" w:firstColumn="0" w:lastColumn="0" w:oddVBand="0" w:evenVBand="0" w:oddHBand="0" w:evenHBand="0" w:firstRowFirstColumn="0" w:firstRowLastColumn="0" w:lastRowFirstColumn="0" w:lastRowLastColumn="0"/>
+              <w:rPr>
+                <w:rFonts w:ascii="Consolas" w:hAnsi="Consolas"/>
+                <w:b/>
+                <w:bCs/>
+              </w:rPr>
+            </w:pPr>
+            <w:r>
+              <w:rPr>
+                <w:rFonts w:ascii="Consolas" w:hAnsi="Consolas"/>
+                <w:b/>
+                <w:bCs/>
+              </w:rPr>
+              <w:t>“</w:t>
+            </w:r>
+            <w:proofErr w:type="spellStart"/>
+            <w:r>
+              <w:rPr>
+                <w:rFonts w:ascii="Consolas" w:hAnsi="Consolas"/>
+                <w:b/>
+                <w:bCs/>
+              </w:rPr>
+              <w:t>mmal</w:t>
+            </w:r>
+            <w:proofErr w:type="spellEnd"/>
+            <w:r>
+              <w:rPr>
+                <w:rFonts w:ascii="Consolas" w:hAnsi="Consolas"/>
+                <w:b/>
+                <w:bCs/>
+              </w:rPr>
+              <w:t>”</w:t>
+            </w:r>
+          </w:p>
+          <w:p>
+            <w:pPr>
+              <w:pStyle w:val="ListParagraph"/>
+              <w:numPr>
+                <w:ilvl w:val="1"/>
+                <w:numId w:val="3"/>
+              </w:numPr>
+              <w:cnfStyle w:val="000000000000" w:firstRow="0" w:lastRow="0" w:firstColumn="0" w:lastColumn="0" w:oddVBand="0" w:evenVBand="0" w:oddHBand="0" w:evenHBand="0" w:firstRowFirstColumn="0" w:firstRowLastColumn="0" w:lastRowFirstColumn="0" w:lastRowLastColumn="0"/>
+            </w:pPr>
+            <w:r>
+              <w:t xml:space="preserve">Use the low-level </w:t>
+            </w:r>
+            <w:proofErr w:type="spellStart"/>
+            <w:r>
+              <w:t>RaspberryPi</w:t>
+            </w:r>
+            <w:proofErr w:type="spellEnd"/>
+            <w:r>
+              <w:t xml:space="preserve"> </w:t>
+            </w:r>
+            <w:proofErr w:type="spellStart"/>
+            <w:r>
+              <w:t>VideoCore</w:t>
+            </w:r>
+            <w:proofErr w:type="spellEnd"/>
+            <w:r>
+              <w:t>/MMAL systems.</w:t>
+            </w:r>
+          </w:p>
+          <w:p>
+            <w:pPr>
+              <w:pStyle w:val="ListParagraph"/>
+              <w:numPr>
+                <w:ilvl w:val="0"/>
+                <w:numId w:val="3"/>
+              </w:numPr>
+              <w:cnfStyle w:val="000000000000" w:firstRow="0" w:lastRow="0" w:firstColumn="0" w:lastColumn="0" w:oddVBand="0" w:evenVBand="0" w:oddHBand="0" w:evenHBand="0" w:firstRowFirstColumn="0" w:firstRowLastColumn="0" w:lastRowFirstColumn="0" w:lastRowLastColumn="0"/>
+              <w:rPr>
+                <w:rFonts w:ascii="Consolas" w:hAnsi="Consolas"/>
+                <w:b/>
+                <w:bCs/>
+              </w:rPr>
+            </w:pPr>
+            <w:r>
+              <w:rPr>
+                <w:rFonts w:ascii="Consolas" w:hAnsi="Consolas"/>
+                <w:b/>
+                <w:bCs/>
+              </w:rPr>
+              <w:t>“static”</w:t>
+            </w:r>
+          </w:p>
+          <w:p>
+            <w:pPr>
+              <w:pStyle w:val="ListParagraph"/>
+              <w:numPr>
+                <w:ilvl w:val="1"/>
+                <w:numId w:val="3"/>
+              </w:numPr>
+              <w:cnfStyle w:val="000000000000" w:firstRow="0" w:lastRow="0" w:firstColumn="0" w:lastColumn="0" w:oddVBand="0" w:evenVBand="0" w:oddHBand="0" w:evenHBand="0" w:firstRowFirstColumn="0" w:firstRowLastColumn="0" w:lastRowFirstColumn="0" w:lastRowLastColumn="0"/>
+            </w:pPr>
+            <w:r>
+              <w:t>Unused – previously brough in a static image that emulated a static video feed.</w:t>
+            </w:r>
+          </w:p>
+          <w:p>
+            <w:pPr>
+              <w:pStyle w:val="ListParagraph"/>
+              <w:numPr>
+                <w:ilvl w:val="0"/>
+                <w:numId w:val="3"/>
+              </w:numPr>
+              <w:cnfStyle w:val="000000000000" w:firstRow="0" w:lastRow="0" w:firstColumn="0" w:lastColumn="0" w:oddVBand="0" w:evenVBand="0" w:oddHBand="0" w:evenHBand="0" w:firstRowFirstColumn="0" w:firstRowLastColumn="0" w:lastRowFirstColumn="0" w:lastRowLastColumn="0"/>
+              <w:rPr>
+                <w:rFonts w:ascii="Consolas" w:hAnsi="Consolas"/>
+                <w:b/>
+                <w:bCs/>
+              </w:rPr>
+            </w:pPr>
+            <w:r>
+              <w:rPr>
+                <w:rFonts w:ascii="Consolas" w:hAnsi="Consolas"/>
+                <w:b/>
+                <w:bCs/>
+              </w:rPr>
+              <w:t>“</w:t>
+            </w:r>
+            <w:proofErr w:type="spellStart"/>
+            <w:r>
+              <w:rPr>
+                <w:rFonts w:ascii="Consolas" w:hAnsi="Consolas"/>
+                <w:b/>
+                <w:bCs/>
+              </w:rPr>
+              <w:t>url</w:t>
+            </w:r>
+            <w:proofErr w:type="spellEnd"/>
+            <w:r>
+              <w:rPr>
+                <w:rFonts w:ascii="Consolas" w:hAnsi="Consolas"/>
+                <w:b/>
+                <w:bCs/>
+              </w:rPr>
+              <w:t>”</w:t>
+            </w:r>
+          </w:p>
+          <w:p>
+            <w:pPr>
+              <w:pStyle w:val="ListParagraph"/>
+              <w:numPr>
+                <w:ilvl w:val="1"/>
+                <w:numId w:val="3"/>
+              </w:numPr>
+              <w:cnfStyle w:val="000000000000" w:firstRow="0" w:lastRow="0" w:firstColumn="0" w:lastColumn="0" w:oddVBand="0" w:evenVBand="0" w:oddHBand="0" w:evenHBand="0" w:firstRowFirstColumn="0" w:firstRowLastColumn="0" w:lastRowFirstColumn="0" w:lastRowLastColumn="0"/>
+            </w:pPr>
+            <w:r>
+              <w:t>A URL of a streaming video server.</w:t>
+            </w:r>
+          </w:p>
+        </w:tc>
+      </w:tr>
+      <w:tr>
+        <w:trPr>
+          <w:cnfStyle w:val="000000100000" w:firstRow="0" w:lastRow="0" w:firstColumn="0" w:lastColumn="0" w:oddVBand="0" w:evenVBand="0" w:oddHBand="1" w:evenHBand="0" w:firstRowFirstColumn="0" w:firstRowLastColumn="0" w:lastRowFirstColumn="0" w:lastRowLastColumn="0"/>
+        </w:trPr>
+        <w:tc>
+          <w:tcPr>
+            <w:cnfStyle w:val="001000000000" w:firstRow="0" w:lastRow="0" w:firstColumn="1" w:lastColumn="0" w:oddVBand="0" w:evenVBand="0" w:oddHBand="0" w:evenHBand="0" w:firstRowFirstColumn="0" w:firstRowLastColumn="0" w:lastRowFirstColumn="0" w:lastRowLastColumn="0"/>
+            <w:tcW w:w="1795" w:type="dxa"/>
+          </w:tcPr>
+          <w:p>
+            <w:pPr>
+              <w:jc w:val="right"/>
+            </w:pPr>
+            <w:r>
+              <w:lastRenderedPageBreak/>
+              <w:t>Notes</w:t>
+            </w:r>
+          </w:p>
+        </w:tc>
+        <w:tc>
+          <w:tcPr>
+            <w:tcW w:w="7555" w:type="dxa"/>
+          </w:tcPr>
+          <w:p>
+            <w:pPr>
+              <w:cnfStyle w:val="000000100000" w:firstRow="0" w:lastRow="0" w:firstColumn="0" w:lastColumn="0" w:oddVBand="0" w:evenVBand="0" w:oddHBand="1" w:evenHBand="0" w:firstRowFirstColumn="0" w:firstRowLastColumn="0" w:lastRowFirstColumn="0" w:lastRowLastColumn="0"/>
+            </w:pPr>
+            <w:r>
+              <w:t xml:space="preserve">This value is only used if a platform-specific override isn’t specified. For </w:t>
+            </w:r>
+            <w:r>
+              <w:t xml:space="preserve">more information on these overrides, see </w:t>
+            </w:r>
+            <w:proofErr w:type="spellStart"/>
+            <w:r>
+              <w:t>windows_poll</w:t>
+            </w:r>
+            <w:proofErr w:type="spellEnd"/>
+            <w:r>
+              <w:t xml:space="preserve"> and </w:t>
+            </w:r>
+            <w:proofErr w:type="spellStart"/>
+            <w:r>
+              <w:t>linux_poll</w:t>
+            </w:r>
+            <w:proofErr w:type="spellEnd"/>
+            <w:r>
               <w:t>.</w:t>
             </w:r>
           </w:p>
         </w:tc>
       </w:tr>
-      <w:tr>
-        <w:trPr>
-          <w:cnfStyle w:val="000000100000" w:firstRow="0" w:lastRow="0" w:firstColumn="0" w:lastColumn="0" w:oddVBand="0" w:evenVBand="0" w:oddHBand="1" w:evenHBand="0" w:firstRowFirstColumn="0" w:firstRowLastColumn="0" w:lastRowFirstColumn="0" w:lastRowLastColumn="0"/>
-        </w:trPr>
-        <w:tc>
-          <w:tcPr>
-            <w:cnfStyle w:val="001000000000" w:firstRow="0" w:lastRow="0" w:firstColumn="1" w:lastColumn="0" w:oddVBand="0" w:evenVBand="0" w:oddHBand="0" w:evenHBand="0" w:firstRowFirstColumn="0" w:firstRowLastColumn="0" w:lastRowFirstColumn="0" w:lastRowLastColumn="0"/>
-            <w:tcW w:w="1795" w:type="dxa"/>
-          </w:tcPr>
-          <w:p>
-            <w:pPr>
-              <w:jc w:val="right"/>
-            </w:pPr>
-            <w:r>
-              <w:t>Notes</w:t>
-            </w:r>
-          </w:p>
-        </w:tc>
-        <w:tc>
-          <w:tcPr>
-            <w:tcW w:w="7555" w:type="dxa"/>
-          </w:tcPr>
-          <w:p>
-            <w:pPr>
-              <w:cnfStyle w:val="000000100000" w:firstRow="0" w:lastRow="0" w:firstColumn="0" w:lastColumn="0" w:oddVBand="0" w:evenVBand="0" w:oddHBand="1" w:evenHBand="0" w:firstRowFirstColumn="0" w:firstRowLastColumn="0" w:lastRowFirstColumn="0" w:lastRowLastColumn="0"/>
-            </w:pPr>
-            <w:r>
-              <w:t>Has not been recently tested.</w:t>
-            </w:r>
-          </w:p>
-        </w:tc>
-      </w:tr>
     </w:tbl>
     <w:p>
       <w:pPr>
@@ -4363,7 +4230,75 @@
       </w:pPr>
       <w:proofErr w:type="spellStart"/>
       <w:r>
-        <w:t>menu_targ</w:t>
+        <w:t>windows_poll</w:t>
+      </w:r>
+      <w:proofErr w:type="spellEnd"/>
+    </w:p>
+    <w:p>
+      <w:r>
+        <w:t xml:space="preserve">Similar to </w:t>
+      </w:r>
+      <w:proofErr w:type="spellStart"/>
+      <w:r>
+        <w:t>default_</w:t>
+      </w:r>
+      <w:proofErr w:type="gramStart"/>
+      <w:r>
+        <w:t>poll</w:t>
+      </w:r>
+      <w:proofErr w:type="spellEnd"/>
+      <w:r>
+        <w:t>, but</w:t>
+      </w:r>
+      <w:proofErr w:type="gramEnd"/>
+      <w:r>
+        <w:t xml:space="preserve"> is an override specifically for Windows. The use of this value is optional.</w:t>
+      </w:r>
+    </w:p>
+    <w:p>
+      <w:pPr>
+        <w:pStyle w:val="JSONValueHeader"/>
+      </w:pPr>
+    </w:p>
+    <w:p>
+      <w:pPr>
+        <w:pStyle w:val="JSONValueHeader"/>
+      </w:pPr>
+      <w:proofErr w:type="spellStart"/>
+      <w:r>
+        <w:t>linux_poll</w:t>
+      </w:r>
+      <w:proofErr w:type="spellEnd"/>
+    </w:p>
+    <w:p>
+      <w:r>
+        <w:t xml:space="preserve">Similar to </w:t>
+      </w:r>
+      <w:proofErr w:type="spellStart"/>
+      <w:r>
+        <w:t>default_</w:t>
+      </w:r>
+      <w:proofErr w:type="gramStart"/>
+      <w:r>
+        <w:t>poll</w:t>
+      </w:r>
+      <w:proofErr w:type="spellEnd"/>
+      <w:r>
+        <w:t>, but</w:t>
+      </w:r>
+      <w:proofErr w:type="gramEnd"/>
+      <w:r>
+        <w:t xml:space="preserve"> is an override specifically for Linux. The use of this value is optional.</w:t>
+      </w:r>
+    </w:p>
+    <w:p/>
+    <w:p>
+      <w:pPr>
+        <w:pStyle w:val="JSONValueHeader"/>
+      </w:pPr>
+      <w:proofErr w:type="spellStart"/>
+      <w:r>
+        <w:t>dev_path</w:t>
       </w:r>
       <w:proofErr w:type="spellEnd"/>
     </w:p>
@@ -4412,7 +4347,7 @@
                 <w:b w:val="0"/>
                 <w:bCs w:val="0"/>
               </w:rPr>
-              <w:t>bool</w:t>
+              <w:t>string</w:t>
             </w:r>
           </w:p>
         </w:tc>
@@ -4444,96 +4379,7 @@
               <w:cnfStyle w:val="000000100000" w:firstRow="0" w:lastRow="0" w:firstColumn="0" w:lastColumn="0" w:oddVBand="0" w:evenVBand="0" w:oddHBand="1" w:evenHBand="0" w:firstRowFirstColumn="0" w:firstRowLastColumn="0" w:lastRowFirstColumn="0" w:lastRowLastColumn="0"/>
             </w:pPr>
             <w:r>
-              <w:t>Used to specify if the menu is the modification target of the applications camera UI.</w:t>
-            </w:r>
-          </w:p>
-        </w:tc>
-      </w:tr>
-      <w:tr>
-        <w:tc>
-          <w:tcPr>
-            <w:cnfStyle w:val="001000000000" w:firstRow="0" w:lastRow="0" w:firstColumn="1" w:lastColumn="0" w:oddVBand="0" w:evenVBand="0" w:oddHBand="0" w:evenHBand="0" w:firstRowFirstColumn="0" w:firstRowLastColumn="0" w:lastRowFirstColumn="0" w:lastRowLastColumn="0"/>
-            <w:tcW w:w="1795" w:type="dxa"/>
-          </w:tcPr>
-          <w:p>
-            <w:pPr>
-              <w:jc w:val="right"/>
-            </w:pPr>
-            <w:r>
-              <w:t>Values</w:t>
-            </w:r>
-          </w:p>
-        </w:tc>
-        <w:tc>
-          <w:tcPr>
-            <w:tcW w:w="7555" w:type="dxa"/>
-          </w:tcPr>
-          <w:p>
-            <w:pPr>
-              <w:cnfStyle w:val="000000000000" w:firstRow="0" w:lastRow="0" w:firstColumn="0" w:lastColumn="0" w:oddVBand="0" w:evenVBand="0" w:oddHBand="0" w:evenHBand="0" w:firstRowFirstColumn="0" w:firstRowLastColumn="0" w:lastRowFirstColumn="0" w:lastRowLastColumn="0"/>
-            </w:pPr>
-            <w:r>
-              <w:rPr>
-                <w:rFonts w:ascii="Consolas" w:hAnsi="Consolas"/>
-              </w:rPr>
-              <w:t>true</w:t>
-            </w:r>
-            <w:r>
-              <w:t xml:space="preserve"> to show the application </w:t>
-            </w:r>
-            <w:proofErr w:type="spellStart"/>
-            <w:r>
-              <w:t>fullscreen</w:t>
-            </w:r>
-            <w:proofErr w:type="spellEnd"/>
-            <w:r>
-              <w:t xml:space="preserve"> (default).</w:t>
-            </w:r>
-          </w:p>
-          <w:p>
-            <w:pPr>
-              <w:cnfStyle w:val="000000000000" w:firstRow="0" w:lastRow="0" w:firstColumn="0" w:lastColumn="0" w:oddVBand="0" w:evenVBand="0" w:oddHBand="0" w:evenHBand="0" w:firstRowFirstColumn="0" w:firstRowLastColumn="0" w:lastRowFirstColumn="0" w:lastRowLastColumn="0"/>
-            </w:pPr>
-            <w:r>
-              <w:rPr>
-                <w:rFonts w:ascii="Consolas" w:hAnsi="Consolas"/>
-              </w:rPr>
-              <w:t>false</w:t>
-            </w:r>
-            <w:r>
-              <w:t xml:space="preserve"> to show the application windowed.</w:t>
-            </w:r>
-          </w:p>
-        </w:tc>
-      </w:tr>
-      <w:tr>
-        <w:trPr>
-          <w:cnfStyle w:val="000000100000" w:firstRow="0" w:lastRow="0" w:firstColumn="0" w:lastColumn="0" w:oddVBand="0" w:evenVBand="0" w:oddHBand="1" w:evenHBand="0" w:firstRowFirstColumn="0" w:firstRowLastColumn="0" w:lastRowFirstColumn="0" w:lastRowLastColumn="0"/>
-        </w:trPr>
-        <w:tc>
-          <w:tcPr>
-            <w:cnfStyle w:val="001000000000" w:firstRow="0" w:lastRow="0" w:firstColumn="1" w:lastColumn="0" w:oddVBand="0" w:evenVBand="0" w:oddHBand="0" w:evenHBand="0" w:firstRowFirstColumn="0" w:firstRowLastColumn="0" w:lastRowFirstColumn="0" w:lastRowLastColumn="0"/>
-            <w:tcW w:w="1795" w:type="dxa"/>
-          </w:tcPr>
-          <w:p>
-            <w:pPr>
-              <w:jc w:val="right"/>
-            </w:pPr>
-            <w:r>
-              <w:t>Notes</w:t>
-            </w:r>
-          </w:p>
-        </w:tc>
-        <w:tc>
-          <w:tcPr>
-            <w:tcW w:w="7555" w:type="dxa"/>
-          </w:tcPr>
-          <w:p>
-            <w:pPr>
-              <w:cnfStyle w:val="000000100000" w:firstRow="0" w:lastRow="0" w:firstColumn="0" w:lastColumn="0" w:oddVBand="0" w:evenVBand="0" w:oddHBand="1" w:evenHBand="0" w:firstRowFirstColumn="0" w:firstRowLastColumn="0" w:lastRowFirstColumn="0" w:lastRowLastColumn="0"/>
-            </w:pPr>
-            <w:r>
-              <w:t xml:space="preserve">Only 1 camera can be the menu target. If multiple things are set to true, the first found entry in </w:t>
+              <w:t xml:space="preserve">Used when </w:t>
             </w:r>
             <w:proofErr w:type="spellStart"/>
             <w:r>
@@ -4541,11 +4387,118 @@
                 <w:i/>
                 <w:iCs/>
               </w:rPr>
-              <w:t>feed_options</w:t>
+              <w:t>default_poll</w:t>
             </w:r>
             <w:proofErr w:type="spellEnd"/>
             <w:r>
-              <w:t xml:space="preserve"> will be used.</w:t>
+              <w:t xml:space="preserve"> is set to “</w:t>
+            </w:r>
+            <w:proofErr w:type="spellStart"/>
+            <w:r>
+              <w:t>devpath</w:t>
+            </w:r>
+            <w:proofErr w:type="spellEnd"/>
+            <w:r>
+              <w:t>”</w:t>
+            </w:r>
+            <w:r>
+              <w:t xml:space="preserve"> or “</w:t>
+            </w:r>
+            <w:proofErr w:type="spellStart"/>
+            <w:r>
+              <w:t>mmal</w:t>
+            </w:r>
+            <w:proofErr w:type="spellEnd"/>
+            <w:r>
+              <w:t>”.</w:t>
+            </w:r>
+          </w:p>
+          <w:p>
+            <w:pPr>
+              <w:cnfStyle w:val="000000100000" w:firstRow="0" w:lastRow="0" w:firstColumn="0" w:lastColumn="0" w:oddVBand="0" w:evenVBand="0" w:oddHBand="1" w:evenHBand="0" w:firstRowFirstColumn="0" w:firstRowLastColumn="0" w:lastRowFirstColumn="0" w:lastRowLastColumn="0"/>
+            </w:pPr>
+          </w:p>
+          <w:p>
+            <w:pPr>
+              <w:cnfStyle w:val="000000100000" w:firstRow="0" w:lastRow="0" w:firstColumn="0" w:lastColumn="0" w:oddVBand="0" w:evenVBand="0" w:oddHBand="1" w:evenHBand="0" w:firstRowFirstColumn="0" w:firstRowLastColumn="0" w:lastRowFirstColumn="0" w:lastRowLastColumn="0"/>
+            </w:pPr>
+            <w:r>
+              <w:t>This will be used to specify a camera or video stream from a device path.</w:t>
+            </w:r>
+          </w:p>
+        </w:tc>
+      </w:tr>
+      <w:tr>
+        <w:tc>
+          <w:tcPr>
+            <w:cnfStyle w:val="001000000000" w:firstRow="0" w:lastRow="0" w:firstColumn="1" w:lastColumn="0" w:oddVBand="0" w:evenVBand="0" w:oddHBand="0" w:evenHBand="0" w:firstRowFirstColumn="0" w:firstRowLastColumn="0" w:lastRowFirstColumn="0" w:lastRowLastColumn="0"/>
+            <w:tcW w:w="1795" w:type="dxa"/>
+          </w:tcPr>
+          <w:p>
+            <w:pPr>
+              <w:jc w:val="right"/>
+            </w:pPr>
+            <w:r>
+              <w:t>Values</w:t>
+            </w:r>
+          </w:p>
+        </w:tc>
+        <w:tc>
+          <w:tcPr>
+            <w:tcW w:w="7555" w:type="dxa"/>
+          </w:tcPr>
+          <w:p>
+            <w:pPr>
+              <w:cnfStyle w:val="000000000000" w:firstRow="0" w:lastRow="0" w:firstColumn="0" w:lastColumn="0" w:oddVBand="0" w:evenVBand="0" w:oddHBand="0" w:evenHBand="0" w:firstRowFirstColumn="0" w:firstRowLastColumn="0" w:lastRowFirstColumn="0" w:lastRowLastColumn="0"/>
+            </w:pPr>
+            <w:r>
+              <w:t xml:space="preserve">The </w:t>
+            </w:r>
+            <w:proofErr w:type="spellStart"/>
+            <w:r>
+              <w:t>linux</w:t>
+            </w:r>
+            <w:proofErr w:type="spellEnd"/>
+            <w:r>
+              <w:t xml:space="preserve"> </w:t>
+            </w:r>
+            <w:r>
+              <w:t>device path</w:t>
+            </w:r>
+            <w:r>
+              <w:t xml:space="preserve"> to poll the video stream from.</w:t>
+            </w:r>
+          </w:p>
+        </w:tc>
+      </w:tr>
+      <w:tr>
+        <w:trPr>
+          <w:cnfStyle w:val="000000100000" w:firstRow="0" w:lastRow="0" w:firstColumn="0" w:lastColumn="0" w:oddVBand="0" w:evenVBand="0" w:oddHBand="1" w:evenHBand="0" w:firstRowFirstColumn="0" w:firstRowLastColumn="0" w:lastRowFirstColumn="0" w:lastRowLastColumn="0"/>
+        </w:trPr>
+        <w:tc>
+          <w:tcPr>
+            <w:cnfStyle w:val="001000000000" w:firstRow="0" w:lastRow="0" w:firstColumn="1" w:lastColumn="0" w:oddVBand="0" w:evenVBand="0" w:oddHBand="0" w:evenHBand="0" w:firstRowFirstColumn="0" w:firstRowLastColumn="0" w:lastRowFirstColumn="0" w:lastRowLastColumn="0"/>
+            <w:tcW w:w="1795" w:type="dxa"/>
+          </w:tcPr>
+          <w:p>
+            <w:pPr>
+              <w:jc w:val="right"/>
+            </w:pPr>
+            <w:r>
+              <w:t>Notes</w:t>
+            </w:r>
+          </w:p>
+        </w:tc>
+        <w:tc>
+          <w:tcPr>
+            <w:tcW w:w="7555" w:type="dxa"/>
+          </w:tcPr>
+          <w:p>
+            <w:pPr>
+              <w:cnfStyle w:val="000000100000" w:firstRow="0" w:lastRow="0" w:firstColumn="0" w:lastColumn="0" w:oddVBand="0" w:evenVBand="0" w:oddHBand="1" w:evenHBand="0" w:firstRowFirstColumn="0" w:firstRowLastColumn="0" w:lastRowFirstColumn="0" w:lastRowLastColumn="0"/>
+            </w:pPr>
+            <w:r>
+              <w:t>Has not been recently tested.</w:t>
             </w:r>
           </w:p>
         </w:tc>
@@ -4560,11 +4513,9 @@
       <w:pPr>
         <w:pStyle w:val="JSONValueHeader"/>
       </w:pPr>
-      <w:proofErr w:type="spellStart"/>
-      <w:r>
-        <w:t>pipe_chans</w:t>
-      </w:r>
-      <w:proofErr w:type="spellEnd"/>
+      <w:r>
+        <w:t>index</w:t>
+      </w:r>
     </w:p>
     <w:tbl>
       <w:tblPr>
@@ -4655,7 +4606,28 @@
             </w:r>
             <w:proofErr w:type="spellEnd"/>
             <w:r>
-              <w:t xml:space="preserve"> is set to “external”.</w:t>
+              <w:t xml:space="preserve"> is set to “</w:t>
+            </w:r>
+            <w:proofErr w:type="spellStart"/>
+            <w:r>
+              <w:t>cvusb</w:t>
+            </w:r>
+            <w:proofErr w:type="spellEnd"/>
+            <w:r>
+              <w:t>”.</w:t>
+            </w:r>
+          </w:p>
+          <w:p>
+            <w:pPr>
+              <w:cnfStyle w:val="000000100000" w:firstRow="0" w:lastRow="0" w:firstColumn="0" w:lastColumn="0" w:oddVBand="0" w:evenVBand="0" w:oddHBand="1" w:evenHBand="0" w:firstRowFirstColumn="0" w:firstRowLastColumn="0" w:lastRowFirstColumn="0" w:lastRowLastColumn="0"/>
+            </w:pPr>
+          </w:p>
+          <w:p>
+            <w:pPr>
+              <w:cnfStyle w:val="000000100000" w:firstRow="0" w:lastRow="0" w:firstColumn="0" w:lastColumn="0" w:oddVBand="0" w:evenVBand="0" w:oddHBand="1" w:evenHBand="0" w:firstRowFirstColumn="0" w:firstRowLastColumn="0" w:lastRowFirstColumn="0" w:lastRowLastColumn="0"/>
+            </w:pPr>
+            <w:r>
+              <w:t>This will be used to specify a camera id from OpenCV, as the device to stream from. This OpenCV index is expected to address a USB device.</w:t>
             </w:r>
           </w:p>
         </w:tc>
@@ -4684,7 +4656,15 @@
               <w:cnfStyle w:val="000000000000" w:firstRow="0" w:lastRow="0" w:firstColumn="0" w:lastColumn="0" w:oddVBand="0" w:evenVBand="0" w:oddHBand="0" w:evenHBand="0" w:firstRowFirstColumn="0" w:firstRowLastColumn="0" w:lastRowFirstColumn="0" w:lastRowLastColumn="0"/>
             </w:pPr>
             <w:r>
-              <w:t>Used to specify the number if color channels per pixel</w:t>
+              <w:t xml:space="preserve">A device index, usable by the OpenCV </w:t>
+            </w:r>
+            <w:proofErr w:type="spellStart"/>
+            <w:r>
+              <w:t>api</w:t>
+            </w:r>
+            <w:proofErr w:type="spellEnd"/>
+            <w:r>
+              <w:t>.</w:t>
             </w:r>
           </w:p>
         </w:tc>
@@ -4719,22 +4699,6 @@
               <w:t>Has not been recently tested.</w:t>
             </w:r>
           </w:p>
-          <w:p>
-            <w:pPr>
-              <w:cnfStyle w:val="000000100000" w:firstRow="0" w:lastRow="0" w:firstColumn="0" w:lastColumn="0" w:oddVBand="0" w:evenVBand="0" w:oddHBand="1" w:evenHBand="0" w:firstRowFirstColumn="0" w:firstRowLastColumn="0" w:lastRowFirstColumn="0" w:lastRowLastColumn="0"/>
-            </w:pPr>
-          </w:p>
-          <w:p>
-            <w:pPr>
-              <w:cnfStyle w:val="000000100000" w:firstRow="0" w:lastRow="0" w:firstColumn="0" w:lastColumn="0" w:oddVBand="0" w:evenVBand="0" w:oddHBand="1" w:evenHBand="0" w:firstRowFirstColumn="0" w:firstRowLastColumn="0" w:lastRowFirstColumn="0" w:lastRowLastColumn="0"/>
-            </w:pPr>
-            <w:r>
-              <w:t xml:space="preserve">Piped streaming doesn’t </w:t>
-            </w:r>
-            <w:r>
-              <w:t>have a handshaking process that shares the video stream information, so that must be explicitly defined.</w:t>
-            </w:r>
-          </w:p>
         </w:tc>
       </w:tr>
     </w:tbl>
@@ -4749,7 +4713,7 @@
       </w:pPr>
       <w:proofErr w:type="spellStart"/>
       <w:r>
-        <w:t>pipe_cmd</w:t>
+        <w:t>menu_targ</w:t>
       </w:r>
       <w:proofErr w:type="spellEnd"/>
     </w:p>
@@ -4798,7 +4762,7 @@
                 <w:b w:val="0"/>
                 <w:bCs w:val="0"/>
               </w:rPr>
-              <w:t>string</w:t>
+              <w:t>bool</w:t>
             </w:r>
           </w:p>
         </w:tc>
@@ -4830,7 +4794,97 @@
               <w:cnfStyle w:val="000000100000" w:firstRow="0" w:lastRow="0" w:firstColumn="0" w:lastColumn="0" w:oddVBand="0" w:evenVBand="0" w:oddHBand="1" w:evenHBand="0" w:firstRowFirstColumn="0" w:firstRowLastColumn="0" w:lastRowFirstColumn="0" w:lastRowLastColumn="0"/>
             </w:pPr>
             <w:r>
-              <w:t xml:space="preserve">Used when </w:t>
+              <w:t>Used to specify if the menu is the modification target of the applications camera UI.</w:t>
+            </w:r>
+          </w:p>
+        </w:tc>
+      </w:tr>
+      <w:tr>
+        <w:tc>
+          <w:tcPr>
+            <w:cnfStyle w:val="001000000000" w:firstRow="0" w:lastRow="0" w:firstColumn="1" w:lastColumn="0" w:oddVBand="0" w:evenVBand="0" w:oddHBand="0" w:evenHBand="0" w:firstRowFirstColumn="0" w:firstRowLastColumn="0" w:lastRowFirstColumn="0" w:lastRowLastColumn="0"/>
+            <w:tcW w:w="1795" w:type="dxa"/>
+          </w:tcPr>
+          <w:p>
+            <w:pPr>
+              <w:jc w:val="right"/>
+            </w:pPr>
+            <w:r>
+              <w:lastRenderedPageBreak/>
+              <w:t>Values</w:t>
+            </w:r>
+          </w:p>
+        </w:tc>
+        <w:tc>
+          <w:tcPr>
+            <w:tcW w:w="7555" w:type="dxa"/>
+          </w:tcPr>
+          <w:p>
+            <w:pPr>
+              <w:cnfStyle w:val="000000000000" w:firstRow="0" w:lastRow="0" w:firstColumn="0" w:lastColumn="0" w:oddVBand="0" w:evenVBand="0" w:oddHBand="0" w:evenHBand="0" w:firstRowFirstColumn="0" w:firstRowLastColumn="0" w:lastRowFirstColumn="0" w:lastRowLastColumn="0"/>
+            </w:pPr>
+            <w:r>
+              <w:rPr>
+                <w:rFonts w:ascii="Consolas" w:hAnsi="Consolas"/>
+              </w:rPr>
+              <w:t>true</w:t>
+            </w:r>
+            <w:r>
+              <w:t xml:space="preserve"> to show the application </w:t>
+            </w:r>
+            <w:proofErr w:type="spellStart"/>
+            <w:r>
+              <w:t>fullscreen</w:t>
+            </w:r>
+            <w:proofErr w:type="spellEnd"/>
+            <w:r>
+              <w:t xml:space="preserve"> (default).</w:t>
+            </w:r>
+          </w:p>
+          <w:p>
+            <w:pPr>
+              <w:cnfStyle w:val="000000000000" w:firstRow="0" w:lastRow="0" w:firstColumn="0" w:lastColumn="0" w:oddVBand="0" w:evenVBand="0" w:oddHBand="0" w:evenHBand="0" w:firstRowFirstColumn="0" w:firstRowLastColumn="0" w:lastRowFirstColumn="0" w:lastRowLastColumn="0"/>
+            </w:pPr>
+            <w:r>
+              <w:rPr>
+                <w:rFonts w:ascii="Consolas" w:hAnsi="Consolas"/>
+              </w:rPr>
+              <w:t>false</w:t>
+            </w:r>
+            <w:r>
+              <w:t xml:space="preserve"> to show the application windowed.</w:t>
+            </w:r>
+          </w:p>
+        </w:tc>
+      </w:tr>
+      <w:tr>
+        <w:trPr>
+          <w:cnfStyle w:val="000000100000" w:firstRow="0" w:lastRow="0" w:firstColumn="0" w:lastColumn="0" w:oddVBand="0" w:evenVBand="0" w:oddHBand="1" w:evenHBand="0" w:firstRowFirstColumn="0" w:firstRowLastColumn="0" w:lastRowFirstColumn="0" w:lastRowLastColumn="0"/>
+        </w:trPr>
+        <w:tc>
+          <w:tcPr>
+            <w:cnfStyle w:val="001000000000" w:firstRow="0" w:lastRow="0" w:firstColumn="1" w:lastColumn="0" w:oddVBand="0" w:evenVBand="0" w:oddHBand="0" w:evenHBand="0" w:firstRowFirstColumn="0" w:firstRowLastColumn="0" w:lastRowFirstColumn="0" w:lastRowLastColumn="0"/>
+            <w:tcW w:w="1795" w:type="dxa"/>
+          </w:tcPr>
+          <w:p>
+            <w:pPr>
+              <w:jc w:val="right"/>
+            </w:pPr>
+            <w:r>
+              <w:t>Notes</w:t>
+            </w:r>
+          </w:p>
+        </w:tc>
+        <w:tc>
+          <w:tcPr>
+            <w:tcW w:w="7555" w:type="dxa"/>
+          </w:tcPr>
+          <w:p>
+            <w:pPr>
+              <w:cnfStyle w:val="000000100000" w:firstRow="0" w:lastRow="0" w:firstColumn="0" w:lastColumn="0" w:oddVBand="0" w:evenVBand="0" w:oddHBand="1" w:evenHBand="0" w:firstRowFirstColumn="0" w:firstRowLastColumn="0" w:lastRowFirstColumn="0" w:lastRowLastColumn="0"/>
+            </w:pPr>
+            <w:r>
+              <w:t xml:space="preserve">Only 1 camera can be the menu target. If multiple things are set to true, the first found entry in </w:t>
             </w:r>
             <w:proofErr w:type="spellStart"/>
             <w:r>
@@ -4838,85 +4892,11 @@
                 <w:i/>
                 <w:iCs/>
               </w:rPr>
-              <w:t>default_poll</w:t>
+              <w:t>feed_options</w:t>
             </w:r>
             <w:proofErr w:type="spellEnd"/>
             <w:r>
-              <w:t xml:space="preserve"> is set to “external”.</w:t>
-            </w:r>
-          </w:p>
-        </w:tc>
-      </w:tr>
-      <w:tr>
-        <w:tc>
-          <w:tcPr>
-            <w:cnfStyle w:val="001000000000" w:firstRow="0" w:lastRow="0" w:firstColumn="1" w:lastColumn="0" w:oddVBand="0" w:evenVBand="0" w:oddHBand="0" w:evenHBand="0" w:firstRowFirstColumn="0" w:firstRowLastColumn="0" w:lastRowFirstColumn="0" w:lastRowLastColumn="0"/>
-            <w:tcW w:w="1795" w:type="dxa"/>
-          </w:tcPr>
-          <w:p>
-            <w:pPr>
-              <w:jc w:val="right"/>
-            </w:pPr>
-            <w:r>
-              <w:t>Values</w:t>
-            </w:r>
-          </w:p>
-        </w:tc>
-        <w:tc>
-          <w:tcPr>
-            <w:tcW w:w="7555" w:type="dxa"/>
-          </w:tcPr>
-          <w:p>
-            <w:pPr>
-              <w:cnfStyle w:val="000000000000" w:firstRow="0" w:lastRow="0" w:firstColumn="0" w:lastColumn="0" w:oddVBand="0" w:evenVBand="0" w:oddHBand="0" w:evenHBand="0" w:firstRowFirstColumn="0" w:firstRowLastColumn="0" w:lastRowFirstColumn="0" w:lastRowLastColumn="0"/>
-            </w:pPr>
-            <w:r>
-              <w:t>The command to execute for a video streaming implementation using pipes.</w:t>
-            </w:r>
-          </w:p>
-          <w:p>
-            <w:pPr>
-              <w:cnfStyle w:val="000000000000" w:firstRow="0" w:lastRow="0" w:firstColumn="0" w:lastColumn="0" w:oddVBand="0" w:evenVBand="0" w:oddHBand="0" w:evenHBand="0" w:firstRowFirstColumn="0" w:firstRowLastColumn="0" w:lastRowFirstColumn="0" w:lastRowLastColumn="0"/>
-            </w:pPr>
-          </w:p>
-          <w:p>
-            <w:pPr>
-              <w:cnfStyle w:val="000000000000" w:firstRow="0" w:lastRow="0" w:firstColumn="0" w:lastColumn="0" w:oddVBand="0" w:evenVBand="0" w:oddHBand="0" w:evenHBand="0" w:firstRowFirstColumn="0" w:firstRowLastColumn="0" w:lastRowFirstColumn="0" w:lastRowLastColumn="0"/>
-            </w:pPr>
-            <w:r>
-              <w:t>The application referenced should spit out raw binary luminosity or RGB data with its standard output stream.</w:t>
-            </w:r>
-          </w:p>
-        </w:tc>
-      </w:tr>
-      <w:tr>
-        <w:trPr>
-          <w:cnfStyle w:val="000000100000" w:firstRow="0" w:lastRow="0" w:firstColumn="0" w:lastColumn="0" w:oddVBand="0" w:evenVBand="0" w:oddHBand="1" w:evenHBand="0" w:firstRowFirstColumn="0" w:firstRowLastColumn="0" w:lastRowFirstColumn="0" w:lastRowLastColumn="0"/>
-        </w:trPr>
-        <w:tc>
-          <w:tcPr>
-            <w:cnfStyle w:val="001000000000" w:firstRow="0" w:lastRow="0" w:firstColumn="1" w:lastColumn="0" w:oddVBand="0" w:evenVBand="0" w:oddHBand="0" w:evenHBand="0" w:firstRowFirstColumn="0" w:firstRowLastColumn="0" w:lastRowFirstColumn="0" w:lastRowLastColumn="0"/>
-            <w:tcW w:w="1795" w:type="dxa"/>
-          </w:tcPr>
-          <w:p>
-            <w:pPr>
-              <w:jc w:val="right"/>
-            </w:pPr>
-            <w:r>
-              <w:t>Notes</w:t>
-            </w:r>
-          </w:p>
-        </w:tc>
-        <w:tc>
-          <w:tcPr>
-            <w:tcW w:w="7555" w:type="dxa"/>
-          </w:tcPr>
-          <w:p>
-            <w:pPr>
-              <w:cnfStyle w:val="000000100000" w:firstRow="0" w:lastRow="0" w:firstColumn="0" w:lastColumn="0" w:oddVBand="0" w:evenVBand="0" w:oddHBand="1" w:evenHBand="0" w:firstRowFirstColumn="0" w:firstRowLastColumn="0" w:lastRowFirstColumn="0" w:lastRowLastColumn="0"/>
-            </w:pPr>
-            <w:r>
-              <w:t>Has not been recently tested.</w:t>
+              <w:t xml:space="preserve"> will be used.</w:t>
             </w:r>
           </w:p>
         </w:tc>
@@ -4933,7 +4913,7 @@
       </w:pPr>
       <w:proofErr w:type="spellStart"/>
       <w:r>
-        <w:t>pipe_height</w:t>
+        <w:t>pipe_chans</w:t>
       </w:r>
       <w:proofErr w:type="spellEnd"/>
     </w:p>
@@ -5055,35 +5035,7 @@
               <w:cnfStyle w:val="000000000000" w:firstRow="0" w:lastRow="0" w:firstColumn="0" w:lastColumn="0" w:oddVBand="0" w:evenVBand="0" w:oddHBand="0" w:evenHBand="0" w:firstRowFirstColumn="0" w:firstRowLastColumn="0" w:lastRowFirstColumn="0" w:lastRowLastColumn="0"/>
             </w:pPr>
             <w:r>
-              <w:rPr>
-                <w:rFonts w:ascii="Consolas" w:hAnsi="Consolas"/>
-              </w:rPr>
-              <w:t>true</w:t>
-            </w:r>
-            <w:r>
-              <w:t xml:space="preserve"> to show the application </w:t>
-            </w:r>
-            <w:proofErr w:type="spellStart"/>
-            <w:r>
-              <w:t>fullscreen</w:t>
-            </w:r>
-            <w:proofErr w:type="spellEnd"/>
-            <w:r>
-              <w:t xml:space="preserve"> (default).</w:t>
-            </w:r>
-          </w:p>
-          <w:p>
-            <w:pPr>
-              <w:cnfStyle w:val="000000000000" w:firstRow="0" w:lastRow="0" w:firstColumn="0" w:lastColumn="0" w:oddVBand="0" w:evenVBand="0" w:oddHBand="0" w:evenHBand="0" w:firstRowFirstColumn="0" w:firstRowLastColumn="0" w:lastRowFirstColumn="0" w:lastRowLastColumn="0"/>
-            </w:pPr>
-            <w:r>
-              <w:rPr>
-                <w:rFonts w:ascii="Consolas" w:hAnsi="Consolas"/>
-              </w:rPr>
-              <w:t>false</w:t>
-            </w:r>
-            <w:r>
-              <w:t xml:space="preserve"> to show the application windowed.</w:t>
+              <w:t>Used to specify the number if color channels per pixel</w:t>
             </w:r>
           </w:p>
         </w:tc>
@@ -5128,7 +5080,10 @@
               <w:cnfStyle w:val="000000100000" w:firstRow="0" w:lastRow="0" w:firstColumn="0" w:lastColumn="0" w:oddVBand="0" w:evenVBand="0" w:oddHBand="1" w:evenHBand="0" w:firstRowFirstColumn="0" w:firstRowLastColumn="0" w:lastRowFirstColumn="0" w:lastRowLastColumn="0"/>
             </w:pPr>
             <w:r>
-              <w:t>Piped streaming doesn’t have a handshaking process that shares the video stream information, so that must be explicitly defined.</w:t>
+              <w:t xml:space="preserve">Piped streaming doesn’t </w:t>
+            </w:r>
+            <w:r>
+              <w:t>have a handshaking process that shares the video stream information, so that must be explicitly defined.</w:t>
             </w:r>
           </w:p>
         </w:tc>
@@ -5145,7 +5100,7 @@
       </w:pPr>
       <w:proofErr w:type="spellStart"/>
       <w:r>
-        <w:t>pipe_width</w:t>
+        <w:t>pipe_cmd</w:t>
       </w:r>
       <w:proofErr w:type="spellEnd"/>
     </w:p>
@@ -5194,7 +5149,7 @@
                 <w:b w:val="0"/>
                 <w:bCs w:val="0"/>
               </w:rPr>
-              <w:t>int</w:t>
+              <w:t>string</w:t>
             </w:r>
           </w:p>
         </w:tc>
@@ -5267,35 +5222,20 @@
               <w:cnfStyle w:val="000000000000" w:firstRow="0" w:lastRow="0" w:firstColumn="0" w:lastColumn="0" w:oddVBand="0" w:evenVBand="0" w:oddHBand="0" w:evenHBand="0" w:firstRowFirstColumn="0" w:firstRowLastColumn="0" w:lastRowFirstColumn="0" w:lastRowLastColumn="0"/>
             </w:pPr>
             <w:r>
-              <w:rPr>
-                <w:rFonts w:ascii="Consolas" w:hAnsi="Consolas"/>
-              </w:rPr>
-              <w:t>true</w:t>
-            </w:r>
-            <w:r>
-              <w:t xml:space="preserve"> to show the application </w:t>
-            </w:r>
-            <w:proofErr w:type="spellStart"/>
-            <w:r>
-              <w:t>fullscreen</w:t>
-            </w:r>
-            <w:proofErr w:type="spellEnd"/>
-            <w:r>
-              <w:t xml:space="preserve"> (default).</w:t>
+              <w:t>The command to execute for a video streaming implementation using pipes.</w:t>
             </w:r>
           </w:p>
           <w:p>
             <w:pPr>
               <w:cnfStyle w:val="000000000000" w:firstRow="0" w:lastRow="0" w:firstColumn="0" w:lastColumn="0" w:oddVBand="0" w:evenVBand="0" w:oddHBand="0" w:evenHBand="0" w:firstRowFirstColumn="0" w:firstRowLastColumn="0" w:lastRowFirstColumn="0" w:lastRowLastColumn="0"/>
             </w:pPr>
-            <w:r>
-              <w:rPr>
-                <w:rFonts w:ascii="Consolas" w:hAnsi="Consolas"/>
-              </w:rPr>
-              <w:t>false</w:t>
-            </w:r>
-            <w:r>
-              <w:t xml:space="preserve"> to show the application windowed.</w:t>
+          </w:p>
+          <w:p>
+            <w:pPr>
+              <w:cnfStyle w:val="000000000000" w:firstRow="0" w:lastRow="0" w:firstColumn="0" w:lastColumn="0" w:oddVBand="0" w:evenVBand="0" w:oddHBand="0" w:evenHBand="0" w:firstRowFirstColumn="0" w:firstRowLastColumn="0" w:lastRowFirstColumn="0" w:lastRowLastColumn="0"/>
+            </w:pPr>
+            <w:r>
+              <w:t>The application referenced should spit out raw binary luminosity or RGB data with its standard output stream.</w:t>
             </w:r>
           </w:p>
         </w:tc>
@@ -5330,19 +5270,6 @@
               <w:t>Has not been recently tested.</w:t>
             </w:r>
           </w:p>
-          <w:p>
-            <w:pPr>
-              <w:cnfStyle w:val="000000100000" w:firstRow="0" w:lastRow="0" w:firstColumn="0" w:lastColumn="0" w:oddVBand="0" w:evenVBand="0" w:oddHBand="1" w:evenHBand="0" w:firstRowFirstColumn="0" w:firstRowLastColumn="0" w:lastRowFirstColumn="0" w:lastRowLastColumn="0"/>
-            </w:pPr>
-          </w:p>
-          <w:p>
-            <w:pPr>
-              <w:cnfStyle w:val="000000100000" w:firstRow="0" w:lastRow="0" w:firstColumn="0" w:lastColumn="0" w:oddVBand="0" w:evenVBand="0" w:oddHBand="1" w:evenHBand="0" w:firstRowFirstColumn="0" w:firstRowLastColumn="0" w:lastRowFirstColumn="0" w:lastRowLastColumn="0"/>
-            </w:pPr>
-            <w:r>
-              <w:t>Piped streaming doesn’t have a handshaking process that shares the video stream information, so that must be explicitly defined.</w:t>
-            </w:r>
-          </w:p>
         </w:tc>
       </w:tr>
     </w:tbl>
@@ -5355,9 +5282,11 @@
       <w:pPr>
         <w:pStyle w:val="JSONValueHeader"/>
       </w:pPr>
-      <w:r>
-        <w:t>processing</w:t>
-      </w:r>
+      <w:proofErr w:type="spellStart"/>
+      <w:r>
+        <w:t>pipe_height</w:t>
+      </w:r>
+      <w:proofErr w:type="spellEnd"/>
     </w:p>
     <w:tbl>
       <w:tblPr>
@@ -5393,9 +5322,6 @@
           </w:tcPr>
           <w:p>
             <w:pPr>
-              <w:tabs>
-                <w:tab w:val="left" w:pos="1845"/>
-              </w:tabs>
               <w:cnfStyle w:val="100000000000" w:firstRow="1" w:lastRow="0" w:firstColumn="0" w:lastColumn="0" w:oddVBand="0" w:evenVBand="0" w:oddHBand="0" w:evenHBand="0" w:firstRowFirstColumn="0" w:firstRowLastColumn="0" w:lastRowFirstColumn="0" w:lastRowLastColumn="0"/>
               <w:rPr>
                 <w:b w:val="0"/>
@@ -5407,21 +5333,7 @@
                 <w:b w:val="0"/>
                 <w:bCs w:val="0"/>
               </w:rPr>
-              <w:t>s</w:t>
-            </w:r>
-            <w:r>
-              <w:rPr>
-                <w:b w:val="0"/>
-                <w:bCs w:val="0"/>
-              </w:rPr>
-              <w:t>tring</w:t>
-            </w:r>
-            <w:r>
-              <w:rPr>
-                <w:b w:val="0"/>
-                <w:bCs w:val="0"/>
-              </w:rPr>
-              <w:t>, or int</w:t>
+              <w:t>int</w:t>
             </w:r>
           </w:p>
         </w:tc>
@@ -5453,36 +5365,7 @@
               <w:cnfStyle w:val="000000100000" w:firstRow="0" w:lastRow="0" w:firstColumn="0" w:lastColumn="0" w:oddVBand="0" w:evenVBand="0" w:oddHBand="1" w:evenHBand="0" w:firstRowFirstColumn="0" w:firstRowLastColumn="0" w:lastRowFirstColumn="0" w:lastRowLastColumn="0"/>
             </w:pPr>
             <w:r>
-              <w:t>The type of image process to apply to the video stream images.</w:t>
-            </w:r>
-          </w:p>
-        </w:tc>
-      </w:tr>
-      <w:tr>
-        <w:tc>
-          <w:tcPr>
-            <w:cnfStyle w:val="001000000000" w:firstRow="0" w:lastRow="0" w:firstColumn="1" w:lastColumn="0" w:oddVBand="0" w:evenVBand="0" w:oddHBand="0" w:evenHBand="0" w:firstRowFirstColumn="0" w:firstRowLastColumn="0" w:lastRowFirstColumn="0" w:lastRowLastColumn="0"/>
-            <w:tcW w:w="1795" w:type="dxa"/>
-          </w:tcPr>
-          <w:p>
-            <w:pPr>
-              <w:jc w:val="right"/>
-            </w:pPr>
-            <w:r>
-              <w:t>Values</w:t>
-            </w:r>
-          </w:p>
-        </w:tc>
-        <w:tc>
-          <w:tcPr>
-            <w:tcW w:w="7555" w:type="dxa"/>
-          </w:tcPr>
-          <w:p>
-            <w:pPr>
-              <w:cnfStyle w:val="000000000000" w:firstRow="0" w:lastRow="0" w:firstColumn="0" w:lastColumn="0" w:oddVBand="0" w:evenVBand="0" w:oddHBand="0" w:evenHBand="0" w:firstRowFirstColumn="0" w:firstRowLastColumn="0" w:lastRowFirstColumn="0" w:lastRowLastColumn="0"/>
-            </w:pPr>
-            <w:r>
-              <w:t xml:space="preserve">If an int is used, it is implied that a </w:t>
+              <w:t xml:space="preserve">Used when </w:t>
             </w:r>
             <w:proofErr w:type="spellStart"/>
             <w:r>
@@ -5490,273 +5373,69 @@
                 <w:i/>
                 <w:iCs/>
               </w:rPr>
-              <w:t>static_threshold</w:t>
+              <w:t>default_poll</w:t>
             </w:r>
             <w:proofErr w:type="spellEnd"/>
             <w:r>
-              <w:t xml:space="preserve"> should be used, with the integer (a value between [0, 255]) used as the threshold pixel value. If a string is specified, it should be one of the string values listed below.</w:t>
-            </w:r>
-          </w:p>
+              <w:t xml:space="preserve"> is set to “external”.</w:t>
+            </w:r>
+          </w:p>
+        </w:tc>
+      </w:tr>
+      <w:tr>
+        <w:tc>
+          <w:tcPr>
+            <w:cnfStyle w:val="001000000000" w:firstRow="0" w:lastRow="0" w:firstColumn="1" w:lastColumn="0" w:oddVBand="0" w:evenVBand="0" w:oddHBand="0" w:evenHBand="0" w:firstRowFirstColumn="0" w:firstRowLastColumn="0" w:lastRowFirstColumn="0" w:lastRowLastColumn="0"/>
+            <w:tcW w:w="1795" w:type="dxa"/>
+          </w:tcPr>
+          <w:p>
+            <w:pPr>
+              <w:jc w:val="right"/>
+            </w:pPr>
+            <w:r>
+              <w:t>Values</w:t>
+            </w:r>
+          </w:p>
+        </w:tc>
+        <w:tc>
+          <w:tcPr>
+            <w:tcW w:w="7555" w:type="dxa"/>
+          </w:tcPr>
           <w:p>
             <w:pPr>
               <w:cnfStyle w:val="000000000000" w:firstRow="0" w:lastRow="0" w:firstColumn="0" w:lastColumn="0" w:oddVBand="0" w:evenVBand="0" w:oddHBand="0" w:evenHBand="0" w:firstRowFirstColumn="0" w:firstRowLastColumn="0" w:lastRowFirstColumn="0" w:lastRowLastColumn="0"/>
             </w:pPr>
+            <w:r>
+              <w:rPr>
+                <w:rFonts w:ascii="Consolas" w:hAnsi="Consolas"/>
+              </w:rPr>
+              <w:t>true</w:t>
+            </w:r>
+            <w:r>
+              <w:t xml:space="preserve"> to show the application </w:t>
+            </w:r>
+            <w:proofErr w:type="spellStart"/>
+            <w:r>
+              <w:t>fullscreen</w:t>
+            </w:r>
+            <w:proofErr w:type="spellEnd"/>
+            <w:r>
+              <w:t xml:space="preserve"> (default).</w:t>
+            </w:r>
           </w:p>
           <w:p>
             <w:pPr>
               <w:cnfStyle w:val="000000000000" w:firstRow="0" w:lastRow="0" w:firstColumn="0" w:lastColumn="0" w:oddVBand="0" w:evenVBand="0" w:oddHBand="0" w:evenHBand="0" w:firstRowFirstColumn="0" w:firstRowLastColumn="0" w:lastRowFirstColumn="0" w:lastRowLastColumn="0"/>
             </w:pPr>
             <w:r>
-              <w:t>Used to specify the type of image processing to use on the video frames:</w:t>
-            </w:r>
-          </w:p>
-          <w:p>
-            <w:pPr>
-              <w:pStyle w:val="ListParagraph"/>
-              <w:numPr>
-                <w:ilvl w:val="0"/>
-                <w:numId w:val="3"/>
-              </w:numPr>
-              <w:cnfStyle w:val="000000000000" w:firstRow="0" w:lastRow="0" w:firstColumn="0" w:lastColumn="0" w:oddVBand="0" w:evenVBand="0" w:oddHBand="0" w:evenHBand="0" w:firstRowFirstColumn="0" w:firstRowLastColumn="0" w:lastRowFirstColumn="0" w:lastRowLastColumn="0"/>
               <w:rPr>
                 <w:rFonts w:ascii="Consolas" w:hAnsi="Consolas"/>
-                <w:b/>
-                <w:bCs/>
-              </w:rPr>
-            </w:pPr>
-            <w:r>
-              <w:rPr>
-                <w:rFonts w:ascii="Consolas" w:hAnsi="Consolas"/>
-                <w:b/>
-                <w:bCs/>
-              </w:rPr>
-              <w:t>“</w:t>
-            </w:r>
-            <w:proofErr w:type="spellStart"/>
-            <w:proofErr w:type="gramStart"/>
-            <w:r>
-              <w:rPr>
-                <w:rFonts w:ascii="Consolas" w:hAnsi="Consolas"/>
-                <w:b/>
-                <w:bCs/>
-              </w:rPr>
-              <w:t>yen</w:t>
-            </w:r>
-            <w:proofErr w:type="gramEnd"/>
-            <w:r>
-              <w:rPr>
-                <w:rFonts w:ascii="Consolas" w:hAnsi="Consolas"/>
-                <w:b/>
-                <w:bCs/>
-              </w:rPr>
-              <w:t>_threshold</w:t>
-            </w:r>
-            <w:proofErr w:type="spellEnd"/>
-            <w:r>
-              <w:rPr>
-                <w:rFonts w:ascii="Consolas" w:hAnsi="Consolas"/>
-                <w:b/>
-                <w:bCs/>
-              </w:rPr>
-              <w:t>”</w:t>
-            </w:r>
-          </w:p>
-          <w:p>
-            <w:pPr>
-              <w:pStyle w:val="ListParagraph"/>
-              <w:numPr>
-                <w:ilvl w:val="1"/>
-                <w:numId w:val="3"/>
-              </w:numPr>
-              <w:cnfStyle w:val="000000000000" w:firstRow="0" w:lastRow="0" w:firstColumn="0" w:lastColumn="0" w:oddVBand="0" w:evenVBand="0" w:oddHBand="0" w:evenHBand="0" w:firstRowFirstColumn="0" w:firstRowLastColumn="0" w:lastRowFirstColumn="0" w:lastRowLastColumn="0"/>
-            </w:pPr>
-            <w:r>
-              <w:t>Use a threshold calculated from Yen’s algorithm.</w:t>
-            </w:r>
-          </w:p>
-          <w:p>
-            <w:pPr>
-              <w:pStyle w:val="ListParagraph"/>
-              <w:numPr>
-                <w:ilvl w:val="0"/>
-                <w:numId w:val="3"/>
-              </w:numPr>
-              <w:cnfStyle w:val="000000000000" w:firstRow="0" w:lastRow="0" w:firstColumn="0" w:lastColumn="0" w:oddVBand="0" w:evenVBand="0" w:oddHBand="0" w:evenHBand="0" w:firstRowFirstColumn="0" w:firstRowLastColumn="0" w:lastRowFirstColumn="0" w:lastRowLastColumn="0"/>
-              <w:rPr>
-                <w:rFonts w:ascii="Consolas" w:hAnsi="Consolas"/>
-                <w:b/>
-                <w:bCs/>
-              </w:rPr>
-            </w:pPr>
-            <w:r>
-              <w:rPr>
-                <w:rFonts w:ascii="Consolas" w:hAnsi="Consolas"/>
-                <w:b/>
-                <w:bCs/>
-              </w:rPr>
-              <w:lastRenderedPageBreak/>
-              <w:t>“</w:t>
-            </w:r>
-            <w:proofErr w:type="spellStart"/>
-            <w:proofErr w:type="gramStart"/>
-            <w:r>
-              <w:rPr>
-                <w:rFonts w:ascii="Consolas" w:hAnsi="Consolas"/>
-                <w:b/>
-                <w:bCs/>
-              </w:rPr>
-              <w:t>yen</w:t>
-            </w:r>
-            <w:proofErr w:type="gramEnd"/>
-            <w:r>
-              <w:rPr>
-                <w:rFonts w:ascii="Consolas" w:hAnsi="Consolas"/>
-                <w:b/>
-                <w:bCs/>
-              </w:rPr>
-              <w:t>_threshold_compressed</w:t>
-            </w:r>
-            <w:proofErr w:type="spellEnd"/>
-            <w:r>
-              <w:rPr>
-                <w:rFonts w:ascii="Consolas" w:hAnsi="Consolas"/>
-                <w:b/>
-                <w:bCs/>
-              </w:rPr>
-              <w:t>”</w:t>
-            </w:r>
-          </w:p>
-          <w:p>
-            <w:pPr>
-              <w:pStyle w:val="ListParagraph"/>
-              <w:numPr>
-                <w:ilvl w:val="1"/>
-                <w:numId w:val="3"/>
-              </w:numPr>
-              <w:cnfStyle w:val="000000000000" w:firstRow="0" w:lastRow="0" w:firstColumn="0" w:lastColumn="0" w:oddVBand="0" w:evenVBand="0" w:oddHBand="0" w:evenHBand="0" w:firstRowFirstColumn="0" w:firstRowLastColumn="0" w:lastRowFirstColumn="0" w:lastRowLastColumn="0"/>
-            </w:pPr>
-          </w:p>
-          <w:p>
-            <w:pPr>
-              <w:pStyle w:val="ListParagraph"/>
-              <w:numPr>
-                <w:ilvl w:val="0"/>
-                <w:numId w:val="3"/>
-              </w:numPr>
-              <w:cnfStyle w:val="000000000000" w:firstRow="0" w:lastRow="0" w:firstColumn="0" w:lastColumn="0" w:oddVBand="0" w:evenVBand="0" w:oddHBand="0" w:evenHBand="0" w:firstRowFirstColumn="0" w:firstRowLastColumn="0" w:lastRowFirstColumn="0" w:lastRowLastColumn="0"/>
-              <w:rPr>
-                <w:rFonts w:ascii="Consolas" w:hAnsi="Consolas"/>
-                <w:b/>
-                <w:bCs/>
-              </w:rPr>
-            </w:pPr>
-            <w:r>
-              <w:rPr>
-                <w:rFonts w:ascii="Consolas" w:hAnsi="Consolas"/>
-                <w:b/>
-                <w:bCs/>
-              </w:rPr>
-              <w:t>“</w:t>
-            </w:r>
-            <w:proofErr w:type="spellStart"/>
-            <w:proofErr w:type="gramStart"/>
-            <w:r>
-              <w:rPr>
-                <w:rFonts w:ascii="Consolas" w:hAnsi="Consolas"/>
-                <w:b/>
-                <w:bCs/>
-              </w:rPr>
-              <w:t>static</w:t>
-            </w:r>
-            <w:proofErr w:type="gramEnd"/>
-            <w:r>
-              <w:rPr>
-                <w:rFonts w:ascii="Consolas" w:hAnsi="Consolas"/>
-                <w:b/>
-                <w:bCs/>
-              </w:rPr>
-              <w:t>_threshold</w:t>
-            </w:r>
-            <w:proofErr w:type="spellEnd"/>
-            <w:r>
-              <w:rPr>
-                <w:rFonts w:ascii="Consolas" w:hAnsi="Consolas"/>
-                <w:b/>
-                <w:bCs/>
-              </w:rPr>
-              <w:t>”</w:t>
-            </w:r>
-          </w:p>
-          <w:p>
-            <w:pPr>
-              <w:pStyle w:val="ListParagraph"/>
-              <w:numPr>
-                <w:ilvl w:val="1"/>
-                <w:numId w:val="3"/>
-              </w:numPr>
-              <w:cnfStyle w:val="000000000000" w:firstRow="0" w:lastRow="0" w:firstColumn="0" w:lastColumn="0" w:oddVBand="0" w:evenVBand="0" w:oddHBand="0" w:evenHBand="0" w:firstRowFirstColumn="0" w:firstRowLastColumn="0" w:lastRowFirstColumn="0" w:lastRowLastColumn="0"/>
-            </w:pPr>
-          </w:p>
-          <w:p>
-            <w:pPr>
-              <w:pStyle w:val="ListParagraph"/>
-              <w:numPr>
-                <w:ilvl w:val="0"/>
-                <w:numId w:val="3"/>
-              </w:numPr>
-              <w:cnfStyle w:val="000000000000" w:firstRow="0" w:lastRow="0" w:firstColumn="0" w:lastColumn="0" w:oddVBand="0" w:evenVBand="0" w:oddHBand="0" w:evenHBand="0" w:firstRowFirstColumn="0" w:firstRowLastColumn="0" w:lastRowFirstColumn="0" w:lastRowLastColumn="0"/>
-              <w:rPr>
-                <w:rFonts w:ascii="Consolas" w:hAnsi="Consolas"/>
-                <w:b/>
-                <w:bCs/>
-              </w:rPr>
-            </w:pPr>
-            <w:r>
-              <w:rPr>
-                <w:rFonts w:ascii="Consolas" w:hAnsi="Consolas"/>
-                <w:b/>
-                <w:bCs/>
-              </w:rPr>
-              <w:t>“</w:t>
-            </w:r>
-            <w:proofErr w:type="spellStart"/>
-            <w:proofErr w:type="gramStart"/>
-            <w:r>
-              <w:rPr>
-                <w:rFonts w:ascii="Consolas" w:hAnsi="Consolas"/>
-                <w:b/>
-                <w:bCs/>
-              </w:rPr>
-              <w:t>two</w:t>
-            </w:r>
-            <w:proofErr w:type="gramEnd"/>
-            <w:r>
-              <w:rPr>
-                <w:rFonts w:ascii="Consolas" w:hAnsi="Consolas"/>
-                <w:b/>
-                <w:bCs/>
-              </w:rPr>
-              <w:t>_stdev_from_mean</w:t>
-            </w:r>
-            <w:proofErr w:type="spellEnd"/>
-            <w:r>
-              <w:rPr>
-                <w:rFonts w:ascii="Consolas" w:hAnsi="Consolas"/>
-                <w:b/>
-                <w:bCs/>
-              </w:rPr>
-              <w:t>”</w:t>
-            </w:r>
-          </w:p>
-          <w:p>
-            <w:pPr>
-              <w:pStyle w:val="ListParagraph"/>
-              <w:numPr>
-                <w:ilvl w:val="1"/>
-                <w:numId w:val="3"/>
-              </w:numPr>
-              <w:cnfStyle w:val="000000000000" w:firstRow="0" w:lastRow="0" w:firstColumn="0" w:lastColumn="0" w:oddVBand="0" w:evenVBand="0" w:oddHBand="0" w:evenHBand="0" w:firstRowFirstColumn="0" w:firstRowLastColumn="0" w:lastRowFirstColumn="0" w:lastRowLastColumn="0"/>
-            </w:pPr>
+              </w:rPr>
+              <w:t>false</w:t>
+            </w:r>
+            <w:r>
+              <w:t xml:space="preserve"> to show the application windowed.</w:t>
+            </w:r>
           </w:p>
         </w:tc>
       </w:tr>
@@ -5774,7 +5453,6 @@
               <w:jc w:val="right"/>
             </w:pPr>
             <w:r>
-              <w:lastRenderedPageBreak/>
               <w:t>Notes</w:t>
             </w:r>
           </w:p>
@@ -5788,7 +5466,20 @@
               <w:cnfStyle w:val="000000100000" w:firstRow="0" w:lastRow="0" w:firstColumn="0" w:lastColumn="0" w:oddVBand="0" w:evenVBand="0" w:oddHBand="1" w:evenHBand="0" w:firstRowFirstColumn="0" w:firstRowLastColumn="0" w:lastRowFirstColumn="0" w:lastRowLastColumn="0"/>
             </w:pPr>
             <w:r>
-              <w:t>--</w:t>
+              <w:t>Has not been recently tested.</w:t>
+            </w:r>
+          </w:p>
+          <w:p>
+            <w:pPr>
+              <w:cnfStyle w:val="000000100000" w:firstRow="0" w:lastRow="0" w:firstColumn="0" w:lastColumn="0" w:oddVBand="0" w:evenVBand="0" w:oddHBand="1" w:evenHBand="0" w:firstRowFirstColumn="0" w:firstRowLastColumn="0" w:lastRowFirstColumn="0" w:lastRowLastColumn="0"/>
+            </w:pPr>
+          </w:p>
+          <w:p>
+            <w:pPr>
+              <w:cnfStyle w:val="000000100000" w:firstRow="0" w:lastRow="0" w:firstColumn="0" w:lastColumn="0" w:oddVBand="0" w:evenVBand="0" w:oddHBand="1" w:evenHBand="0" w:firstRowFirstColumn="0" w:firstRowLastColumn="0" w:lastRowFirstColumn="0" w:lastRowLastColumn="0"/>
+            </w:pPr>
+            <w:r>
+              <w:t>Piped streaming doesn’t have a handshaking process that shares the video stream information, so that must be explicitly defined.</w:t>
             </w:r>
           </w:p>
         </w:tc>
@@ -5803,14 +5494,9 @@
       <w:pPr>
         <w:pStyle w:val="JSONValueHeader"/>
       </w:pPr>
-    </w:p>
-    <w:p>
-      <w:pPr>
-        <w:pStyle w:val="JSONValueHeader"/>
-      </w:pPr>
       <w:proofErr w:type="spellStart"/>
       <w:r>
-        <w:t>static_img</w:t>
+        <w:t>pipe_width</w:t>
       </w:r>
       <w:proofErr w:type="spellEnd"/>
     </w:p>
@@ -5859,6 +5545,701 @@
                 <w:b w:val="0"/>
                 <w:bCs w:val="0"/>
               </w:rPr>
+              <w:t>int</w:t>
+            </w:r>
+          </w:p>
+        </w:tc>
+      </w:tr>
+      <w:tr>
+        <w:trPr>
+          <w:cnfStyle w:val="000000100000" w:firstRow="0" w:lastRow="0" w:firstColumn="0" w:lastColumn="0" w:oddVBand="0" w:evenVBand="0" w:oddHBand="1" w:evenHBand="0" w:firstRowFirstColumn="0" w:firstRowLastColumn="0" w:lastRowFirstColumn="0" w:lastRowLastColumn="0"/>
+        </w:trPr>
+        <w:tc>
+          <w:tcPr>
+            <w:cnfStyle w:val="001000000000" w:firstRow="0" w:lastRow="0" w:firstColumn="1" w:lastColumn="0" w:oddVBand="0" w:evenVBand="0" w:oddHBand="0" w:evenHBand="0" w:firstRowFirstColumn="0" w:firstRowLastColumn="0" w:lastRowFirstColumn="0" w:lastRowLastColumn="0"/>
+            <w:tcW w:w="1795" w:type="dxa"/>
+          </w:tcPr>
+          <w:p>
+            <w:pPr>
+              <w:jc w:val="right"/>
+            </w:pPr>
+            <w:r>
+              <w:t>Description</w:t>
+            </w:r>
+          </w:p>
+        </w:tc>
+        <w:tc>
+          <w:tcPr>
+            <w:tcW w:w="7555" w:type="dxa"/>
+          </w:tcPr>
+          <w:p>
+            <w:pPr>
+              <w:cnfStyle w:val="000000100000" w:firstRow="0" w:lastRow="0" w:firstColumn="0" w:lastColumn="0" w:oddVBand="0" w:evenVBand="0" w:oddHBand="1" w:evenHBand="0" w:firstRowFirstColumn="0" w:firstRowLastColumn="0" w:lastRowFirstColumn="0" w:lastRowLastColumn="0"/>
+            </w:pPr>
+            <w:r>
+              <w:t xml:space="preserve">Used when </w:t>
+            </w:r>
+            <w:proofErr w:type="spellStart"/>
+            <w:r>
+              <w:rPr>
+                <w:i/>
+                <w:iCs/>
+              </w:rPr>
+              <w:t>default_poll</w:t>
+            </w:r>
+            <w:proofErr w:type="spellEnd"/>
+            <w:r>
+              <w:t xml:space="preserve"> is set to “external”.</w:t>
+            </w:r>
+          </w:p>
+        </w:tc>
+      </w:tr>
+      <w:tr>
+        <w:tc>
+          <w:tcPr>
+            <w:cnfStyle w:val="001000000000" w:firstRow="0" w:lastRow="0" w:firstColumn="1" w:lastColumn="0" w:oddVBand="0" w:evenVBand="0" w:oddHBand="0" w:evenHBand="0" w:firstRowFirstColumn="0" w:firstRowLastColumn="0" w:lastRowFirstColumn="0" w:lastRowLastColumn="0"/>
+            <w:tcW w:w="1795" w:type="dxa"/>
+          </w:tcPr>
+          <w:p>
+            <w:pPr>
+              <w:jc w:val="right"/>
+            </w:pPr>
+            <w:r>
+              <w:t>Values</w:t>
+            </w:r>
+          </w:p>
+        </w:tc>
+        <w:tc>
+          <w:tcPr>
+            <w:tcW w:w="7555" w:type="dxa"/>
+          </w:tcPr>
+          <w:p>
+            <w:pPr>
+              <w:cnfStyle w:val="000000000000" w:firstRow="0" w:lastRow="0" w:firstColumn="0" w:lastColumn="0" w:oddVBand="0" w:evenVBand="0" w:oddHBand="0" w:evenHBand="0" w:firstRowFirstColumn="0" w:firstRowLastColumn="0" w:lastRowFirstColumn="0" w:lastRowLastColumn="0"/>
+            </w:pPr>
+            <w:r>
+              <w:rPr>
+                <w:rFonts w:ascii="Consolas" w:hAnsi="Consolas"/>
+              </w:rPr>
+              <w:t>true</w:t>
+            </w:r>
+            <w:r>
+              <w:t xml:space="preserve"> to show the application </w:t>
+            </w:r>
+            <w:proofErr w:type="spellStart"/>
+            <w:r>
+              <w:t>fullscreen</w:t>
+            </w:r>
+            <w:proofErr w:type="spellEnd"/>
+            <w:r>
+              <w:t xml:space="preserve"> (default).</w:t>
+            </w:r>
+          </w:p>
+          <w:p>
+            <w:pPr>
+              <w:cnfStyle w:val="000000000000" w:firstRow="0" w:lastRow="0" w:firstColumn="0" w:lastColumn="0" w:oddVBand="0" w:evenVBand="0" w:oddHBand="0" w:evenHBand="0" w:firstRowFirstColumn="0" w:firstRowLastColumn="0" w:lastRowFirstColumn="0" w:lastRowLastColumn="0"/>
+            </w:pPr>
+            <w:r>
+              <w:rPr>
+                <w:rFonts w:ascii="Consolas" w:hAnsi="Consolas"/>
+              </w:rPr>
+              <w:t>false</w:t>
+            </w:r>
+            <w:r>
+              <w:t xml:space="preserve"> to show the application windowed.</w:t>
+            </w:r>
+          </w:p>
+        </w:tc>
+      </w:tr>
+      <w:tr>
+        <w:trPr>
+          <w:cnfStyle w:val="000000100000" w:firstRow="0" w:lastRow="0" w:firstColumn="0" w:lastColumn="0" w:oddVBand="0" w:evenVBand="0" w:oddHBand="1" w:evenHBand="0" w:firstRowFirstColumn="0" w:firstRowLastColumn="0" w:lastRowFirstColumn="0" w:lastRowLastColumn="0"/>
+        </w:trPr>
+        <w:tc>
+          <w:tcPr>
+            <w:cnfStyle w:val="001000000000" w:firstRow="0" w:lastRow="0" w:firstColumn="1" w:lastColumn="0" w:oddVBand="0" w:evenVBand="0" w:oddHBand="0" w:evenHBand="0" w:firstRowFirstColumn="0" w:firstRowLastColumn="0" w:lastRowFirstColumn="0" w:lastRowLastColumn="0"/>
+            <w:tcW w:w="1795" w:type="dxa"/>
+          </w:tcPr>
+          <w:p>
+            <w:pPr>
+              <w:jc w:val="right"/>
+            </w:pPr>
+            <w:r>
+              <w:t>Notes</w:t>
+            </w:r>
+          </w:p>
+        </w:tc>
+        <w:tc>
+          <w:tcPr>
+            <w:tcW w:w="7555" w:type="dxa"/>
+          </w:tcPr>
+          <w:p>
+            <w:pPr>
+              <w:cnfStyle w:val="000000100000" w:firstRow="0" w:lastRow="0" w:firstColumn="0" w:lastColumn="0" w:oddVBand="0" w:evenVBand="0" w:oddHBand="1" w:evenHBand="0" w:firstRowFirstColumn="0" w:firstRowLastColumn="0" w:lastRowFirstColumn="0" w:lastRowLastColumn="0"/>
+            </w:pPr>
+            <w:r>
+              <w:t>Has not been recently tested.</w:t>
+            </w:r>
+          </w:p>
+          <w:p>
+            <w:pPr>
+              <w:cnfStyle w:val="000000100000" w:firstRow="0" w:lastRow="0" w:firstColumn="0" w:lastColumn="0" w:oddVBand="0" w:evenVBand="0" w:oddHBand="1" w:evenHBand="0" w:firstRowFirstColumn="0" w:firstRowLastColumn="0" w:lastRowFirstColumn="0" w:lastRowLastColumn="0"/>
+            </w:pPr>
+          </w:p>
+          <w:p>
+            <w:pPr>
+              <w:cnfStyle w:val="000000100000" w:firstRow="0" w:lastRow="0" w:firstColumn="0" w:lastColumn="0" w:oddVBand="0" w:evenVBand="0" w:oddHBand="1" w:evenHBand="0" w:firstRowFirstColumn="0" w:firstRowLastColumn="0" w:lastRowFirstColumn="0" w:lastRowLastColumn="0"/>
+            </w:pPr>
+            <w:r>
+              <w:lastRenderedPageBreak/>
+              <w:t>Piped streaming doesn’t have a handshaking process that shares the video stream information, so that must be explicitly defined.</w:t>
+            </w:r>
+          </w:p>
+        </w:tc>
+      </w:tr>
+    </w:tbl>
+    <w:p>
+      <w:pPr>
+        <w:pStyle w:val="JSONValueHeader"/>
+      </w:pPr>
+    </w:p>
+    <w:p>
+      <w:pPr>
+        <w:pStyle w:val="JSONValueHeader"/>
+      </w:pPr>
+      <w:r>
+        <w:t>processing</w:t>
+      </w:r>
+    </w:p>
+    <w:tbl>
+      <w:tblPr>
+        <w:tblStyle w:val="PlainTable1"/>
+        <w:tblW w:w="0" w:type="auto"/>
+        <w:tblLook w:val="04A0" w:firstRow="1" w:lastRow="0" w:firstColumn="1" w:lastColumn="0" w:noHBand="0" w:noVBand="1"/>
+      </w:tblPr>
+      <w:tblGrid>
+        <w:gridCol w:w="1795"/>
+        <w:gridCol w:w="7555"/>
+      </w:tblGrid>
+      <w:tr>
+        <w:trPr>
+          <w:cnfStyle w:val="100000000000" w:firstRow="1" w:lastRow="0" w:firstColumn="0" w:lastColumn="0" w:oddVBand="0" w:evenVBand="0" w:oddHBand="0" w:evenHBand="0" w:firstRowFirstColumn="0" w:firstRowLastColumn="0" w:lastRowFirstColumn="0" w:lastRowLastColumn="0"/>
+        </w:trPr>
+        <w:tc>
+          <w:tcPr>
+            <w:cnfStyle w:val="001000000000" w:firstRow="0" w:lastRow="0" w:firstColumn="1" w:lastColumn="0" w:oddVBand="0" w:evenVBand="0" w:oddHBand="0" w:evenHBand="0" w:firstRowFirstColumn="0" w:firstRowLastColumn="0" w:lastRowFirstColumn="0" w:lastRowLastColumn="0"/>
+            <w:tcW w:w="1795" w:type="dxa"/>
+          </w:tcPr>
+          <w:p>
+            <w:pPr>
+              <w:jc w:val="right"/>
+            </w:pPr>
+            <w:r>
+              <w:t>Type</w:t>
+            </w:r>
+          </w:p>
+        </w:tc>
+        <w:tc>
+          <w:tcPr>
+            <w:tcW w:w="7555" w:type="dxa"/>
+          </w:tcPr>
+          <w:p>
+            <w:pPr>
+              <w:tabs>
+                <w:tab w:val="left" w:pos="1845"/>
+              </w:tabs>
+              <w:cnfStyle w:val="100000000000" w:firstRow="1" w:lastRow="0" w:firstColumn="0" w:lastColumn="0" w:oddVBand="0" w:evenVBand="0" w:oddHBand="0" w:evenHBand="0" w:firstRowFirstColumn="0" w:firstRowLastColumn="0" w:lastRowFirstColumn="0" w:lastRowLastColumn="0"/>
+              <w:rPr>
+                <w:b w:val="0"/>
+                <w:bCs w:val="0"/>
+              </w:rPr>
+            </w:pPr>
+            <w:r>
+              <w:rPr>
+                <w:b w:val="0"/>
+                <w:bCs w:val="0"/>
+              </w:rPr>
+              <w:t>s</w:t>
+            </w:r>
+            <w:r>
+              <w:rPr>
+                <w:b w:val="0"/>
+                <w:bCs w:val="0"/>
+              </w:rPr>
+              <w:t>tring</w:t>
+            </w:r>
+            <w:r>
+              <w:rPr>
+                <w:b w:val="0"/>
+                <w:bCs w:val="0"/>
+              </w:rPr>
+              <w:t>, or int</w:t>
+            </w:r>
+          </w:p>
+        </w:tc>
+      </w:tr>
+      <w:tr>
+        <w:trPr>
+          <w:cnfStyle w:val="000000100000" w:firstRow="0" w:lastRow="0" w:firstColumn="0" w:lastColumn="0" w:oddVBand="0" w:evenVBand="0" w:oddHBand="1" w:evenHBand="0" w:firstRowFirstColumn="0" w:firstRowLastColumn="0" w:lastRowFirstColumn="0" w:lastRowLastColumn="0"/>
+        </w:trPr>
+        <w:tc>
+          <w:tcPr>
+            <w:cnfStyle w:val="001000000000" w:firstRow="0" w:lastRow="0" w:firstColumn="1" w:lastColumn="0" w:oddVBand="0" w:evenVBand="0" w:oddHBand="0" w:evenHBand="0" w:firstRowFirstColumn="0" w:firstRowLastColumn="0" w:lastRowFirstColumn="0" w:lastRowLastColumn="0"/>
+            <w:tcW w:w="1795" w:type="dxa"/>
+          </w:tcPr>
+          <w:p>
+            <w:pPr>
+              <w:jc w:val="right"/>
+            </w:pPr>
+            <w:r>
+              <w:t>Description</w:t>
+            </w:r>
+          </w:p>
+        </w:tc>
+        <w:tc>
+          <w:tcPr>
+            <w:tcW w:w="7555" w:type="dxa"/>
+          </w:tcPr>
+          <w:p>
+            <w:pPr>
+              <w:cnfStyle w:val="000000100000" w:firstRow="0" w:lastRow="0" w:firstColumn="0" w:lastColumn="0" w:oddVBand="0" w:evenVBand="0" w:oddHBand="1" w:evenHBand="0" w:firstRowFirstColumn="0" w:firstRowLastColumn="0" w:lastRowFirstColumn="0" w:lastRowLastColumn="0"/>
+            </w:pPr>
+            <w:r>
+              <w:t>The type of image process to apply to the video stream images.</w:t>
+            </w:r>
+          </w:p>
+        </w:tc>
+      </w:tr>
+      <w:tr>
+        <w:tc>
+          <w:tcPr>
+            <w:cnfStyle w:val="001000000000" w:firstRow="0" w:lastRow="0" w:firstColumn="1" w:lastColumn="0" w:oddVBand="0" w:evenVBand="0" w:oddHBand="0" w:evenHBand="0" w:firstRowFirstColumn="0" w:firstRowLastColumn="0" w:lastRowFirstColumn="0" w:lastRowLastColumn="0"/>
+            <w:tcW w:w="1795" w:type="dxa"/>
+          </w:tcPr>
+          <w:p>
+            <w:pPr>
+              <w:jc w:val="right"/>
+            </w:pPr>
+            <w:r>
+              <w:t>Values</w:t>
+            </w:r>
+          </w:p>
+        </w:tc>
+        <w:tc>
+          <w:tcPr>
+            <w:tcW w:w="7555" w:type="dxa"/>
+          </w:tcPr>
+          <w:p>
+            <w:pPr>
+              <w:cnfStyle w:val="000000000000" w:firstRow="0" w:lastRow="0" w:firstColumn="0" w:lastColumn="0" w:oddVBand="0" w:evenVBand="0" w:oddHBand="0" w:evenHBand="0" w:firstRowFirstColumn="0" w:firstRowLastColumn="0" w:lastRowFirstColumn="0" w:lastRowLastColumn="0"/>
+            </w:pPr>
+            <w:r>
+              <w:t xml:space="preserve">If an int is used, it is implied that a </w:t>
+            </w:r>
+            <w:proofErr w:type="spellStart"/>
+            <w:r>
+              <w:rPr>
+                <w:i/>
+                <w:iCs/>
+              </w:rPr>
+              <w:t>static_threshold</w:t>
+            </w:r>
+            <w:proofErr w:type="spellEnd"/>
+            <w:r>
+              <w:t xml:space="preserve"> should be used, with the integer (a value between [0, 255]) used as the threshold pixel value. If a string is specified, it should be one of the string values listed below.</w:t>
+            </w:r>
+          </w:p>
+          <w:p>
+            <w:pPr>
+              <w:cnfStyle w:val="000000000000" w:firstRow="0" w:lastRow="0" w:firstColumn="0" w:lastColumn="0" w:oddVBand="0" w:evenVBand="0" w:oddHBand="0" w:evenHBand="0" w:firstRowFirstColumn="0" w:firstRowLastColumn="0" w:lastRowFirstColumn="0" w:lastRowLastColumn="0"/>
+            </w:pPr>
+          </w:p>
+          <w:p>
+            <w:pPr>
+              <w:cnfStyle w:val="000000000000" w:firstRow="0" w:lastRow="0" w:firstColumn="0" w:lastColumn="0" w:oddVBand="0" w:evenVBand="0" w:oddHBand="0" w:evenHBand="0" w:firstRowFirstColumn="0" w:firstRowLastColumn="0" w:lastRowFirstColumn="0" w:lastRowLastColumn="0"/>
+            </w:pPr>
+            <w:r>
+              <w:t>Used to specify the type of image processing to use on the video frames:</w:t>
+            </w:r>
+          </w:p>
+          <w:p>
+            <w:pPr>
+              <w:pStyle w:val="ListParagraph"/>
+              <w:numPr>
+                <w:ilvl w:val="0"/>
+                <w:numId w:val="3"/>
+              </w:numPr>
+              <w:cnfStyle w:val="000000000000" w:firstRow="0" w:lastRow="0" w:firstColumn="0" w:lastColumn="0" w:oddVBand="0" w:evenVBand="0" w:oddHBand="0" w:evenHBand="0" w:firstRowFirstColumn="0" w:firstRowLastColumn="0" w:lastRowFirstColumn="0" w:lastRowLastColumn="0"/>
+              <w:rPr>
+                <w:rFonts w:ascii="Consolas" w:hAnsi="Consolas"/>
+                <w:b/>
+                <w:bCs/>
+              </w:rPr>
+            </w:pPr>
+            <w:r>
+              <w:rPr>
+                <w:rFonts w:ascii="Consolas" w:hAnsi="Consolas"/>
+                <w:b/>
+                <w:bCs/>
+              </w:rPr>
+              <w:t>“</w:t>
+            </w:r>
+            <w:proofErr w:type="spellStart"/>
+            <w:proofErr w:type="gramStart"/>
+            <w:r>
+              <w:rPr>
+                <w:rFonts w:ascii="Consolas" w:hAnsi="Consolas"/>
+                <w:b/>
+                <w:bCs/>
+              </w:rPr>
+              <w:t>yen</w:t>
+            </w:r>
+            <w:proofErr w:type="gramEnd"/>
+            <w:r>
+              <w:rPr>
+                <w:rFonts w:ascii="Consolas" w:hAnsi="Consolas"/>
+                <w:b/>
+                <w:bCs/>
+              </w:rPr>
+              <w:t>_threshold</w:t>
+            </w:r>
+            <w:proofErr w:type="spellEnd"/>
+            <w:r>
+              <w:rPr>
+                <w:rFonts w:ascii="Consolas" w:hAnsi="Consolas"/>
+                <w:b/>
+                <w:bCs/>
+              </w:rPr>
+              <w:t>”</w:t>
+            </w:r>
+          </w:p>
+          <w:p>
+            <w:pPr>
+              <w:pStyle w:val="ListParagraph"/>
+              <w:numPr>
+                <w:ilvl w:val="1"/>
+                <w:numId w:val="3"/>
+              </w:numPr>
+              <w:cnfStyle w:val="000000000000" w:firstRow="0" w:lastRow="0" w:firstColumn="0" w:lastColumn="0" w:oddVBand="0" w:evenVBand="0" w:oddHBand="0" w:evenHBand="0" w:firstRowFirstColumn="0" w:firstRowLastColumn="0" w:lastRowFirstColumn="0" w:lastRowLastColumn="0"/>
+            </w:pPr>
+            <w:r>
+              <w:t>Use a threshold calculated from Yen’s algorithm.</w:t>
+            </w:r>
+          </w:p>
+          <w:p>
+            <w:pPr>
+              <w:pStyle w:val="ListParagraph"/>
+              <w:numPr>
+                <w:ilvl w:val="0"/>
+                <w:numId w:val="3"/>
+              </w:numPr>
+              <w:cnfStyle w:val="000000000000" w:firstRow="0" w:lastRow="0" w:firstColumn="0" w:lastColumn="0" w:oddVBand="0" w:evenVBand="0" w:oddHBand="0" w:evenHBand="0" w:firstRowFirstColumn="0" w:firstRowLastColumn="0" w:lastRowFirstColumn="0" w:lastRowLastColumn="0"/>
+              <w:rPr>
+                <w:rFonts w:ascii="Consolas" w:hAnsi="Consolas"/>
+                <w:b/>
+                <w:bCs/>
+              </w:rPr>
+            </w:pPr>
+            <w:r>
+              <w:rPr>
+                <w:rFonts w:ascii="Consolas" w:hAnsi="Consolas"/>
+                <w:b/>
+                <w:bCs/>
+              </w:rPr>
+              <w:t>“</w:t>
+            </w:r>
+            <w:proofErr w:type="spellStart"/>
+            <w:proofErr w:type="gramStart"/>
+            <w:r>
+              <w:rPr>
+                <w:rFonts w:ascii="Consolas" w:hAnsi="Consolas"/>
+                <w:b/>
+                <w:bCs/>
+              </w:rPr>
+              <w:t>yen</w:t>
+            </w:r>
+            <w:proofErr w:type="gramEnd"/>
+            <w:r>
+              <w:rPr>
+                <w:rFonts w:ascii="Consolas" w:hAnsi="Consolas"/>
+                <w:b/>
+                <w:bCs/>
+              </w:rPr>
+              <w:t>_threshold_compressed</w:t>
+            </w:r>
+            <w:proofErr w:type="spellEnd"/>
+            <w:r>
+              <w:rPr>
+                <w:rFonts w:ascii="Consolas" w:hAnsi="Consolas"/>
+                <w:b/>
+                <w:bCs/>
+              </w:rPr>
+              <w:t>”</w:t>
+            </w:r>
+          </w:p>
+          <w:p>
+            <w:pPr>
+              <w:pStyle w:val="ListParagraph"/>
+              <w:numPr>
+                <w:ilvl w:val="1"/>
+                <w:numId w:val="3"/>
+              </w:numPr>
+              <w:cnfStyle w:val="000000000000" w:firstRow="0" w:lastRow="0" w:firstColumn="0" w:lastColumn="0" w:oddVBand="0" w:evenVBand="0" w:oddHBand="0" w:evenHBand="0" w:firstRowFirstColumn="0" w:firstRowLastColumn="0" w:lastRowFirstColumn="0" w:lastRowLastColumn="0"/>
+            </w:pPr>
+          </w:p>
+          <w:p>
+            <w:pPr>
+              <w:pStyle w:val="ListParagraph"/>
+              <w:numPr>
+                <w:ilvl w:val="0"/>
+                <w:numId w:val="3"/>
+              </w:numPr>
+              <w:cnfStyle w:val="000000000000" w:firstRow="0" w:lastRow="0" w:firstColumn="0" w:lastColumn="0" w:oddVBand="0" w:evenVBand="0" w:oddHBand="0" w:evenHBand="0" w:firstRowFirstColumn="0" w:firstRowLastColumn="0" w:lastRowFirstColumn="0" w:lastRowLastColumn="0"/>
+              <w:rPr>
+                <w:rFonts w:ascii="Consolas" w:hAnsi="Consolas"/>
+                <w:b/>
+                <w:bCs/>
+              </w:rPr>
+            </w:pPr>
+            <w:r>
+              <w:rPr>
+                <w:rFonts w:ascii="Consolas" w:hAnsi="Consolas"/>
+                <w:b/>
+                <w:bCs/>
+              </w:rPr>
+              <w:t>“</w:t>
+            </w:r>
+            <w:proofErr w:type="spellStart"/>
+            <w:proofErr w:type="gramStart"/>
+            <w:r>
+              <w:rPr>
+                <w:rFonts w:ascii="Consolas" w:hAnsi="Consolas"/>
+                <w:b/>
+                <w:bCs/>
+              </w:rPr>
+              <w:t>static</w:t>
+            </w:r>
+            <w:proofErr w:type="gramEnd"/>
+            <w:r>
+              <w:rPr>
+                <w:rFonts w:ascii="Consolas" w:hAnsi="Consolas"/>
+                <w:b/>
+                <w:bCs/>
+              </w:rPr>
+              <w:t>_threshold</w:t>
+            </w:r>
+            <w:proofErr w:type="spellEnd"/>
+            <w:r>
+              <w:rPr>
+                <w:rFonts w:ascii="Consolas" w:hAnsi="Consolas"/>
+                <w:b/>
+                <w:bCs/>
+              </w:rPr>
+              <w:t>”</w:t>
+            </w:r>
+          </w:p>
+          <w:p>
+            <w:pPr>
+              <w:pStyle w:val="ListParagraph"/>
+              <w:numPr>
+                <w:ilvl w:val="1"/>
+                <w:numId w:val="3"/>
+              </w:numPr>
+              <w:cnfStyle w:val="000000000000" w:firstRow="0" w:lastRow="0" w:firstColumn="0" w:lastColumn="0" w:oddVBand="0" w:evenVBand="0" w:oddHBand="0" w:evenHBand="0" w:firstRowFirstColumn="0" w:firstRowLastColumn="0" w:lastRowFirstColumn="0" w:lastRowLastColumn="0"/>
+            </w:pPr>
+          </w:p>
+          <w:p>
+            <w:pPr>
+              <w:pStyle w:val="ListParagraph"/>
+              <w:numPr>
+                <w:ilvl w:val="0"/>
+                <w:numId w:val="3"/>
+              </w:numPr>
+              <w:cnfStyle w:val="000000000000" w:firstRow="0" w:lastRow="0" w:firstColumn="0" w:lastColumn="0" w:oddVBand="0" w:evenVBand="0" w:oddHBand="0" w:evenHBand="0" w:firstRowFirstColumn="0" w:firstRowLastColumn="0" w:lastRowFirstColumn="0" w:lastRowLastColumn="0"/>
+              <w:rPr>
+                <w:rFonts w:ascii="Consolas" w:hAnsi="Consolas"/>
+                <w:b/>
+                <w:bCs/>
+              </w:rPr>
+            </w:pPr>
+            <w:r>
+              <w:rPr>
+                <w:rFonts w:ascii="Consolas" w:hAnsi="Consolas"/>
+                <w:b/>
+                <w:bCs/>
+              </w:rPr>
+              <w:t>“</w:t>
+            </w:r>
+            <w:proofErr w:type="spellStart"/>
+            <w:proofErr w:type="gramStart"/>
+            <w:r>
+              <w:rPr>
+                <w:rFonts w:ascii="Consolas" w:hAnsi="Consolas"/>
+                <w:b/>
+                <w:bCs/>
+              </w:rPr>
+              <w:t>two</w:t>
+            </w:r>
+            <w:proofErr w:type="gramEnd"/>
+            <w:r>
+              <w:rPr>
+                <w:rFonts w:ascii="Consolas" w:hAnsi="Consolas"/>
+                <w:b/>
+                <w:bCs/>
+              </w:rPr>
+              <w:t>_stdev_from_mean</w:t>
+            </w:r>
+            <w:proofErr w:type="spellEnd"/>
+            <w:r>
+              <w:rPr>
+                <w:rFonts w:ascii="Consolas" w:hAnsi="Consolas"/>
+                <w:b/>
+                <w:bCs/>
+              </w:rPr>
+              <w:t>”</w:t>
+            </w:r>
+          </w:p>
+          <w:p>
+            <w:pPr>
+              <w:pStyle w:val="ListParagraph"/>
+              <w:numPr>
+                <w:ilvl w:val="1"/>
+                <w:numId w:val="3"/>
+              </w:numPr>
+              <w:cnfStyle w:val="000000000000" w:firstRow="0" w:lastRow="0" w:firstColumn="0" w:lastColumn="0" w:oddVBand="0" w:evenVBand="0" w:oddHBand="0" w:evenHBand="0" w:firstRowFirstColumn="0" w:firstRowLastColumn="0" w:lastRowFirstColumn="0" w:lastRowLastColumn="0"/>
+            </w:pPr>
+          </w:p>
+        </w:tc>
+      </w:tr>
+      <w:tr>
+        <w:trPr>
+          <w:cnfStyle w:val="000000100000" w:firstRow="0" w:lastRow="0" w:firstColumn="0" w:lastColumn="0" w:oddVBand="0" w:evenVBand="0" w:oddHBand="1" w:evenHBand="0" w:firstRowFirstColumn="0" w:firstRowLastColumn="0" w:lastRowFirstColumn="0" w:lastRowLastColumn="0"/>
+        </w:trPr>
+        <w:tc>
+          <w:tcPr>
+            <w:cnfStyle w:val="001000000000" w:firstRow="0" w:lastRow="0" w:firstColumn="1" w:lastColumn="0" w:oddVBand="0" w:evenVBand="0" w:oddHBand="0" w:evenHBand="0" w:firstRowFirstColumn="0" w:firstRowLastColumn="0" w:lastRowFirstColumn="0" w:lastRowLastColumn="0"/>
+            <w:tcW w:w="1795" w:type="dxa"/>
+          </w:tcPr>
+          <w:p>
+            <w:pPr>
+              <w:jc w:val="right"/>
+            </w:pPr>
+            <w:r>
+              <w:t>Notes</w:t>
+            </w:r>
+          </w:p>
+        </w:tc>
+        <w:tc>
+          <w:tcPr>
+            <w:tcW w:w="7555" w:type="dxa"/>
+          </w:tcPr>
+          <w:p>
+            <w:pPr>
+              <w:cnfStyle w:val="000000100000" w:firstRow="0" w:lastRow="0" w:firstColumn="0" w:lastColumn="0" w:oddVBand="0" w:evenVBand="0" w:oddHBand="1" w:evenHBand="0" w:firstRowFirstColumn="0" w:firstRowLastColumn="0" w:lastRowFirstColumn="0" w:lastRowLastColumn="0"/>
+            </w:pPr>
+            <w:r>
+              <w:t>--</w:t>
+            </w:r>
+          </w:p>
+        </w:tc>
+      </w:tr>
+    </w:tbl>
+    <w:p>
+      <w:pPr>
+        <w:pStyle w:val="JSONValueHeader"/>
+      </w:pPr>
+    </w:p>
+    <w:p>
+      <w:pPr>
+        <w:pStyle w:val="JSONValueHeader"/>
+      </w:pPr>
+    </w:p>
+    <w:p>
+      <w:pPr>
+        <w:pStyle w:val="JSONValueHeader"/>
+      </w:pPr>
+      <w:proofErr w:type="spellStart"/>
+      <w:r>
+        <w:t>static_img</w:t>
+      </w:r>
+      <w:proofErr w:type="spellEnd"/>
+    </w:p>
+    <w:p>
+      <w:pPr>
+        <w:rPr>
+          <w:i/>
+          <w:iCs/>
+        </w:rPr>
+      </w:pPr>
+      <w:r>
+        <w:rPr>
+          <w:i/>
+          <w:iCs/>
+        </w:rPr>
+        <w:t xml:space="preserve">This documented value is a deprecated feature that is considered for deletion. It is currently under review if we are going to commit with its obsolescence or repurpose the feature in question. Until then, because it’s saved in the </w:t>
+      </w:r>
+      <w:proofErr w:type="spellStart"/>
+      <w:r>
+        <w:rPr>
+          <w:i/>
+          <w:iCs/>
+        </w:rPr>
+        <w:t>json</w:t>
+      </w:r>
+      <w:proofErr w:type="spellEnd"/>
+      <w:r>
+        <w:rPr>
+          <w:i/>
+          <w:iCs/>
+        </w:rPr>
+        <w:t xml:space="preserve"> file, it’s documented for the sake of completeness.</w:t>
+      </w:r>
+    </w:p>
+    <w:tbl>
+      <w:tblPr>
+        <w:tblStyle w:val="PlainTable1"/>
+        <w:tblW w:w="0" w:type="auto"/>
+        <w:tblLook w:val="04A0" w:firstRow="1" w:lastRow="0" w:firstColumn="1" w:lastColumn="0" w:noHBand="0" w:noVBand="1"/>
+      </w:tblPr>
+      <w:tblGrid>
+        <w:gridCol w:w="1795"/>
+        <w:gridCol w:w="7555"/>
+      </w:tblGrid>
+      <w:tr>
+        <w:trPr>
+          <w:cnfStyle w:val="100000000000" w:firstRow="1" w:lastRow="0" w:firstColumn="0" w:lastColumn="0" w:oddVBand="0" w:evenVBand="0" w:oddHBand="0" w:evenHBand="0" w:firstRowFirstColumn="0" w:firstRowLastColumn="0" w:lastRowFirstColumn="0" w:lastRowLastColumn="0"/>
+        </w:trPr>
+        <w:tc>
+          <w:tcPr>
+            <w:cnfStyle w:val="001000000000" w:firstRow="0" w:lastRow="0" w:firstColumn="1" w:lastColumn="0" w:oddVBand="0" w:evenVBand="0" w:oddHBand="0" w:evenHBand="0" w:firstRowFirstColumn="0" w:firstRowLastColumn="0" w:lastRowFirstColumn="0" w:lastRowLastColumn="0"/>
+            <w:tcW w:w="1795" w:type="dxa"/>
+          </w:tcPr>
+          <w:p>
+            <w:pPr>
+              <w:jc w:val="right"/>
+            </w:pPr>
+            <w:r>
+              <w:t>Type</w:t>
+            </w:r>
+          </w:p>
+        </w:tc>
+        <w:tc>
+          <w:tcPr>
+            <w:tcW w:w="7555" w:type="dxa"/>
+          </w:tcPr>
+          <w:p>
+            <w:pPr>
+              <w:cnfStyle w:val="100000000000" w:firstRow="1" w:lastRow="0" w:firstColumn="0" w:lastColumn="0" w:oddVBand="0" w:evenVBand="0" w:oddHBand="0" w:evenHBand="0" w:firstRowFirstColumn="0" w:firstRowLastColumn="0" w:lastRowFirstColumn="0" w:lastRowLastColumn="0"/>
+              <w:rPr>
+                <w:b w:val="0"/>
+                <w:bCs w:val="0"/>
+              </w:rPr>
+            </w:pPr>
+            <w:r>
+              <w:rPr>
+                <w:b w:val="0"/>
+                <w:bCs w:val="0"/>
+              </w:rPr>
               <w:t>string</w:t>
             </w:r>
           </w:p>
@@ -5953,6 +6334,353 @@
             </w:pPr>
             <w:r>
               <w:t>Unused</w:t>
+            </w:r>
+          </w:p>
+        </w:tc>
+      </w:tr>
+    </w:tbl>
+    <w:p>
+      <w:pPr>
+        <w:pStyle w:val="JSONValueHeader"/>
+      </w:pPr>
+    </w:p>
+    <w:p>
+      <w:pPr>
+        <w:pStyle w:val="JSONValueHeader"/>
+      </w:pPr>
+      <w:proofErr w:type="spellStart"/>
+      <w:r>
+        <w:t>stream_width</w:t>
+      </w:r>
+      <w:proofErr w:type="spellEnd"/>
+    </w:p>
+    <w:tbl>
+      <w:tblPr>
+        <w:tblStyle w:val="PlainTable1"/>
+        <w:tblW w:w="0" w:type="auto"/>
+        <w:tblLook w:val="04A0" w:firstRow="1" w:lastRow="0" w:firstColumn="1" w:lastColumn="0" w:noHBand="0" w:noVBand="1"/>
+      </w:tblPr>
+      <w:tblGrid>
+        <w:gridCol w:w="1795"/>
+        <w:gridCol w:w="7555"/>
+      </w:tblGrid>
+      <w:tr>
+        <w:trPr>
+          <w:cnfStyle w:val="100000000000" w:firstRow="1" w:lastRow="0" w:firstColumn="0" w:lastColumn="0" w:oddVBand="0" w:evenVBand="0" w:oddHBand="0" w:evenHBand="0" w:firstRowFirstColumn="0" w:firstRowLastColumn="0" w:lastRowFirstColumn="0" w:lastRowLastColumn="0"/>
+        </w:trPr>
+        <w:tc>
+          <w:tcPr>
+            <w:cnfStyle w:val="001000000000" w:firstRow="0" w:lastRow="0" w:firstColumn="1" w:lastColumn="0" w:oddVBand="0" w:evenVBand="0" w:oddHBand="0" w:evenHBand="0" w:firstRowFirstColumn="0" w:firstRowLastColumn="0" w:lastRowFirstColumn="0" w:lastRowLastColumn="0"/>
+            <w:tcW w:w="1795" w:type="dxa"/>
+          </w:tcPr>
+          <w:p>
+            <w:pPr>
+              <w:jc w:val="right"/>
+            </w:pPr>
+            <w:r>
+              <w:t>Type</w:t>
+            </w:r>
+          </w:p>
+        </w:tc>
+        <w:tc>
+          <w:tcPr>
+            <w:tcW w:w="7555" w:type="dxa"/>
+          </w:tcPr>
+          <w:p>
+            <w:pPr>
+              <w:cnfStyle w:val="100000000000" w:firstRow="1" w:lastRow="0" w:firstColumn="0" w:lastColumn="0" w:oddVBand="0" w:evenVBand="0" w:oddHBand="0" w:evenHBand="0" w:firstRowFirstColumn="0" w:firstRowLastColumn="0" w:lastRowFirstColumn="0" w:lastRowLastColumn="0"/>
+              <w:rPr>
+                <w:b w:val="0"/>
+                <w:bCs w:val="0"/>
+              </w:rPr>
+            </w:pPr>
+            <w:r>
+              <w:rPr>
+                <w:b w:val="0"/>
+                <w:bCs w:val="0"/>
+              </w:rPr>
+              <w:t>int</w:t>
+            </w:r>
+          </w:p>
+        </w:tc>
+      </w:tr>
+      <w:tr>
+        <w:trPr>
+          <w:cnfStyle w:val="000000100000" w:firstRow="0" w:lastRow="0" w:firstColumn="0" w:lastColumn="0" w:oddVBand="0" w:evenVBand="0" w:oddHBand="1" w:evenHBand="0" w:firstRowFirstColumn="0" w:firstRowLastColumn="0" w:lastRowFirstColumn="0" w:lastRowLastColumn="0"/>
+        </w:trPr>
+        <w:tc>
+          <w:tcPr>
+            <w:cnfStyle w:val="001000000000" w:firstRow="0" w:lastRow="0" w:firstColumn="1" w:lastColumn="0" w:oddVBand="0" w:evenVBand="0" w:oddHBand="0" w:evenHBand="0" w:firstRowFirstColumn="0" w:firstRowLastColumn="0" w:lastRowFirstColumn="0" w:lastRowLastColumn="0"/>
+            <w:tcW w:w="1795" w:type="dxa"/>
+          </w:tcPr>
+          <w:p>
+            <w:pPr>
+              <w:jc w:val="right"/>
+            </w:pPr>
+            <w:r>
+              <w:t>Description</w:t>
+            </w:r>
+          </w:p>
+        </w:tc>
+        <w:tc>
+          <w:tcPr>
+            <w:tcW w:w="7555" w:type="dxa"/>
+          </w:tcPr>
+          <w:p>
+            <w:pPr>
+              <w:cnfStyle w:val="000000100000" w:firstRow="0" w:lastRow="0" w:firstColumn="0" w:lastColumn="0" w:oddVBand="0" w:evenVBand="0" w:oddHBand="1" w:evenHBand="0" w:firstRowFirstColumn="0" w:firstRowLastColumn="0" w:lastRowFirstColumn="0" w:lastRowLastColumn="0"/>
+            </w:pPr>
+            <w:r>
+              <w:t xml:space="preserve">The explicitly defined </w:t>
+            </w:r>
+            <w:r>
+              <w:t>size, in pixels, of what the width of the streaming video feed should be.</w:t>
+            </w:r>
+          </w:p>
+        </w:tc>
+      </w:tr>
+      <w:tr>
+        <w:tc>
+          <w:tcPr>
+            <w:cnfStyle w:val="001000000000" w:firstRow="0" w:lastRow="0" w:firstColumn="1" w:lastColumn="0" w:oddVBand="0" w:evenVBand="0" w:oddHBand="0" w:evenHBand="0" w:firstRowFirstColumn="0" w:firstRowLastColumn="0" w:lastRowFirstColumn="0" w:lastRowLastColumn="0"/>
+            <w:tcW w:w="1795" w:type="dxa"/>
+          </w:tcPr>
+          <w:p>
+            <w:pPr>
+              <w:jc w:val="right"/>
+            </w:pPr>
+            <w:r>
+              <w:t>Values</w:t>
+            </w:r>
+          </w:p>
+        </w:tc>
+        <w:tc>
+          <w:tcPr>
+            <w:tcW w:w="7555" w:type="dxa"/>
+          </w:tcPr>
+          <w:p>
+            <w:pPr>
+              <w:cnfStyle w:val="000000000000" w:firstRow="0" w:lastRow="0" w:firstColumn="0" w:lastColumn="0" w:oddVBand="0" w:evenVBand="0" w:oddHBand="0" w:evenHBand="0" w:firstRowFirstColumn="0" w:firstRowLastColumn="0" w:lastRowFirstColumn="0" w:lastRowLastColumn="0"/>
+            </w:pPr>
+            <w:r>
+              <w:t>Pixel amount.</w:t>
+            </w:r>
+          </w:p>
+        </w:tc>
+      </w:tr>
+      <w:tr>
+        <w:trPr>
+          <w:cnfStyle w:val="000000100000" w:firstRow="0" w:lastRow="0" w:firstColumn="0" w:lastColumn="0" w:oddVBand="0" w:evenVBand="0" w:oddHBand="1" w:evenHBand="0" w:firstRowFirstColumn="0" w:firstRowLastColumn="0" w:lastRowFirstColumn="0" w:lastRowLastColumn="0"/>
+        </w:trPr>
+        <w:tc>
+          <w:tcPr>
+            <w:cnfStyle w:val="001000000000" w:firstRow="0" w:lastRow="0" w:firstColumn="1" w:lastColumn="0" w:oddVBand="0" w:evenVBand="0" w:oddHBand="0" w:evenHBand="0" w:firstRowFirstColumn="0" w:firstRowLastColumn="0" w:lastRowFirstColumn="0" w:lastRowLastColumn="0"/>
+            <w:tcW w:w="1795" w:type="dxa"/>
+          </w:tcPr>
+          <w:p>
+            <w:pPr>
+              <w:jc w:val="right"/>
+            </w:pPr>
+            <w:r>
+              <w:t>Notes</w:t>
+            </w:r>
+          </w:p>
+        </w:tc>
+        <w:tc>
+          <w:tcPr>
+            <w:tcW w:w="7555" w:type="dxa"/>
+          </w:tcPr>
+          <w:p>
+            <w:pPr>
+              <w:cnfStyle w:val="000000100000" w:firstRow="0" w:lastRow="0" w:firstColumn="0" w:lastColumn="0" w:oddVBand="0" w:evenVBand="0" w:oddHBand="1" w:evenHBand="0" w:firstRowFirstColumn="0" w:firstRowLastColumn="0" w:lastRowFirstColumn="0" w:lastRowLastColumn="0"/>
+            </w:pPr>
+            <w:r>
+              <w:t>Depending on the polling implementation, this may be treated more as a preference than a hard rule.</w:t>
+            </w:r>
+          </w:p>
+          <w:p>
+            <w:pPr>
+              <w:cnfStyle w:val="000000100000" w:firstRow="0" w:lastRow="0" w:firstColumn="0" w:lastColumn="0" w:oddVBand="0" w:evenVBand="0" w:oddHBand="1" w:evenHBand="0" w:firstRowFirstColumn="0" w:firstRowLastColumn="0" w:lastRowFirstColumn="0" w:lastRowLastColumn="0"/>
+            </w:pPr>
+          </w:p>
+          <w:p>
+            <w:pPr>
+              <w:cnfStyle w:val="000000100000" w:firstRow="0" w:lastRow="0" w:firstColumn="0" w:lastColumn="0" w:oddVBand="0" w:evenVBand="0" w:oddHBand="1" w:evenHBand="0" w:firstRowFirstColumn="0" w:firstRowLastColumn="0" w:lastRowFirstColumn="0" w:lastRowLastColumn="0"/>
+            </w:pPr>
+            <w:r>
+              <w:t>Set to 0 to use the implementation default.</w:t>
+            </w:r>
+          </w:p>
+        </w:tc>
+      </w:tr>
+    </w:tbl>
+    <w:p>
+      <w:pPr>
+        <w:pStyle w:val="JSONValueHeader"/>
+      </w:pPr>
+    </w:p>
+    <w:p>
+      <w:pPr>
+        <w:pStyle w:val="JSONValueHeader"/>
+      </w:pPr>
+      <w:proofErr w:type="spellStart"/>
+      <w:r>
+        <w:t>stream_height</w:t>
+      </w:r>
+      <w:proofErr w:type="spellEnd"/>
+    </w:p>
+    <w:tbl>
+      <w:tblPr>
+        <w:tblStyle w:val="PlainTable1"/>
+        <w:tblW w:w="0" w:type="auto"/>
+        <w:tblLook w:val="04A0" w:firstRow="1" w:lastRow="0" w:firstColumn="1" w:lastColumn="0" w:noHBand="0" w:noVBand="1"/>
+      </w:tblPr>
+      <w:tblGrid>
+        <w:gridCol w:w="1795"/>
+        <w:gridCol w:w="7555"/>
+      </w:tblGrid>
+      <w:tr>
+        <w:trPr>
+          <w:cnfStyle w:val="100000000000" w:firstRow="1" w:lastRow="0" w:firstColumn="0" w:lastColumn="0" w:oddVBand="0" w:evenVBand="0" w:oddHBand="0" w:evenHBand="0" w:firstRowFirstColumn="0" w:firstRowLastColumn="0" w:lastRowFirstColumn="0" w:lastRowLastColumn="0"/>
+        </w:trPr>
+        <w:tc>
+          <w:tcPr>
+            <w:cnfStyle w:val="001000000000" w:firstRow="0" w:lastRow="0" w:firstColumn="1" w:lastColumn="0" w:oddVBand="0" w:evenVBand="0" w:oddHBand="0" w:evenHBand="0" w:firstRowFirstColumn="0" w:firstRowLastColumn="0" w:lastRowFirstColumn="0" w:lastRowLastColumn="0"/>
+            <w:tcW w:w="1795" w:type="dxa"/>
+          </w:tcPr>
+          <w:p>
+            <w:pPr>
+              <w:jc w:val="right"/>
+            </w:pPr>
+            <w:r>
+              <w:t>Type</w:t>
+            </w:r>
+          </w:p>
+        </w:tc>
+        <w:tc>
+          <w:tcPr>
+            <w:tcW w:w="7555" w:type="dxa"/>
+          </w:tcPr>
+          <w:p>
+            <w:pPr>
+              <w:cnfStyle w:val="100000000000" w:firstRow="1" w:lastRow="0" w:firstColumn="0" w:lastColumn="0" w:oddVBand="0" w:evenVBand="0" w:oddHBand="0" w:evenHBand="0" w:firstRowFirstColumn="0" w:firstRowLastColumn="0" w:lastRowFirstColumn="0" w:lastRowLastColumn="0"/>
+              <w:rPr>
+                <w:b w:val="0"/>
+                <w:bCs w:val="0"/>
+              </w:rPr>
+            </w:pPr>
+            <w:r>
+              <w:rPr>
+                <w:b w:val="0"/>
+                <w:bCs w:val="0"/>
+              </w:rPr>
+              <w:t>Int</w:t>
+            </w:r>
+          </w:p>
+        </w:tc>
+      </w:tr>
+      <w:tr>
+        <w:trPr>
+          <w:cnfStyle w:val="000000100000" w:firstRow="0" w:lastRow="0" w:firstColumn="0" w:lastColumn="0" w:oddVBand="0" w:evenVBand="0" w:oddHBand="1" w:evenHBand="0" w:firstRowFirstColumn="0" w:firstRowLastColumn="0" w:lastRowFirstColumn="0" w:lastRowLastColumn="0"/>
+        </w:trPr>
+        <w:tc>
+          <w:tcPr>
+            <w:cnfStyle w:val="001000000000" w:firstRow="0" w:lastRow="0" w:firstColumn="1" w:lastColumn="0" w:oddVBand="0" w:evenVBand="0" w:oddHBand="0" w:evenHBand="0" w:firstRowFirstColumn="0" w:firstRowLastColumn="0" w:lastRowFirstColumn="0" w:lastRowLastColumn="0"/>
+            <w:tcW w:w="1795" w:type="dxa"/>
+          </w:tcPr>
+          <w:p>
+            <w:pPr>
+              <w:jc w:val="right"/>
+            </w:pPr>
+            <w:r>
+              <w:t>Description</w:t>
+            </w:r>
+          </w:p>
+        </w:tc>
+        <w:tc>
+          <w:tcPr>
+            <w:tcW w:w="7555" w:type="dxa"/>
+          </w:tcPr>
+          <w:p>
+            <w:pPr>
+              <w:cnfStyle w:val="000000100000" w:firstRow="0" w:lastRow="0" w:firstColumn="0" w:lastColumn="0" w:oddVBand="0" w:evenVBand="0" w:oddHBand="1" w:evenHBand="0" w:firstRowFirstColumn="0" w:firstRowLastColumn="0" w:lastRowFirstColumn="0" w:lastRowLastColumn="0"/>
+            </w:pPr>
+            <w:r>
+              <w:t>The explicitly defined size, in pixels, of what the height of the streaming video feed should be.</w:t>
+            </w:r>
+          </w:p>
+        </w:tc>
+      </w:tr>
+      <w:tr>
+        <w:tc>
+          <w:tcPr>
+            <w:cnfStyle w:val="001000000000" w:firstRow="0" w:lastRow="0" w:firstColumn="1" w:lastColumn="0" w:oddVBand="0" w:evenVBand="0" w:oddHBand="0" w:evenHBand="0" w:firstRowFirstColumn="0" w:firstRowLastColumn="0" w:lastRowFirstColumn="0" w:lastRowLastColumn="0"/>
+            <w:tcW w:w="1795" w:type="dxa"/>
+          </w:tcPr>
+          <w:p>
+            <w:pPr>
+              <w:jc w:val="right"/>
+            </w:pPr>
+            <w:r>
+              <w:t>Values</w:t>
+            </w:r>
+          </w:p>
+        </w:tc>
+        <w:tc>
+          <w:tcPr>
+            <w:tcW w:w="7555" w:type="dxa"/>
+          </w:tcPr>
+          <w:p>
+            <w:pPr>
+              <w:cnfStyle w:val="000000000000" w:firstRow="0" w:lastRow="0" w:firstColumn="0" w:lastColumn="0" w:oddVBand="0" w:evenVBand="0" w:oddHBand="0" w:evenHBand="0" w:firstRowFirstColumn="0" w:firstRowLastColumn="0" w:lastRowFirstColumn="0" w:lastRowLastColumn="0"/>
+            </w:pPr>
+            <w:r>
+              <w:t>Pixel amount.</w:t>
+            </w:r>
+          </w:p>
+        </w:tc>
+      </w:tr>
+      <w:tr>
+        <w:trPr>
+          <w:cnfStyle w:val="000000100000" w:firstRow="0" w:lastRow="0" w:firstColumn="0" w:lastColumn="0" w:oddVBand="0" w:evenVBand="0" w:oddHBand="1" w:evenHBand="0" w:firstRowFirstColumn="0" w:firstRowLastColumn="0" w:lastRowFirstColumn="0" w:lastRowLastColumn="0"/>
+        </w:trPr>
+        <w:tc>
+          <w:tcPr>
+            <w:cnfStyle w:val="001000000000" w:firstRow="0" w:lastRow="0" w:firstColumn="1" w:lastColumn="0" w:oddVBand="0" w:evenVBand="0" w:oddHBand="0" w:evenHBand="0" w:firstRowFirstColumn="0" w:firstRowLastColumn="0" w:lastRowFirstColumn="0" w:lastRowLastColumn="0"/>
+            <w:tcW w:w="1795" w:type="dxa"/>
+          </w:tcPr>
+          <w:p>
+            <w:pPr>
+              <w:jc w:val="right"/>
+            </w:pPr>
+            <w:r>
+              <w:t>Notes</w:t>
+            </w:r>
+          </w:p>
+        </w:tc>
+        <w:tc>
+          <w:tcPr>
+            <w:tcW w:w="7555" w:type="dxa"/>
+          </w:tcPr>
+          <w:p>
+            <w:pPr>
+              <w:cnfStyle w:val="000000100000" w:firstRow="0" w:lastRow="0" w:firstColumn="0" w:lastColumn="0" w:oddVBand="0" w:evenVBand="0" w:oddHBand="1" w:evenHBand="0" w:firstRowFirstColumn="0" w:firstRowLastColumn="0" w:lastRowFirstColumn="0" w:lastRowLastColumn="0"/>
+            </w:pPr>
+            <w:r>
+              <w:t>Depending on the polling implementation, this may be treated more as a preference than a hard rule.</w:t>
+            </w:r>
+          </w:p>
+          <w:p>
+            <w:pPr>
+              <w:cnfStyle w:val="000000100000" w:firstRow="0" w:lastRow="0" w:firstColumn="0" w:lastColumn="0" w:oddVBand="0" w:evenVBand="0" w:oddHBand="1" w:evenHBand="0" w:firstRowFirstColumn="0" w:firstRowLastColumn="0" w:lastRowFirstColumn="0" w:lastRowLastColumn="0"/>
+            </w:pPr>
+          </w:p>
+          <w:p>
+            <w:pPr>
+              <w:cnfStyle w:val="000000100000" w:firstRow="0" w:lastRow="0" w:firstColumn="0" w:lastColumn="0" w:oddVBand="0" w:evenVBand="0" w:oddHBand="1" w:evenHBand="0" w:firstRowFirstColumn="0" w:firstRowLastColumn="0" w:lastRowFirstColumn="0" w:lastRowLastColumn="0"/>
+            </w:pPr>
+            <w:r>
+              <w:t>Set to 0 to use the implementation default.</w:t>
             </w:r>
           </w:p>
         </w:tc>
@@ -7131,7 +7859,6 @@
   <w:style w:type="character" w:default="1" w:styleId="DefaultParagraphFont">
     <w:name w:val="Default Paragraph Font"/>
     <w:uiPriority w:val="1"/>
-    <w:semiHidden/>
     <w:unhideWhenUsed/>
   </w:style>
   <w:style w:type="table" w:default="1" w:styleId="TableNormal">

</xml_diff>

<commit_message>
MMAL to support multiple CSIs
New AppOptions for cameras to specify MMAL/CSI index.
MMAL to tested for multiple CSIs
</commit_message>
<xml_diff>
--- a/DNH/HMDOpView/AppOptionsDocument.docx
+++ b/DNH/HMDOpView/AppOptionsDocument.docx
@@ -1751,13 +1751,7 @@
       </w:pPr>
       <w:proofErr w:type="spellStart"/>
       <w:r>
-        <w:t>composite</w:t>
-      </w:r>
-      <w:r>
-        <w:t>_</w:t>
-      </w:r>
-      <w:r>
-        <w:t>width</w:t>
+        <w:t>composite_width</w:t>
       </w:r>
       <w:proofErr w:type="spellEnd"/>
     </w:p>
@@ -1838,16 +1832,7 @@
               <w:cnfStyle w:val="000000100000" w:firstRow="0" w:lastRow="0" w:firstColumn="0" w:lastColumn="0" w:oddVBand="0" w:evenVBand="0" w:oddHBand="1" w:evenHBand="0" w:firstRowFirstColumn="0" w:firstRowLastColumn="0" w:lastRowFirstColumn="0" w:lastRowLastColumn="0"/>
             </w:pPr>
             <w:r>
-              <w:t>Horizontal</w:t>
-            </w:r>
-            <w:r>
-              <w:t xml:space="preserve"> pixel dimension of the video </w:t>
-            </w:r>
-            <w:r>
-              <w:t>saved out for the composite video feed</w:t>
-            </w:r>
-            <w:r>
-              <w:t>.</w:t>
+              <w:t>Horizontal pixel dimension of the video saved out for the composite video feed.</w:t>
             </w:r>
           </w:p>
         </w:tc>
@@ -3811,7 +3796,13 @@
               <w:cnfStyle w:val="000000100000" w:firstRow="0" w:lastRow="0" w:firstColumn="0" w:lastColumn="0" w:oddVBand="0" w:evenVBand="0" w:oddHBand="1" w:evenHBand="0" w:firstRowFirstColumn="0" w:firstRowLastColumn="0" w:lastRowFirstColumn="0" w:lastRowLastColumn="0"/>
             </w:pPr>
             <w:r>
-              <w:t xml:space="preserve">The type of video stream to use if a </w:t>
+              <w:t xml:space="preserve">The </w:t>
+            </w:r>
+            <w:r>
+              <w:t>polling method</w:t>
+            </w:r>
+            <w:r>
+              <w:t xml:space="preserve"> of video stream to use if a </w:t>
             </w:r>
             <w:proofErr w:type="spellStart"/>
             <w:r>
@@ -4235,58 +4226,80 @@
       <w:proofErr w:type="spellEnd"/>
     </w:p>
     <w:p>
-      <w:r>
-        <w:t xml:space="preserve">Similar to </w:t>
+      <w:proofErr w:type="gramStart"/>
+      <w:r>
+        <w:t>Similar to</w:t>
+      </w:r>
+      <w:proofErr w:type="gramEnd"/>
+      <w:r>
+        <w:t xml:space="preserve"> </w:t>
       </w:r>
       <w:proofErr w:type="spellStart"/>
       <w:r>
+        <w:rPr>
+          <w:i/>
+          <w:iCs/>
+        </w:rPr>
         <w:t>default_</w:t>
       </w:r>
+      <w:r>
+        <w:rPr>
+          <w:i/>
+          <w:iCs/>
+        </w:rPr>
+        <w:t>poll</w:t>
+      </w:r>
+      <w:proofErr w:type="spellEnd"/>
+      <w:r>
+        <w:t xml:space="preserve"> but</w:t>
+      </w:r>
+      <w:r>
+        <w:t xml:space="preserve"> is an override specifically for Windows. The use of this value is optional.</w:t>
+      </w:r>
+    </w:p>
+    <w:p>
+      <w:pPr>
+        <w:pStyle w:val="JSONValueHeader"/>
+      </w:pPr>
+    </w:p>
+    <w:p>
+      <w:pPr>
+        <w:pStyle w:val="JSONValueHeader"/>
+      </w:pPr>
+      <w:proofErr w:type="spellStart"/>
+      <w:r>
+        <w:t>linux_poll</w:t>
+      </w:r>
+      <w:proofErr w:type="spellEnd"/>
+    </w:p>
+    <w:p>
       <w:proofErr w:type="gramStart"/>
       <w:r>
+        <w:t>Similar to</w:t>
+      </w:r>
+      <w:proofErr w:type="gramEnd"/>
+      <w:r>
+        <w:t xml:space="preserve"> </w:t>
+      </w:r>
+      <w:proofErr w:type="spellStart"/>
+      <w:r>
+        <w:rPr>
+          <w:i/>
+          <w:iCs/>
+        </w:rPr>
+        <w:t>default_</w:t>
+      </w:r>
+      <w:r>
+        <w:rPr>
+          <w:i/>
+          <w:iCs/>
+        </w:rPr>
         <w:t>poll</w:t>
       </w:r>
       <w:proofErr w:type="spellEnd"/>
       <w:r>
-        <w:t>, but</w:t>
-      </w:r>
-      <w:proofErr w:type="gramEnd"/>
-      <w:r>
-        <w:t xml:space="preserve"> is an override specifically for Windows. The use of this value is optional.</w:t>
-      </w:r>
-    </w:p>
-    <w:p>
-      <w:pPr>
-        <w:pStyle w:val="JSONValueHeader"/>
-      </w:pPr>
-    </w:p>
-    <w:p>
-      <w:pPr>
-        <w:pStyle w:val="JSONValueHeader"/>
-      </w:pPr>
-      <w:proofErr w:type="spellStart"/>
-      <w:r>
-        <w:t>linux_poll</w:t>
-      </w:r>
-      <w:proofErr w:type="spellEnd"/>
-    </w:p>
-    <w:p>
-      <w:r>
-        <w:t xml:space="preserve">Similar to </w:t>
-      </w:r>
-      <w:proofErr w:type="spellStart"/>
-      <w:r>
-        <w:t>default_</w:t>
-      </w:r>
-      <w:proofErr w:type="gramStart"/>
-      <w:r>
-        <w:t>poll</w:t>
-      </w:r>
-      <w:proofErr w:type="spellEnd"/>
-      <w:r>
-        <w:t>, but</w:t>
-      </w:r>
-      <w:proofErr w:type="gramEnd"/>
+        <w:t xml:space="preserve"> but</w:t>
+      </w:r>
       <w:r>
         <w:t xml:space="preserve"> is an override specifically for Linux. The use of this value is optional.</w:t>
       </w:r>
@@ -4379,7 +4392,16 @@
               <w:cnfStyle w:val="000000100000" w:firstRow="0" w:lastRow="0" w:firstColumn="0" w:lastColumn="0" w:oddVBand="0" w:evenVBand="0" w:oddHBand="1" w:evenHBand="0" w:firstRowFirstColumn="0" w:firstRowLastColumn="0" w:lastRowFirstColumn="0" w:lastRowLastColumn="0"/>
             </w:pPr>
             <w:r>
-              <w:t xml:space="preserve">Used when </w:t>
+              <w:t>Used when</w:t>
+            </w:r>
+            <w:r>
+              <w:t xml:space="preserve"> the </w:t>
+            </w:r>
+            <w:r>
+              <w:t>polling method</w:t>
+            </w:r>
+            <w:r>
+              <w:t xml:space="preserve"> (e.g., </w:t>
             </w:r>
             <w:proofErr w:type="spellStart"/>
             <w:r>
@@ -4391,7 +4413,10 @@
             </w:r>
             <w:proofErr w:type="spellEnd"/>
             <w:r>
-              <w:t xml:space="preserve"> is set to “</w:t>
+              <w:t xml:space="preserve">) </w:t>
+            </w:r>
+            <w:r>
+              <w:t>is set to “</w:t>
             </w:r>
             <w:proofErr w:type="spellStart"/>
             <w:r>
@@ -4594,7 +4619,16 @@
               <w:cnfStyle w:val="000000100000" w:firstRow="0" w:lastRow="0" w:firstColumn="0" w:lastColumn="0" w:oddVBand="0" w:evenVBand="0" w:oddHBand="1" w:evenHBand="0" w:firstRowFirstColumn="0" w:firstRowLastColumn="0" w:lastRowFirstColumn="0" w:lastRowLastColumn="0"/>
             </w:pPr>
             <w:r>
-              <w:t xml:space="preserve">Used when </w:t>
+              <w:t>Used when</w:t>
+            </w:r>
+            <w:r>
+              <w:t xml:space="preserve"> polling method</w:t>
+            </w:r>
+            <w:r>
+              <w:t xml:space="preserve"> </w:t>
+            </w:r>
+            <w:r>
+              <w:t xml:space="preserve">(e.g., </w:t>
             </w:r>
             <w:proofErr w:type="spellStart"/>
             <w:r>
@@ -4606,7 +4640,13 @@
             </w:r>
             <w:proofErr w:type="spellEnd"/>
             <w:r>
-              <w:t xml:space="preserve"> is set to “</w:t>
+              <w:t>)</w:t>
+            </w:r>
+            <w:r>
+              <w:t xml:space="preserve"> i</w:t>
+            </w:r>
+            <w:r>
+              <w:t>s set to “</w:t>
             </w:r>
             <w:proofErr w:type="spellStart"/>
             <w:r>
@@ -4713,7 +4753,10 @@
       </w:pPr>
       <w:proofErr w:type="spellStart"/>
       <w:r>
-        <w:t>menu_targ</w:t>
+        <w:t>mmal_</w:t>
+      </w:r>
+      <w:r>
+        <w:t>index</w:t>
       </w:r>
       <w:proofErr w:type="spellEnd"/>
     </w:p>
@@ -4762,7 +4805,7 @@
                 <w:b w:val="0"/>
                 <w:bCs w:val="0"/>
               </w:rPr>
-              <w:t>bool</w:t>
+              <w:t>int</w:t>
             </w:r>
           </w:p>
         </w:tc>
@@ -4794,7 +4837,58 @@
               <w:cnfStyle w:val="000000100000" w:firstRow="0" w:lastRow="0" w:firstColumn="0" w:lastColumn="0" w:oddVBand="0" w:evenVBand="0" w:oddHBand="1" w:evenHBand="0" w:firstRowFirstColumn="0" w:firstRowLastColumn="0" w:lastRowFirstColumn="0" w:lastRowLastColumn="0"/>
             </w:pPr>
             <w:r>
-              <w:t>Used to specify if the menu is the modification target of the applications camera UI.</w:t>
+              <w:t>Used when</w:t>
+            </w:r>
+            <w:r>
+              <w:t xml:space="preserve"> polling method</w:t>
+            </w:r>
+            <w:r>
+              <w:t xml:space="preserve"> (e.g., </w:t>
+            </w:r>
+            <w:proofErr w:type="spellStart"/>
+            <w:r>
+              <w:rPr>
+                <w:i/>
+                <w:iCs/>
+              </w:rPr>
+              <w:t>default_poll</w:t>
+            </w:r>
+            <w:proofErr w:type="spellEnd"/>
+            <w:r>
+              <w:t>) is set to “</w:t>
+            </w:r>
+            <w:proofErr w:type="spellStart"/>
+            <w:r>
+              <w:t>mmal</w:t>
+            </w:r>
+            <w:proofErr w:type="spellEnd"/>
+            <w:r>
+              <w:t>”.</w:t>
+            </w:r>
+          </w:p>
+          <w:p>
+            <w:pPr>
+              <w:cnfStyle w:val="000000100000" w:firstRow="0" w:lastRow="0" w:firstColumn="0" w:lastColumn="0" w:oddVBand="0" w:evenVBand="0" w:oddHBand="1" w:evenHBand="0" w:firstRowFirstColumn="0" w:firstRowLastColumn="0" w:lastRowFirstColumn="0" w:lastRowLastColumn="0"/>
+            </w:pPr>
+          </w:p>
+          <w:p>
+            <w:pPr>
+              <w:cnfStyle w:val="000000100000" w:firstRow="0" w:lastRow="0" w:firstColumn="0" w:lastColumn="0" w:oddVBand="0" w:evenVBand="0" w:oddHBand="1" w:evenHBand="0" w:firstRowFirstColumn="0" w:firstRowLastColumn="0" w:lastRowFirstColumn="0" w:lastRowLastColumn="0"/>
+            </w:pPr>
+            <w:r>
+              <w:t xml:space="preserve">This will be used to specify a camera id from </w:t>
+            </w:r>
+            <w:r>
+              <w:t>MMAL</w:t>
+            </w:r>
+            <w:r>
+              <w:t xml:space="preserve">, as the </w:t>
+            </w:r>
+            <w:r>
+              <w:t>CSI port</w:t>
+            </w:r>
+            <w:r>
+              <w:t xml:space="preserve"> to stream from.</w:t>
             </w:r>
           </w:p>
         </w:tc>
@@ -4824,35 +4918,10 @@
               <w:cnfStyle w:val="000000000000" w:firstRow="0" w:lastRow="0" w:firstColumn="0" w:lastColumn="0" w:oddVBand="0" w:evenVBand="0" w:oddHBand="0" w:evenHBand="0" w:firstRowFirstColumn="0" w:firstRowLastColumn="0" w:lastRowFirstColumn="0" w:lastRowLastColumn="0"/>
             </w:pPr>
             <w:r>
-              <w:rPr>
-                <w:rFonts w:ascii="Consolas" w:hAnsi="Consolas"/>
-              </w:rPr>
-              <w:t>true</w:t>
-            </w:r>
-            <w:r>
-              <w:t xml:space="preserve"> to show the application </w:t>
-            </w:r>
-            <w:proofErr w:type="spellStart"/>
-            <w:r>
-              <w:t>fullscreen</w:t>
-            </w:r>
-            <w:proofErr w:type="spellEnd"/>
-            <w:r>
-              <w:t xml:space="preserve"> (default).</w:t>
-            </w:r>
-          </w:p>
-          <w:p>
-            <w:pPr>
-              <w:cnfStyle w:val="000000000000" w:firstRow="0" w:lastRow="0" w:firstColumn="0" w:lastColumn="0" w:oddVBand="0" w:evenVBand="0" w:oddHBand="0" w:evenHBand="0" w:firstRowFirstColumn="0" w:firstRowLastColumn="0" w:lastRowFirstColumn="0" w:lastRowLastColumn="0"/>
-            </w:pPr>
-            <w:r>
-              <w:rPr>
-                <w:rFonts w:ascii="Consolas" w:hAnsi="Consolas"/>
-              </w:rPr>
-              <w:t>false</w:t>
-            </w:r>
-            <w:r>
-              <w:t xml:space="preserve"> to show the application windowed.</w:t>
+              <w:t xml:space="preserve">A device index, </w:t>
+            </w:r>
+            <w:r>
+              <w:t>referring to the CSI port to stream video via MMAL.</w:t>
             </w:r>
           </w:p>
         </w:tc>
@@ -4884,19 +4953,7 @@
               <w:cnfStyle w:val="000000100000" w:firstRow="0" w:lastRow="0" w:firstColumn="0" w:lastColumn="0" w:oddVBand="0" w:evenVBand="0" w:oddHBand="1" w:evenHBand="0" w:firstRowFirstColumn="0" w:firstRowLastColumn="0" w:lastRowFirstColumn="0" w:lastRowLastColumn="0"/>
             </w:pPr>
             <w:r>
-              <w:t xml:space="preserve">Only 1 camera can be the menu target. If multiple things are set to true, the first found entry in </w:t>
-            </w:r>
-            <w:proofErr w:type="spellStart"/>
-            <w:r>
-              <w:rPr>
-                <w:i/>
-                <w:iCs/>
-              </w:rPr>
-              <w:t>feed_options</w:t>
-            </w:r>
-            <w:proofErr w:type="spellEnd"/>
-            <w:r>
-              <w:t xml:space="preserve"> will be used.</w:t>
+              <w:t>Which ports these values refer to will depend on the circuit board used – refer to board manufacturer documentation.</w:t>
             </w:r>
           </w:p>
         </w:tc>
@@ -4913,7 +4970,7 @@
       </w:pPr>
       <w:proofErr w:type="spellStart"/>
       <w:r>
-        <w:t>pipe_chans</w:t>
+        <w:t>menu_targ</w:t>
       </w:r>
       <w:proofErr w:type="spellEnd"/>
     </w:p>
@@ -4962,7 +5019,7 @@
                 <w:b w:val="0"/>
                 <w:bCs w:val="0"/>
               </w:rPr>
-              <w:t>int</w:t>
+              <w:t>bool</w:t>
             </w:r>
           </w:p>
         </w:tc>
@@ -4994,7 +5051,96 @@
               <w:cnfStyle w:val="000000100000" w:firstRow="0" w:lastRow="0" w:firstColumn="0" w:lastColumn="0" w:oddVBand="0" w:evenVBand="0" w:oddHBand="1" w:evenHBand="0" w:firstRowFirstColumn="0" w:firstRowLastColumn="0" w:lastRowFirstColumn="0" w:lastRowLastColumn="0"/>
             </w:pPr>
             <w:r>
-              <w:t xml:space="preserve">Used when </w:t>
+              <w:t>Used to specify if the menu is the modification target of the applications camera UI.</w:t>
+            </w:r>
+          </w:p>
+        </w:tc>
+      </w:tr>
+      <w:tr>
+        <w:tc>
+          <w:tcPr>
+            <w:cnfStyle w:val="001000000000" w:firstRow="0" w:lastRow="0" w:firstColumn="1" w:lastColumn="0" w:oddVBand="0" w:evenVBand="0" w:oddHBand="0" w:evenHBand="0" w:firstRowFirstColumn="0" w:firstRowLastColumn="0" w:lastRowFirstColumn="0" w:lastRowLastColumn="0"/>
+            <w:tcW w:w="1795" w:type="dxa"/>
+          </w:tcPr>
+          <w:p>
+            <w:pPr>
+              <w:jc w:val="right"/>
+            </w:pPr>
+            <w:r>
+              <w:t>Values</w:t>
+            </w:r>
+          </w:p>
+        </w:tc>
+        <w:tc>
+          <w:tcPr>
+            <w:tcW w:w="7555" w:type="dxa"/>
+          </w:tcPr>
+          <w:p>
+            <w:pPr>
+              <w:cnfStyle w:val="000000000000" w:firstRow="0" w:lastRow="0" w:firstColumn="0" w:lastColumn="0" w:oddVBand="0" w:evenVBand="0" w:oddHBand="0" w:evenHBand="0" w:firstRowFirstColumn="0" w:firstRowLastColumn="0" w:lastRowFirstColumn="0" w:lastRowLastColumn="0"/>
+            </w:pPr>
+            <w:r>
+              <w:rPr>
+                <w:rFonts w:ascii="Consolas" w:hAnsi="Consolas"/>
+              </w:rPr>
+              <w:t>true</w:t>
+            </w:r>
+            <w:r>
+              <w:t xml:space="preserve"> to show the application </w:t>
+            </w:r>
+            <w:proofErr w:type="spellStart"/>
+            <w:r>
+              <w:t>fullscreen</w:t>
+            </w:r>
+            <w:proofErr w:type="spellEnd"/>
+            <w:r>
+              <w:t xml:space="preserve"> (default).</w:t>
+            </w:r>
+          </w:p>
+          <w:p>
+            <w:pPr>
+              <w:cnfStyle w:val="000000000000" w:firstRow="0" w:lastRow="0" w:firstColumn="0" w:lastColumn="0" w:oddVBand="0" w:evenVBand="0" w:oddHBand="0" w:evenHBand="0" w:firstRowFirstColumn="0" w:firstRowLastColumn="0" w:lastRowFirstColumn="0" w:lastRowLastColumn="0"/>
+            </w:pPr>
+            <w:r>
+              <w:rPr>
+                <w:rFonts w:ascii="Consolas" w:hAnsi="Consolas"/>
+              </w:rPr>
+              <w:t>false</w:t>
+            </w:r>
+            <w:r>
+              <w:t xml:space="preserve"> to show the application windowed.</w:t>
+            </w:r>
+          </w:p>
+        </w:tc>
+      </w:tr>
+      <w:tr>
+        <w:trPr>
+          <w:cnfStyle w:val="000000100000" w:firstRow="0" w:lastRow="0" w:firstColumn="0" w:lastColumn="0" w:oddVBand="0" w:evenVBand="0" w:oddHBand="1" w:evenHBand="0" w:firstRowFirstColumn="0" w:firstRowLastColumn="0" w:lastRowFirstColumn="0" w:lastRowLastColumn="0"/>
+        </w:trPr>
+        <w:tc>
+          <w:tcPr>
+            <w:cnfStyle w:val="001000000000" w:firstRow="0" w:lastRow="0" w:firstColumn="1" w:lastColumn="0" w:oddVBand="0" w:evenVBand="0" w:oddHBand="0" w:evenHBand="0" w:firstRowFirstColumn="0" w:firstRowLastColumn="0" w:lastRowFirstColumn="0" w:lastRowLastColumn="0"/>
+            <w:tcW w:w="1795" w:type="dxa"/>
+          </w:tcPr>
+          <w:p>
+            <w:pPr>
+              <w:jc w:val="right"/>
+            </w:pPr>
+            <w:r>
+              <w:t>Notes</w:t>
+            </w:r>
+          </w:p>
+        </w:tc>
+        <w:tc>
+          <w:tcPr>
+            <w:tcW w:w="7555" w:type="dxa"/>
+          </w:tcPr>
+          <w:p>
+            <w:pPr>
+              <w:cnfStyle w:val="000000100000" w:firstRow="0" w:lastRow="0" w:firstColumn="0" w:lastColumn="0" w:oddVBand="0" w:evenVBand="0" w:oddHBand="1" w:evenHBand="0" w:firstRowFirstColumn="0" w:firstRowLastColumn="0" w:lastRowFirstColumn="0" w:lastRowLastColumn="0"/>
+            </w:pPr>
+            <w:r>
+              <w:t xml:space="preserve">Only 1 camera can be the menu target. If multiple things are set to true, the first found entry in </w:t>
             </w:r>
             <w:proofErr w:type="spellStart"/>
             <w:r>
@@ -5002,88 +5148,11 @@
                 <w:i/>
                 <w:iCs/>
               </w:rPr>
-              <w:t>default_poll</w:t>
+              <w:t>feed_options</w:t>
             </w:r>
             <w:proofErr w:type="spellEnd"/>
             <w:r>
-              <w:t xml:space="preserve"> is set to “external”.</w:t>
-            </w:r>
-          </w:p>
-        </w:tc>
-      </w:tr>
-      <w:tr>
-        <w:tc>
-          <w:tcPr>
-            <w:cnfStyle w:val="001000000000" w:firstRow="0" w:lastRow="0" w:firstColumn="1" w:lastColumn="0" w:oddVBand="0" w:evenVBand="0" w:oddHBand="0" w:evenHBand="0" w:firstRowFirstColumn="0" w:firstRowLastColumn="0" w:lastRowFirstColumn="0" w:lastRowLastColumn="0"/>
-            <w:tcW w:w="1795" w:type="dxa"/>
-          </w:tcPr>
-          <w:p>
-            <w:pPr>
-              <w:jc w:val="right"/>
-            </w:pPr>
-            <w:r>
-              <w:t>Values</w:t>
-            </w:r>
-          </w:p>
-        </w:tc>
-        <w:tc>
-          <w:tcPr>
-            <w:tcW w:w="7555" w:type="dxa"/>
-          </w:tcPr>
-          <w:p>
-            <w:pPr>
-              <w:cnfStyle w:val="000000000000" w:firstRow="0" w:lastRow="0" w:firstColumn="0" w:lastColumn="0" w:oddVBand="0" w:evenVBand="0" w:oddHBand="0" w:evenHBand="0" w:firstRowFirstColumn="0" w:firstRowLastColumn="0" w:lastRowFirstColumn="0" w:lastRowLastColumn="0"/>
-            </w:pPr>
-            <w:r>
-              <w:t>Used to specify the number if color channels per pixel</w:t>
-            </w:r>
-          </w:p>
-        </w:tc>
-      </w:tr>
-      <w:tr>
-        <w:trPr>
-          <w:cnfStyle w:val="000000100000" w:firstRow="0" w:lastRow="0" w:firstColumn="0" w:lastColumn="0" w:oddVBand="0" w:evenVBand="0" w:oddHBand="1" w:evenHBand="0" w:firstRowFirstColumn="0" w:firstRowLastColumn="0" w:lastRowFirstColumn="0" w:lastRowLastColumn="0"/>
-        </w:trPr>
-        <w:tc>
-          <w:tcPr>
-            <w:cnfStyle w:val="001000000000" w:firstRow="0" w:lastRow="0" w:firstColumn="1" w:lastColumn="0" w:oddVBand="0" w:evenVBand="0" w:oddHBand="0" w:evenHBand="0" w:firstRowFirstColumn="0" w:firstRowLastColumn="0" w:lastRowFirstColumn="0" w:lastRowLastColumn="0"/>
-            <w:tcW w:w="1795" w:type="dxa"/>
-          </w:tcPr>
-          <w:p>
-            <w:pPr>
-              <w:jc w:val="right"/>
-            </w:pPr>
-            <w:r>
-              <w:t>Notes</w:t>
-            </w:r>
-          </w:p>
-        </w:tc>
-        <w:tc>
-          <w:tcPr>
-            <w:tcW w:w="7555" w:type="dxa"/>
-          </w:tcPr>
-          <w:p>
-            <w:pPr>
-              <w:cnfStyle w:val="000000100000" w:firstRow="0" w:lastRow="0" w:firstColumn="0" w:lastColumn="0" w:oddVBand="0" w:evenVBand="0" w:oddHBand="1" w:evenHBand="0" w:firstRowFirstColumn="0" w:firstRowLastColumn="0" w:lastRowFirstColumn="0" w:lastRowLastColumn="0"/>
-            </w:pPr>
-            <w:r>
-              <w:t>Has not been recently tested.</w:t>
-            </w:r>
-          </w:p>
-          <w:p>
-            <w:pPr>
-              <w:cnfStyle w:val="000000100000" w:firstRow="0" w:lastRow="0" w:firstColumn="0" w:lastColumn="0" w:oddVBand="0" w:evenVBand="0" w:oddHBand="1" w:evenHBand="0" w:firstRowFirstColumn="0" w:firstRowLastColumn="0" w:lastRowFirstColumn="0" w:lastRowLastColumn="0"/>
-            </w:pPr>
-          </w:p>
-          <w:p>
-            <w:pPr>
-              <w:cnfStyle w:val="000000100000" w:firstRow="0" w:lastRow="0" w:firstColumn="0" w:lastColumn="0" w:oddVBand="0" w:evenVBand="0" w:oddHBand="1" w:evenHBand="0" w:firstRowFirstColumn="0" w:firstRowLastColumn="0" w:lastRowFirstColumn="0" w:lastRowLastColumn="0"/>
-            </w:pPr>
-            <w:r>
-              <w:t xml:space="preserve">Piped streaming doesn’t </w:t>
-            </w:r>
-            <w:r>
-              <w:t>have a handshaking process that shares the video stream information, so that must be explicitly defined.</w:t>
+              <w:t xml:space="preserve"> will be used.</w:t>
             </w:r>
           </w:p>
         </w:tc>
@@ -5100,7 +5169,7 @@
       </w:pPr>
       <w:proofErr w:type="spellStart"/>
       <w:r>
-        <w:t>pipe_cmd</w:t>
+        <w:t>pipe_chans</w:t>
       </w:r>
       <w:proofErr w:type="spellEnd"/>
     </w:p>
@@ -5149,7 +5218,7 @@
                 <w:b w:val="0"/>
                 <w:bCs w:val="0"/>
               </w:rPr>
-              <w:t>string</w:t>
+              <w:t>int</w:t>
             </w:r>
           </w:p>
         </w:tc>
@@ -5181,18 +5250,34 @@
               <w:cnfStyle w:val="000000100000" w:firstRow="0" w:lastRow="0" w:firstColumn="0" w:lastColumn="0" w:oddVBand="0" w:evenVBand="0" w:oddHBand="1" w:evenHBand="0" w:firstRowFirstColumn="0" w:firstRowLastColumn="0" w:lastRowFirstColumn="0" w:lastRowLastColumn="0"/>
             </w:pPr>
             <w:r>
-              <w:t xml:space="preserve">Used when </w:t>
-            </w:r>
-            <w:proofErr w:type="spellStart"/>
+              <w:t>Used when</w:t>
+            </w:r>
+            <w:r>
+              <w:t xml:space="preserve"> the polling method</w:t>
+            </w:r>
             <w:r>
               <w:rPr>
                 <w:i/>
                 <w:iCs/>
               </w:rPr>
+              <w:t xml:space="preserve"> </w:t>
+            </w:r>
+            <w:r>
+              <w:t xml:space="preserve">(e.g., </w:t>
+            </w:r>
+            <w:proofErr w:type="spellStart"/>
+            <w:r>
+              <w:rPr>
+                <w:i/>
+                <w:iCs/>
+              </w:rPr>
               <w:t>default_poll</w:t>
             </w:r>
             <w:proofErr w:type="spellEnd"/>
             <w:r>
+              <w:t>)</w:t>
+            </w:r>
+            <w:r>
               <w:t xml:space="preserve"> is set to “external”.</w:t>
             </w:r>
           </w:p>
@@ -5222,20 +5307,7 @@
               <w:cnfStyle w:val="000000000000" w:firstRow="0" w:lastRow="0" w:firstColumn="0" w:lastColumn="0" w:oddVBand="0" w:evenVBand="0" w:oddHBand="0" w:evenHBand="0" w:firstRowFirstColumn="0" w:firstRowLastColumn="0" w:lastRowFirstColumn="0" w:lastRowLastColumn="0"/>
             </w:pPr>
             <w:r>
-              <w:t>The command to execute for a video streaming implementation using pipes.</w:t>
-            </w:r>
-          </w:p>
-          <w:p>
-            <w:pPr>
-              <w:cnfStyle w:val="000000000000" w:firstRow="0" w:lastRow="0" w:firstColumn="0" w:lastColumn="0" w:oddVBand="0" w:evenVBand="0" w:oddHBand="0" w:evenHBand="0" w:firstRowFirstColumn="0" w:firstRowLastColumn="0" w:lastRowFirstColumn="0" w:lastRowLastColumn="0"/>
-            </w:pPr>
-          </w:p>
-          <w:p>
-            <w:pPr>
-              <w:cnfStyle w:val="000000000000" w:firstRow="0" w:lastRow="0" w:firstColumn="0" w:lastColumn="0" w:oddVBand="0" w:evenVBand="0" w:oddHBand="0" w:evenHBand="0" w:firstRowFirstColumn="0" w:firstRowLastColumn="0" w:lastRowFirstColumn="0" w:lastRowLastColumn="0"/>
-            </w:pPr>
-            <w:r>
-              <w:t>The application referenced should spit out raw binary luminosity or RGB data with its standard output stream.</w:t>
+              <w:t>Used to specify the number if color channels per pixel</w:t>
             </w:r>
           </w:p>
         </w:tc>
@@ -5270,6 +5342,22 @@
               <w:t>Has not been recently tested.</w:t>
             </w:r>
           </w:p>
+          <w:p>
+            <w:pPr>
+              <w:cnfStyle w:val="000000100000" w:firstRow="0" w:lastRow="0" w:firstColumn="0" w:lastColumn="0" w:oddVBand="0" w:evenVBand="0" w:oddHBand="1" w:evenHBand="0" w:firstRowFirstColumn="0" w:firstRowLastColumn="0" w:lastRowFirstColumn="0" w:lastRowLastColumn="0"/>
+            </w:pPr>
+          </w:p>
+          <w:p>
+            <w:pPr>
+              <w:cnfStyle w:val="000000100000" w:firstRow="0" w:lastRow="0" w:firstColumn="0" w:lastColumn="0" w:oddVBand="0" w:evenVBand="0" w:oddHBand="1" w:evenHBand="0" w:firstRowFirstColumn="0" w:firstRowLastColumn="0" w:lastRowFirstColumn="0" w:lastRowLastColumn="0"/>
+            </w:pPr>
+            <w:r>
+              <w:t xml:space="preserve">Piped streaming doesn’t </w:t>
+            </w:r>
+            <w:r>
+              <w:t>have a handshaking process that shares the video stream information, so that must be explicitly defined.</w:t>
+            </w:r>
+          </w:p>
         </w:tc>
       </w:tr>
     </w:tbl>
@@ -5284,7 +5372,7 @@
       </w:pPr>
       <w:proofErr w:type="spellStart"/>
       <w:r>
-        <w:t>pipe_height</w:t>
+        <w:t>pipe_cmd</w:t>
       </w:r>
       <w:proofErr w:type="spellEnd"/>
     </w:p>
@@ -5333,7 +5421,7 @@
                 <w:b w:val="0"/>
                 <w:bCs w:val="0"/>
               </w:rPr>
-              <w:t>int</w:t>
+              <w:t>string</w:t>
             </w:r>
           </w:p>
         </w:tc>
@@ -5365,7 +5453,16 @@
               <w:cnfStyle w:val="000000100000" w:firstRow="0" w:lastRow="0" w:firstColumn="0" w:lastColumn="0" w:oddVBand="0" w:evenVBand="0" w:oddHBand="1" w:evenHBand="0" w:firstRowFirstColumn="0" w:firstRowLastColumn="0" w:lastRowFirstColumn="0" w:lastRowLastColumn="0"/>
             </w:pPr>
             <w:r>
-              <w:t xml:space="preserve">Used when </w:t>
+              <w:t>Used when</w:t>
+            </w:r>
+            <w:r>
+              <w:t xml:space="preserve"> polling method</w:t>
+            </w:r>
+            <w:r>
+              <w:t xml:space="preserve"> </w:t>
+            </w:r>
+            <w:r>
+              <w:t xml:space="preserve">(e.g., </w:t>
             </w:r>
             <w:proofErr w:type="spellStart"/>
             <w:r>
@@ -5377,6 +5474,9 @@
             </w:r>
             <w:proofErr w:type="spellEnd"/>
             <w:r>
+              <w:t>)</w:t>
+            </w:r>
+            <w:r>
               <w:t xml:space="preserve"> is set to “external”.</w:t>
             </w:r>
           </w:p>
@@ -5406,35 +5506,20 @@
               <w:cnfStyle w:val="000000000000" w:firstRow="0" w:lastRow="0" w:firstColumn="0" w:lastColumn="0" w:oddVBand="0" w:evenVBand="0" w:oddHBand="0" w:evenHBand="0" w:firstRowFirstColumn="0" w:firstRowLastColumn="0" w:lastRowFirstColumn="0" w:lastRowLastColumn="0"/>
             </w:pPr>
             <w:r>
-              <w:rPr>
-                <w:rFonts w:ascii="Consolas" w:hAnsi="Consolas"/>
-              </w:rPr>
-              <w:t>true</w:t>
-            </w:r>
-            <w:r>
-              <w:t xml:space="preserve"> to show the application </w:t>
-            </w:r>
-            <w:proofErr w:type="spellStart"/>
-            <w:r>
-              <w:t>fullscreen</w:t>
-            </w:r>
-            <w:proofErr w:type="spellEnd"/>
-            <w:r>
-              <w:t xml:space="preserve"> (default).</w:t>
+              <w:t>The command to execute for a video streaming implementation using pipes.</w:t>
             </w:r>
           </w:p>
           <w:p>
             <w:pPr>
               <w:cnfStyle w:val="000000000000" w:firstRow="0" w:lastRow="0" w:firstColumn="0" w:lastColumn="0" w:oddVBand="0" w:evenVBand="0" w:oddHBand="0" w:evenHBand="0" w:firstRowFirstColumn="0" w:firstRowLastColumn="0" w:lastRowFirstColumn="0" w:lastRowLastColumn="0"/>
             </w:pPr>
-            <w:r>
-              <w:rPr>
-                <w:rFonts w:ascii="Consolas" w:hAnsi="Consolas"/>
-              </w:rPr>
-              <w:t>false</w:t>
-            </w:r>
-            <w:r>
-              <w:t xml:space="preserve"> to show the application windowed.</w:t>
+          </w:p>
+          <w:p>
+            <w:pPr>
+              <w:cnfStyle w:val="000000000000" w:firstRow="0" w:lastRow="0" w:firstColumn="0" w:lastColumn="0" w:oddVBand="0" w:evenVBand="0" w:oddHBand="0" w:evenHBand="0" w:firstRowFirstColumn="0" w:firstRowLastColumn="0" w:lastRowFirstColumn="0" w:lastRowLastColumn="0"/>
+            </w:pPr>
+            <w:r>
+              <w:t>The application referenced should spit out raw binary luminosity or RGB data with its standard output stream.</w:t>
             </w:r>
           </w:p>
         </w:tc>
@@ -5469,19 +5554,6 @@
               <w:t>Has not been recently tested.</w:t>
             </w:r>
           </w:p>
-          <w:p>
-            <w:pPr>
-              <w:cnfStyle w:val="000000100000" w:firstRow="0" w:lastRow="0" w:firstColumn="0" w:lastColumn="0" w:oddVBand="0" w:evenVBand="0" w:oddHBand="1" w:evenHBand="0" w:firstRowFirstColumn="0" w:firstRowLastColumn="0" w:lastRowFirstColumn="0" w:lastRowLastColumn="0"/>
-            </w:pPr>
-          </w:p>
-          <w:p>
-            <w:pPr>
-              <w:cnfStyle w:val="000000100000" w:firstRow="0" w:lastRow="0" w:firstColumn="0" w:lastColumn="0" w:oddVBand="0" w:evenVBand="0" w:oddHBand="1" w:evenHBand="0" w:firstRowFirstColumn="0" w:firstRowLastColumn="0" w:lastRowFirstColumn="0" w:lastRowLastColumn="0"/>
-            </w:pPr>
-            <w:r>
-              <w:t>Piped streaming doesn’t have a handshaking process that shares the video stream information, so that must be explicitly defined.</w:t>
-            </w:r>
-          </w:p>
         </w:tc>
       </w:tr>
     </w:tbl>
@@ -5496,7 +5568,7 @@
       </w:pPr>
       <w:proofErr w:type="spellStart"/>
       <w:r>
-        <w:t>pipe_width</w:t>
+        <w:t>pipe_height</w:t>
       </w:r>
       <w:proofErr w:type="spellEnd"/>
     </w:p>
@@ -5691,7 +5763,6 @@
               <w:cnfStyle w:val="000000100000" w:firstRow="0" w:lastRow="0" w:firstColumn="0" w:lastColumn="0" w:oddVBand="0" w:evenVBand="0" w:oddHBand="1" w:evenHBand="0" w:firstRowFirstColumn="0" w:firstRowLastColumn="0" w:lastRowFirstColumn="0" w:lastRowLastColumn="0"/>
             </w:pPr>
             <w:r>
-              <w:lastRenderedPageBreak/>
               <w:t>Piped streaming doesn’t have a handshaking process that shares the video stream information, so that must be explicitly defined.</w:t>
             </w:r>
           </w:p>
@@ -5707,9 +5778,11 @@
       <w:pPr>
         <w:pStyle w:val="JSONValueHeader"/>
       </w:pPr>
-      <w:r>
-        <w:t>processing</w:t>
-      </w:r>
+      <w:proofErr w:type="spellStart"/>
+      <w:r>
+        <w:t>pipe_width</w:t>
+      </w:r>
+      <w:proofErr w:type="spellEnd"/>
     </w:p>
     <w:tbl>
       <w:tblPr>
@@ -5745,9 +5818,6 @@
           </w:tcPr>
           <w:p>
             <w:pPr>
-              <w:tabs>
-                <w:tab w:val="left" w:pos="1845"/>
-              </w:tabs>
               <w:cnfStyle w:val="100000000000" w:firstRow="1" w:lastRow="0" w:firstColumn="0" w:lastColumn="0" w:oddVBand="0" w:evenVBand="0" w:oddHBand="0" w:evenHBand="0" w:firstRowFirstColumn="0" w:firstRowLastColumn="0" w:lastRowFirstColumn="0" w:lastRowLastColumn="0"/>
               <w:rPr>
                 <w:b w:val="0"/>
@@ -5759,21 +5829,7 @@
                 <w:b w:val="0"/>
                 <w:bCs w:val="0"/>
               </w:rPr>
-              <w:t>s</w:t>
-            </w:r>
-            <w:r>
-              <w:rPr>
-                <w:b w:val="0"/>
-                <w:bCs w:val="0"/>
-              </w:rPr>
-              <w:t>tring</w:t>
-            </w:r>
-            <w:r>
-              <w:rPr>
-                <w:b w:val="0"/>
-                <w:bCs w:val="0"/>
-              </w:rPr>
-              <w:t>, or int</w:t>
+              <w:t>int</w:t>
             </w:r>
           </w:p>
         </w:tc>
@@ -5805,36 +5861,7 @@
               <w:cnfStyle w:val="000000100000" w:firstRow="0" w:lastRow="0" w:firstColumn="0" w:lastColumn="0" w:oddVBand="0" w:evenVBand="0" w:oddHBand="1" w:evenHBand="0" w:firstRowFirstColumn="0" w:firstRowLastColumn="0" w:lastRowFirstColumn="0" w:lastRowLastColumn="0"/>
             </w:pPr>
             <w:r>
-              <w:t>The type of image process to apply to the video stream images.</w:t>
-            </w:r>
-          </w:p>
-        </w:tc>
-      </w:tr>
-      <w:tr>
-        <w:tc>
-          <w:tcPr>
-            <w:cnfStyle w:val="001000000000" w:firstRow="0" w:lastRow="0" w:firstColumn="1" w:lastColumn="0" w:oddVBand="0" w:evenVBand="0" w:oddHBand="0" w:evenHBand="0" w:firstRowFirstColumn="0" w:firstRowLastColumn="0" w:lastRowFirstColumn="0" w:lastRowLastColumn="0"/>
-            <w:tcW w:w="1795" w:type="dxa"/>
-          </w:tcPr>
-          <w:p>
-            <w:pPr>
-              <w:jc w:val="right"/>
-            </w:pPr>
-            <w:r>
-              <w:t>Values</w:t>
-            </w:r>
-          </w:p>
-        </w:tc>
-        <w:tc>
-          <w:tcPr>
-            <w:tcW w:w="7555" w:type="dxa"/>
-          </w:tcPr>
-          <w:p>
-            <w:pPr>
-              <w:cnfStyle w:val="000000000000" w:firstRow="0" w:lastRow="0" w:firstColumn="0" w:lastColumn="0" w:oddVBand="0" w:evenVBand="0" w:oddHBand="0" w:evenHBand="0" w:firstRowFirstColumn="0" w:firstRowLastColumn="0" w:lastRowFirstColumn="0" w:lastRowLastColumn="0"/>
-            </w:pPr>
-            <w:r>
-              <w:t xml:space="preserve">If an int is used, it is implied that a </w:t>
+              <w:t xml:space="preserve">Used when </w:t>
             </w:r>
             <w:proofErr w:type="spellStart"/>
             <w:r>
@@ -5842,272 +5869,69 @@
                 <w:i/>
                 <w:iCs/>
               </w:rPr>
-              <w:t>static_threshold</w:t>
+              <w:t>default_poll</w:t>
             </w:r>
             <w:proofErr w:type="spellEnd"/>
             <w:r>
-              <w:t xml:space="preserve"> should be used, with the integer (a value between [0, 255]) used as the threshold pixel value. If a string is specified, it should be one of the string values listed below.</w:t>
-            </w:r>
-          </w:p>
+              <w:t xml:space="preserve"> is set to “external”.</w:t>
+            </w:r>
+          </w:p>
+        </w:tc>
+      </w:tr>
+      <w:tr>
+        <w:tc>
+          <w:tcPr>
+            <w:cnfStyle w:val="001000000000" w:firstRow="0" w:lastRow="0" w:firstColumn="1" w:lastColumn="0" w:oddVBand="0" w:evenVBand="0" w:oddHBand="0" w:evenHBand="0" w:firstRowFirstColumn="0" w:firstRowLastColumn="0" w:lastRowFirstColumn="0" w:lastRowLastColumn="0"/>
+            <w:tcW w:w="1795" w:type="dxa"/>
+          </w:tcPr>
+          <w:p>
+            <w:pPr>
+              <w:jc w:val="right"/>
+            </w:pPr>
+            <w:r>
+              <w:t>Values</w:t>
+            </w:r>
+          </w:p>
+        </w:tc>
+        <w:tc>
+          <w:tcPr>
+            <w:tcW w:w="7555" w:type="dxa"/>
+          </w:tcPr>
           <w:p>
             <w:pPr>
               <w:cnfStyle w:val="000000000000" w:firstRow="0" w:lastRow="0" w:firstColumn="0" w:lastColumn="0" w:oddVBand="0" w:evenVBand="0" w:oddHBand="0" w:evenHBand="0" w:firstRowFirstColumn="0" w:firstRowLastColumn="0" w:lastRowFirstColumn="0" w:lastRowLastColumn="0"/>
             </w:pPr>
+            <w:r>
+              <w:rPr>
+                <w:rFonts w:ascii="Consolas" w:hAnsi="Consolas"/>
+              </w:rPr>
+              <w:t>true</w:t>
+            </w:r>
+            <w:r>
+              <w:t xml:space="preserve"> to show the application </w:t>
+            </w:r>
+            <w:proofErr w:type="spellStart"/>
+            <w:r>
+              <w:t>fullscreen</w:t>
+            </w:r>
+            <w:proofErr w:type="spellEnd"/>
+            <w:r>
+              <w:t xml:space="preserve"> (default).</w:t>
+            </w:r>
           </w:p>
           <w:p>
             <w:pPr>
               <w:cnfStyle w:val="000000000000" w:firstRow="0" w:lastRow="0" w:firstColumn="0" w:lastColumn="0" w:oddVBand="0" w:evenVBand="0" w:oddHBand="0" w:evenHBand="0" w:firstRowFirstColumn="0" w:firstRowLastColumn="0" w:lastRowFirstColumn="0" w:lastRowLastColumn="0"/>
             </w:pPr>
             <w:r>
-              <w:t>Used to specify the type of image processing to use on the video frames:</w:t>
-            </w:r>
-          </w:p>
-          <w:p>
-            <w:pPr>
-              <w:pStyle w:val="ListParagraph"/>
-              <w:numPr>
-                <w:ilvl w:val="0"/>
-                <w:numId w:val="3"/>
-              </w:numPr>
-              <w:cnfStyle w:val="000000000000" w:firstRow="0" w:lastRow="0" w:firstColumn="0" w:lastColumn="0" w:oddVBand="0" w:evenVBand="0" w:oddHBand="0" w:evenHBand="0" w:firstRowFirstColumn="0" w:firstRowLastColumn="0" w:lastRowFirstColumn="0" w:lastRowLastColumn="0"/>
               <w:rPr>
                 <w:rFonts w:ascii="Consolas" w:hAnsi="Consolas"/>
-                <w:b/>
-                <w:bCs/>
-              </w:rPr>
-            </w:pPr>
-            <w:r>
-              <w:rPr>
-                <w:rFonts w:ascii="Consolas" w:hAnsi="Consolas"/>
-                <w:b/>
-                <w:bCs/>
-              </w:rPr>
-              <w:t>“</w:t>
-            </w:r>
-            <w:proofErr w:type="spellStart"/>
-            <w:proofErr w:type="gramStart"/>
-            <w:r>
-              <w:rPr>
-                <w:rFonts w:ascii="Consolas" w:hAnsi="Consolas"/>
-                <w:b/>
-                <w:bCs/>
-              </w:rPr>
-              <w:t>yen</w:t>
-            </w:r>
-            <w:proofErr w:type="gramEnd"/>
-            <w:r>
-              <w:rPr>
-                <w:rFonts w:ascii="Consolas" w:hAnsi="Consolas"/>
-                <w:b/>
-                <w:bCs/>
-              </w:rPr>
-              <w:t>_threshold</w:t>
-            </w:r>
-            <w:proofErr w:type="spellEnd"/>
-            <w:r>
-              <w:rPr>
-                <w:rFonts w:ascii="Consolas" w:hAnsi="Consolas"/>
-                <w:b/>
-                <w:bCs/>
-              </w:rPr>
-              <w:t>”</w:t>
-            </w:r>
-          </w:p>
-          <w:p>
-            <w:pPr>
-              <w:pStyle w:val="ListParagraph"/>
-              <w:numPr>
-                <w:ilvl w:val="1"/>
-                <w:numId w:val="3"/>
-              </w:numPr>
-              <w:cnfStyle w:val="000000000000" w:firstRow="0" w:lastRow="0" w:firstColumn="0" w:lastColumn="0" w:oddVBand="0" w:evenVBand="0" w:oddHBand="0" w:evenHBand="0" w:firstRowFirstColumn="0" w:firstRowLastColumn="0" w:lastRowFirstColumn="0" w:lastRowLastColumn="0"/>
-            </w:pPr>
-            <w:r>
-              <w:t>Use a threshold calculated from Yen’s algorithm.</w:t>
-            </w:r>
-          </w:p>
-          <w:p>
-            <w:pPr>
-              <w:pStyle w:val="ListParagraph"/>
-              <w:numPr>
-                <w:ilvl w:val="0"/>
-                <w:numId w:val="3"/>
-              </w:numPr>
-              <w:cnfStyle w:val="000000000000" w:firstRow="0" w:lastRow="0" w:firstColumn="0" w:lastColumn="0" w:oddVBand="0" w:evenVBand="0" w:oddHBand="0" w:evenHBand="0" w:firstRowFirstColumn="0" w:firstRowLastColumn="0" w:lastRowFirstColumn="0" w:lastRowLastColumn="0"/>
-              <w:rPr>
-                <w:rFonts w:ascii="Consolas" w:hAnsi="Consolas"/>
-                <w:b/>
-                <w:bCs/>
-              </w:rPr>
-            </w:pPr>
-            <w:r>
-              <w:rPr>
-                <w:rFonts w:ascii="Consolas" w:hAnsi="Consolas"/>
-                <w:b/>
-                <w:bCs/>
-              </w:rPr>
-              <w:t>“</w:t>
-            </w:r>
-            <w:proofErr w:type="spellStart"/>
-            <w:proofErr w:type="gramStart"/>
-            <w:r>
-              <w:rPr>
-                <w:rFonts w:ascii="Consolas" w:hAnsi="Consolas"/>
-                <w:b/>
-                <w:bCs/>
-              </w:rPr>
-              <w:t>yen</w:t>
-            </w:r>
-            <w:proofErr w:type="gramEnd"/>
-            <w:r>
-              <w:rPr>
-                <w:rFonts w:ascii="Consolas" w:hAnsi="Consolas"/>
-                <w:b/>
-                <w:bCs/>
-              </w:rPr>
-              <w:t>_threshold_compressed</w:t>
-            </w:r>
-            <w:proofErr w:type="spellEnd"/>
-            <w:r>
-              <w:rPr>
-                <w:rFonts w:ascii="Consolas" w:hAnsi="Consolas"/>
-                <w:b/>
-                <w:bCs/>
-              </w:rPr>
-              <w:t>”</w:t>
-            </w:r>
-          </w:p>
-          <w:p>
-            <w:pPr>
-              <w:pStyle w:val="ListParagraph"/>
-              <w:numPr>
-                <w:ilvl w:val="1"/>
-                <w:numId w:val="3"/>
-              </w:numPr>
-              <w:cnfStyle w:val="000000000000" w:firstRow="0" w:lastRow="0" w:firstColumn="0" w:lastColumn="0" w:oddVBand="0" w:evenVBand="0" w:oddHBand="0" w:evenHBand="0" w:firstRowFirstColumn="0" w:firstRowLastColumn="0" w:lastRowFirstColumn="0" w:lastRowLastColumn="0"/>
-            </w:pPr>
-          </w:p>
-          <w:p>
-            <w:pPr>
-              <w:pStyle w:val="ListParagraph"/>
-              <w:numPr>
-                <w:ilvl w:val="0"/>
-                <w:numId w:val="3"/>
-              </w:numPr>
-              <w:cnfStyle w:val="000000000000" w:firstRow="0" w:lastRow="0" w:firstColumn="0" w:lastColumn="0" w:oddVBand="0" w:evenVBand="0" w:oddHBand="0" w:evenHBand="0" w:firstRowFirstColumn="0" w:firstRowLastColumn="0" w:lastRowFirstColumn="0" w:lastRowLastColumn="0"/>
-              <w:rPr>
-                <w:rFonts w:ascii="Consolas" w:hAnsi="Consolas"/>
-                <w:b/>
-                <w:bCs/>
-              </w:rPr>
-            </w:pPr>
-            <w:r>
-              <w:rPr>
-                <w:rFonts w:ascii="Consolas" w:hAnsi="Consolas"/>
-                <w:b/>
-                <w:bCs/>
-              </w:rPr>
-              <w:t>“</w:t>
-            </w:r>
-            <w:proofErr w:type="spellStart"/>
-            <w:proofErr w:type="gramStart"/>
-            <w:r>
-              <w:rPr>
-                <w:rFonts w:ascii="Consolas" w:hAnsi="Consolas"/>
-                <w:b/>
-                <w:bCs/>
-              </w:rPr>
-              <w:t>static</w:t>
-            </w:r>
-            <w:proofErr w:type="gramEnd"/>
-            <w:r>
-              <w:rPr>
-                <w:rFonts w:ascii="Consolas" w:hAnsi="Consolas"/>
-                <w:b/>
-                <w:bCs/>
-              </w:rPr>
-              <w:t>_threshold</w:t>
-            </w:r>
-            <w:proofErr w:type="spellEnd"/>
-            <w:r>
-              <w:rPr>
-                <w:rFonts w:ascii="Consolas" w:hAnsi="Consolas"/>
-                <w:b/>
-                <w:bCs/>
-              </w:rPr>
-              <w:t>”</w:t>
-            </w:r>
-          </w:p>
-          <w:p>
-            <w:pPr>
-              <w:pStyle w:val="ListParagraph"/>
-              <w:numPr>
-                <w:ilvl w:val="1"/>
-                <w:numId w:val="3"/>
-              </w:numPr>
-              <w:cnfStyle w:val="000000000000" w:firstRow="0" w:lastRow="0" w:firstColumn="0" w:lastColumn="0" w:oddVBand="0" w:evenVBand="0" w:oddHBand="0" w:evenHBand="0" w:firstRowFirstColumn="0" w:firstRowLastColumn="0" w:lastRowFirstColumn="0" w:lastRowLastColumn="0"/>
-            </w:pPr>
-          </w:p>
-          <w:p>
-            <w:pPr>
-              <w:pStyle w:val="ListParagraph"/>
-              <w:numPr>
-                <w:ilvl w:val="0"/>
-                <w:numId w:val="3"/>
-              </w:numPr>
-              <w:cnfStyle w:val="000000000000" w:firstRow="0" w:lastRow="0" w:firstColumn="0" w:lastColumn="0" w:oddVBand="0" w:evenVBand="0" w:oddHBand="0" w:evenHBand="0" w:firstRowFirstColumn="0" w:firstRowLastColumn="0" w:lastRowFirstColumn="0" w:lastRowLastColumn="0"/>
-              <w:rPr>
-                <w:rFonts w:ascii="Consolas" w:hAnsi="Consolas"/>
-                <w:b/>
-                <w:bCs/>
-              </w:rPr>
-            </w:pPr>
-            <w:r>
-              <w:rPr>
-                <w:rFonts w:ascii="Consolas" w:hAnsi="Consolas"/>
-                <w:b/>
-                <w:bCs/>
-              </w:rPr>
-              <w:t>“</w:t>
-            </w:r>
-            <w:proofErr w:type="spellStart"/>
-            <w:proofErr w:type="gramStart"/>
-            <w:r>
-              <w:rPr>
-                <w:rFonts w:ascii="Consolas" w:hAnsi="Consolas"/>
-                <w:b/>
-                <w:bCs/>
-              </w:rPr>
-              <w:t>two</w:t>
-            </w:r>
-            <w:proofErr w:type="gramEnd"/>
-            <w:r>
-              <w:rPr>
-                <w:rFonts w:ascii="Consolas" w:hAnsi="Consolas"/>
-                <w:b/>
-                <w:bCs/>
-              </w:rPr>
-              <w:t>_stdev_from_mean</w:t>
-            </w:r>
-            <w:proofErr w:type="spellEnd"/>
-            <w:r>
-              <w:rPr>
-                <w:rFonts w:ascii="Consolas" w:hAnsi="Consolas"/>
-                <w:b/>
-                <w:bCs/>
-              </w:rPr>
-              <w:t>”</w:t>
-            </w:r>
-          </w:p>
-          <w:p>
-            <w:pPr>
-              <w:pStyle w:val="ListParagraph"/>
-              <w:numPr>
-                <w:ilvl w:val="1"/>
-                <w:numId w:val="3"/>
-              </w:numPr>
-              <w:cnfStyle w:val="000000000000" w:firstRow="0" w:lastRow="0" w:firstColumn="0" w:lastColumn="0" w:oddVBand="0" w:evenVBand="0" w:oddHBand="0" w:evenHBand="0" w:firstRowFirstColumn="0" w:firstRowLastColumn="0" w:lastRowFirstColumn="0" w:lastRowLastColumn="0"/>
-            </w:pPr>
+              </w:rPr>
+              <w:t>false</w:t>
+            </w:r>
+            <w:r>
+              <w:t xml:space="preserve"> to show the application windowed.</w:t>
+            </w:r>
           </w:p>
         </w:tc>
       </w:tr>
@@ -6138,7 +5962,20 @@
               <w:cnfStyle w:val="000000100000" w:firstRow="0" w:lastRow="0" w:firstColumn="0" w:lastColumn="0" w:oddVBand="0" w:evenVBand="0" w:oddHBand="1" w:evenHBand="0" w:firstRowFirstColumn="0" w:firstRowLastColumn="0" w:lastRowFirstColumn="0" w:lastRowLastColumn="0"/>
             </w:pPr>
             <w:r>
-              <w:t>--</w:t>
+              <w:t>Has not been recently tested.</w:t>
+            </w:r>
+          </w:p>
+          <w:p>
+            <w:pPr>
+              <w:cnfStyle w:val="000000100000" w:firstRow="0" w:lastRow="0" w:firstColumn="0" w:lastColumn="0" w:oddVBand="0" w:evenVBand="0" w:oddHBand="1" w:evenHBand="0" w:firstRowFirstColumn="0" w:firstRowLastColumn="0" w:lastRowFirstColumn="0" w:lastRowLastColumn="0"/>
+            </w:pPr>
+          </w:p>
+          <w:p>
+            <w:pPr>
+              <w:cnfStyle w:val="000000100000" w:firstRow="0" w:lastRow="0" w:firstColumn="0" w:lastColumn="0" w:oddVBand="0" w:evenVBand="0" w:oddHBand="1" w:evenHBand="0" w:firstRowFirstColumn="0" w:firstRowLastColumn="0" w:lastRowFirstColumn="0" w:lastRowLastColumn="0"/>
+            </w:pPr>
+            <w:r>
+              <w:t>Piped streaming doesn’t have a handshaking process that shares the video stream information, so that must be explicitly defined.</w:t>
             </w:r>
           </w:p>
         </w:tc>
@@ -6153,46 +5990,8 @@
       <w:pPr>
         <w:pStyle w:val="JSONValueHeader"/>
       </w:pPr>
-    </w:p>
-    <w:p>
-      <w:pPr>
-        <w:pStyle w:val="JSONValueHeader"/>
-      </w:pPr>
-      <w:proofErr w:type="spellStart"/>
-      <w:r>
-        <w:t>static_img</w:t>
-      </w:r>
-      <w:proofErr w:type="spellEnd"/>
-    </w:p>
-    <w:p>
-      <w:pPr>
-        <w:rPr>
-          <w:i/>
-          <w:iCs/>
-        </w:rPr>
-      </w:pPr>
-      <w:r>
-        <w:rPr>
-          <w:i/>
-          <w:iCs/>
-        </w:rPr>
-        <w:t xml:space="preserve">This documented value is a deprecated feature that is considered for deletion. It is currently under review if we are going to commit with its obsolescence or repurpose the feature in question. Until then, because it’s saved in the </w:t>
-      </w:r>
-      <w:proofErr w:type="spellStart"/>
-      <w:r>
-        <w:rPr>
-          <w:i/>
-          <w:iCs/>
-        </w:rPr>
-        <w:t>json</w:t>
-      </w:r>
-      <w:proofErr w:type="spellEnd"/>
-      <w:r>
-        <w:rPr>
-          <w:i/>
-          <w:iCs/>
-        </w:rPr>
-        <w:t xml:space="preserve"> file, it’s documented for the sake of completeness.</w:t>
+      <w:r>
+        <w:t>processing</w:t>
       </w:r>
     </w:p>
     <w:tbl>
@@ -6229,6 +6028,9 @@
           </w:tcPr>
           <w:p>
             <w:pPr>
+              <w:tabs>
+                <w:tab w:val="left" w:pos="1845"/>
+              </w:tabs>
               <w:cnfStyle w:val="100000000000" w:firstRow="1" w:lastRow="0" w:firstColumn="0" w:lastColumn="0" w:oddVBand="0" w:evenVBand="0" w:oddHBand="0" w:evenHBand="0" w:firstRowFirstColumn="0" w:firstRowLastColumn="0" w:lastRowFirstColumn="0" w:lastRowLastColumn="0"/>
               <w:rPr>
                 <w:b w:val="0"/>
@@ -6240,6 +6042,487 @@
                 <w:b w:val="0"/>
                 <w:bCs w:val="0"/>
               </w:rPr>
+              <w:t>s</w:t>
+            </w:r>
+            <w:r>
+              <w:rPr>
+                <w:b w:val="0"/>
+                <w:bCs w:val="0"/>
+              </w:rPr>
+              <w:t>tring</w:t>
+            </w:r>
+            <w:r>
+              <w:rPr>
+                <w:b w:val="0"/>
+                <w:bCs w:val="0"/>
+              </w:rPr>
+              <w:t>, or int</w:t>
+            </w:r>
+          </w:p>
+        </w:tc>
+      </w:tr>
+      <w:tr>
+        <w:trPr>
+          <w:cnfStyle w:val="000000100000" w:firstRow="0" w:lastRow="0" w:firstColumn="0" w:lastColumn="0" w:oddVBand="0" w:evenVBand="0" w:oddHBand="1" w:evenHBand="0" w:firstRowFirstColumn="0" w:firstRowLastColumn="0" w:lastRowFirstColumn="0" w:lastRowLastColumn="0"/>
+        </w:trPr>
+        <w:tc>
+          <w:tcPr>
+            <w:cnfStyle w:val="001000000000" w:firstRow="0" w:lastRow="0" w:firstColumn="1" w:lastColumn="0" w:oddVBand="0" w:evenVBand="0" w:oddHBand="0" w:evenHBand="0" w:firstRowFirstColumn="0" w:firstRowLastColumn="0" w:lastRowFirstColumn="0" w:lastRowLastColumn="0"/>
+            <w:tcW w:w="1795" w:type="dxa"/>
+          </w:tcPr>
+          <w:p>
+            <w:pPr>
+              <w:jc w:val="right"/>
+            </w:pPr>
+            <w:r>
+              <w:t>Description</w:t>
+            </w:r>
+          </w:p>
+        </w:tc>
+        <w:tc>
+          <w:tcPr>
+            <w:tcW w:w="7555" w:type="dxa"/>
+          </w:tcPr>
+          <w:p>
+            <w:pPr>
+              <w:cnfStyle w:val="000000100000" w:firstRow="0" w:lastRow="0" w:firstColumn="0" w:lastColumn="0" w:oddVBand="0" w:evenVBand="0" w:oddHBand="1" w:evenHBand="0" w:firstRowFirstColumn="0" w:firstRowLastColumn="0" w:lastRowFirstColumn="0" w:lastRowLastColumn="0"/>
+            </w:pPr>
+            <w:r>
+              <w:t>The type of image process to apply to the video stream images.</w:t>
+            </w:r>
+          </w:p>
+        </w:tc>
+      </w:tr>
+      <w:tr>
+        <w:tc>
+          <w:tcPr>
+            <w:cnfStyle w:val="001000000000" w:firstRow="0" w:lastRow="0" w:firstColumn="1" w:lastColumn="0" w:oddVBand="0" w:evenVBand="0" w:oddHBand="0" w:evenHBand="0" w:firstRowFirstColumn="0" w:firstRowLastColumn="0" w:lastRowFirstColumn="0" w:lastRowLastColumn="0"/>
+            <w:tcW w:w="1795" w:type="dxa"/>
+          </w:tcPr>
+          <w:p>
+            <w:pPr>
+              <w:jc w:val="right"/>
+            </w:pPr>
+            <w:r>
+              <w:t>Values</w:t>
+            </w:r>
+          </w:p>
+        </w:tc>
+        <w:tc>
+          <w:tcPr>
+            <w:tcW w:w="7555" w:type="dxa"/>
+          </w:tcPr>
+          <w:p>
+            <w:pPr>
+              <w:cnfStyle w:val="000000000000" w:firstRow="0" w:lastRow="0" w:firstColumn="0" w:lastColumn="0" w:oddVBand="0" w:evenVBand="0" w:oddHBand="0" w:evenHBand="0" w:firstRowFirstColumn="0" w:firstRowLastColumn="0" w:lastRowFirstColumn="0" w:lastRowLastColumn="0"/>
+            </w:pPr>
+            <w:r>
+              <w:t xml:space="preserve">If an int is used, it is implied that a </w:t>
+            </w:r>
+            <w:proofErr w:type="spellStart"/>
+            <w:r>
+              <w:rPr>
+                <w:i/>
+                <w:iCs/>
+              </w:rPr>
+              <w:t>static_threshold</w:t>
+            </w:r>
+            <w:proofErr w:type="spellEnd"/>
+            <w:r>
+              <w:t xml:space="preserve"> should be used, with the integer (a value between [0, 255]) used as the threshold pixel value. If a string is specified, it should be one of the string values listed below.</w:t>
+            </w:r>
+          </w:p>
+          <w:p>
+            <w:pPr>
+              <w:cnfStyle w:val="000000000000" w:firstRow="0" w:lastRow="0" w:firstColumn="0" w:lastColumn="0" w:oddVBand="0" w:evenVBand="0" w:oddHBand="0" w:evenHBand="0" w:firstRowFirstColumn="0" w:firstRowLastColumn="0" w:lastRowFirstColumn="0" w:lastRowLastColumn="0"/>
+            </w:pPr>
+          </w:p>
+          <w:p>
+            <w:pPr>
+              <w:cnfStyle w:val="000000000000" w:firstRow="0" w:lastRow="0" w:firstColumn="0" w:lastColumn="0" w:oddVBand="0" w:evenVBand="0" w:oddHBand="0" w:evenHBand="0" w:firstRowFirstColumn="0" w:firstRowLastColumn="0" w:lastRowFirstColumn="0" w:lastRowLastColumn="0"/>
+            </w:pPr>
+            <w:r>
+              <w:t>Used to specify the type of image processing to use on the video frames:</w:t>
+            </w:r>
+          </w:p>
+          <w:p>
+            <w:pPr>
+              <w:pStyle w:val="ListParagraph"/>
+              <w:numPr>
+                <w:ilvl w:val="0"/>
+                <w:numId w:val="3"/>
+              </w:numPr>
+              <w:cnfStyle w:val="000000000000" w:firstRow="0" w:lastRow="0" w:firstColumn="0" w:lastColumn="0" w:oddVBand="0" w:evenVBand="0" w:oddHBand="0" w:evenHBand="0" w:firstRowFirstColumn="0" w:firstRowLastColumn="0" w:lastRowFirstColumn="0" w:lastRowLastColumn="0"/>
+              <w:rPr>
+                <w:rFonts w:ascii="Consolas" w:hAnsi="Consolas"/>
+                <w:b/>
+                <w:bCs/>
+              </w:rPr>
+            </w:pPr>
+            <w:r>
+              <w:rPr>
+                <w:rFonts w:ascii="Consolas" w:hAnsi="Consolas"/>
+                <w:b/>
+                <w:bCs/>
+              </w:rPr>
+              <w:t>“</w:t>
+            </w:r>
+            <w:proofErr w:type="spellStart"/>
+            <w:proofErr w:type="gramStart"/>
+            <w:r>
+              <w:rPr>
+                <w:rFonts w:ascii="Consolas" w:hAnsi="Consolas"/>
+                <w:b/>
+                <w:bCs/>
+              </w:rPr>
+              <w:t>yen</w:t>
+            </w:r>
+            <w:proofErr w:type="gramEnd"/>
+            <w:r>
+              <w:rPr>
+                <w:rFonts w:ascii="Consolas" w:hAnsi="Consolas"/>
+                <w:b/>
+                <w:bCs/>
+              </w:rPr>
+              <w:t>_threshold</w:t>
+            </w:r>
+            <w:proofErr w:type="spellEnd"/>
+            <w:r>
+              <w:rPr>
+                <w:rFonts w:ascii="Consolas" w:hAnsi="Consolas"/>
+                <w:b/>
+                <w:bCs/>
+              </w:rPr>
+              <w:t>”</w:t>
+            </w:r>
+          </w:p>
+          <w:p>
+            <w:pPr>
+              <w:pStyle w:val="ListParagraph"/>
+              <w:numPr>
+                <w:ilvl w:val="1"/>
+                <w:numId w:val="3"/>
+              </w:numPr>
+              <w:cnfStyle w:val="000000000000" w:firstRow="0" w:lastRow="0" w:firstColumn="0" w:lastColumn="0" w:oddVBand="0" w:evenVBand="0" w:oddHBand="0" w:evenHBand="0" w:firstRowFirstColumn="0" w:firstRowLastColumn="0" w:lastRowFirstColumn="0" w:lastRowLastColumn="0"/>
+            </w:pPr>
+            <w:r>
+              <w:t>Use a threshold calculated from Yen’s algorithm.</w:t>
+            </w:r>
+          </w:p>
+          <w:p>
+            <w:pPr>
+              <w:pStyle w:val="ListParagraph"/>
+              <w:numPr>
+                <w:ilvl w:val="0"/>
+                <w:numId w:val="3"/>
+              </w:numPr>
+              <w:cnfStyle w:val="000000000000" w:firstRow="0" w:lastRow="0" w:firstColumn="0" w:lastColumn="0" w:oddVBand="0" w:evenVBand="0" w:oddHBand="0" w:evenHBand="0" w:firstRowFirstColumn="0" w:firstRowLastColumn="0" w:lastRowFirstColumn="0" w:lastRowLastColumn="0"/>
+              <w:rPr>
+                <w:rFonts w:ascii="Consolas" w:hAnsi="Consolas"/>
+                <w:b/>
+                <w:bCs/>
+              </w:rPr>
+            </w:pPr>
+            <w:r>
+              <w:rPr>
+                <w:rFonts w:ascii="Consolas" w:hAnsi="Consolas"/>
+                <w:b/>
+                <w:bCs/>
+              </w:rPr>
+              <w:t>“</w:t>
+            </w:r>
+            <w:proofErr w:type="spellStart"/>
+            <w:proofErr w:type="gramStart"/>
+            <w:r>
+              <w:rPr>
+                <w:rFonts w:ascii="Consolas" w:hAnsi="Consolas"/>
+                <w:b/>
+                <w:bCs/>
+              </w:rPr>
+              <w:t>yen</w:t>
+            </w:r>
+            <w:proofErr w:type="gramEnd"/>
+            <w:r>
+              <w:rPr>
+                <w:rFonts w:ascii="Consolas" w:hAnsi="Consolas"/>
+                <w:b/>
+                <w:bCs/>
+              </w:rPr>
+              <w:t>_threshold_compressed</w:t>
+            </w:r>
+            <w:proofErr w:type="spellEnd"/>
+            <w:r>
+              <w:rPr>
+                <w:rFonts w:ascii="Consolas" w:hAnsi="Consolas"/>
+                <w:b/>
+                <w:bCs/>
+              </w:rPr>
+              <w:t>”</w:t>
+            </w:r>
+          </w:p>
+          <w:p>
+            <w:pPr>
+              <w:pStyle w:val="ListParagraph"/>
+              <w:numPr>
+                <w:ilvl w:val="1"/>
+                <w:numId w:val="3"/>
+              </w:numPr>
+              <w:cnfStyle w:val="000000000000" w:firstRow="0" w:lastRow="0" w:firstColumn="0" w:lastColumn="0" w:oddVBand="0" w:evenVBand="0" w:oddHBand="0" w:evenHBand="0" w:firstRowFirstColumn="0" w:firstRowLastColumn="0" w:lastRowFirstColumn="0" w:lastRowLastColumn="0"/>
+            </w:pPr>
+          </w:p>
+          <w:p>
+            <w:pPr>
+              <w:pStyle w:val="ListParagraph"/>
+              <w:numPr>
+                <w:ilvl w:val="0"/>
+                <w:numId w:val="3"/>
+              </w:numPr>
+              <w:cnfStyle w:val="000000000000" w:firstRow="0" w:lastRow="0" w:firstColumn="0" w:lastColumn="0" w:oddVBand="0" w:evenVBand="0" w:oddHBand="0" w:evenHBand="0" w:firstRowFirstColumn="0" w:firstRowLastColumn="0" w:lastRowFirstColumn="0" w:lastRowLastColumn="0"/>
+              <w:rPr>
+                <w:rFonts w:ascii="Consolas" w:hAnsi="Consolas"/>
+                <w:b/>
+                <w:bCs/>
+              </w:rPr>
+            </w:pPr>
+            <w:r>
+              <w:rPr>
+                <w:rFonts w:ascii="Consolas" w:hAnsi="Consolas"/>
+                <w:b/>
+                <w:bCs/>
+              </w:rPr>
+              <w:t>“</w:t>
+            </w:r>
+            <w:proofErr w:type="spellStart"/>
+            <w:proofErr w:type="gramStart"/>
+            <w:r>
+              <w:rPr>
+                <w:rFonts w:ascii="Consolas" w:hAnsi="Consolas"/>
+                <w:b/>
+                <w:bCs/>
+              </w:rPr>
+              <w:t>static</w:t>
+            </w:r>
+            <w:proofErr w:type="gramEnd"/>
+            <w:r>
+              <w:rPr>
+                <w:rFonts w:ascii="Consolas" w:hAnsi="Consolas"/>
+                <w:b/>
+                <w:bCs/>
+              </w:rPr>
+              <w:t>_threshold</w:t>
+            </w:r>
+            <w:proofErr w:type="spellEnd"/>
+            <w:r>
+              <w:rPr>
+                <w:rFonts w:ascii="Consolas" w:hAnsi="Consolas"/>
+                <w:b/>
+                <w:bCs/>
+              </w:rPr>
+              <w:t>”</w:t>
+            </w:r>
+          </w:p>
+          <w:p>
+            <w:pPr>
+              <w:pStyle w:val="ListParagraph"/>
+              <w:numPr>
+                <w:ilvl w:val="1"/>
+                <w:numId w:val="3"/>
+              </w:numPr>
+              <w:cnfStyle w:val="000000000000" w:firstRow="0" w:lastRow="0" w:firstColumn="0" w:lastColumn="0" w:oddVBand="0" w:evenVBand="0" w:oddHBand="0" w:evenHBand="0" w:firstRowFirstColumn="0" w:firstRowLastColumn="0" w:lastRowFirstColumn="0" w:lastRowLastColumn="0"/>
+            </w:pPr>
+          </w:p>
+          <w:p>
+            <w:pPr>
+              <w:pStyle w:val="ListParagraph"/>
+              <w:numPr>
+                <w:ilvl w:val="0"/>
+                <w:numId w:val="3"/>
+              </w:numPr>
+              <w:cnfStyle w:val="000000000000" w:firstRow="0" w:lastRow="0" w:firstColumn="0" w:lastColumn="0" w:oddVBand="0" w:evenVBand="0" w:oddHBand="0" w:evenHBand="0" w:firstRowFirstColumn="0" w:firstRowLastColumn="0" w:lastRowFirstColumn="0" w:lastRowLastColumn="0"/>
+              <w:rPr>
+                <w:rFonts w:ascii="Consolas" w:hAnsi="Consolas"/>
+                <w:b/>
+                <w:bCs/>
+              </w:rPr>
+            </w:pPr>
+            <w:r>
+              <w:rPr>
+                <w:rFonts w:ascii="Consolas" w:hAnsi="Consolas"/>
+                <w:b/>
+                <w:bCs/>
+              </w:rPr>
+              <w:t>“</w:t>
+            </w:r>
+            <w:proofErr w:type="spellStart"/>
+            <w:proofErr w:type="gramStart"/>
+            <w:r>
+              <w:rPr>
+                <w:rFonts w:ascii="Consolas" w:hAnsi="Consolas"/>
+                <w:b/>
+                <w:bCs/>
+              </w:rPr>
+              <w:t>two</w:t>
+            </w:r>
+            <w:proofErr w:type="gramEnd"/>
+            <w:r>
+              <w:rPr>
+                <w:rFonts w:ascii="Consolas" w:hAnsi="Consolas"/>
+                <w:b/>
+                <w:bCs/>
+              </w:rPr>
+              <w:t>_stdev_from_mean</w:t>
+            </w:r>
+            <w:proofErr w:type="spellEnd"/>
+            <w:r>
+              <w:rPr>
+                <w:rFonts w:ascii="Consolas" w:hAnsi="Consolas"/>
+                <w:b/>
+                <w:bCs/>
+              </w:rPr>
+              <w:t>”</w:t>
+            </w:r>
+          </w:p>
+          <w:p>
+            <w:pPr>
+              <w:pStyle w:val="ListParagraph"/>
+              <w:numPr>
+                <w:ilvl w:val="1"/>
+                <w:numId w:val="3"/>
+              </w:numPr>
+              <w:cnfStyle w:val="000000000000" w:firstRow="0" w:lastRow="0" w:firstColumn="0" w:lastColumn="0" w:oddVBand="0" w:evenVBand="0" w:oddHBand="0" w:evenHBand="0" w:firstRowFirstColumn="0" w:firstRowLastColumn="0" w:lastRowFirstColumn="0" w:lastRowLastColumn="0"/>
+            </w:pPr>
+          </w:p>
+        </w:tc>
+      </w:tr>
+      <w:tr>
+        <w:trPr>
+          <w:cnfStyle w:val="000000100000" w:firstRow="0" w:lastRow="0" w:firstColumn="0" w:lastColumn="0" w:oddVBand="0" w:evenVBand="0" w:oddHBand="1" w:evenHBand="0" w:firstRowFirstColumn="0" w:firstRowLastColumn="0" w:lastRowFirstColumn="0" w:lastRowLastColumn="0"/>
+        </w:trPr>
+        <w:tc>
+          <w:tcPr>
+            <w:cnfStyle w:val="001000000000" w:firstRow="0" w:lastRow="0" w:firstColumn="1" w:lastColumn="0" w:oddVBand="0" w:evenVBand="0" w:oddHBand="0" w:evenHBand="0" w:firstRowFirstColumn="0" w:firstRowLastColumn="0" w:lastRowFirstColumn="0" w:lastRowLastColumn="0"/>
+            <w:tcW w:w="1795" w:type="dxa"/>
+          </w:tcPr>
+          <w:p>
+            <w:pPr>
+              <w:jc w:val="right"/>
+            </w:pPr>
+            <w:r>
+              <w:t>Notes</w:t>
+            </w:r>
+          </w:p>
+        </w:tc>
+        <w:tc>
+          <w:tcPr>
+            <w:tcW w:w="7555" w:type="dxa"/>
+          </w:tcPr>
+          <w:p>
+            <w:pPr>
+              <w:cnfStyle w:val="000000100000" w:firstRow="0" w:lastRow="0" w:firstColumn="0" w:lastColumn="0" w:oddVBand="0" w:evenVBand="0" w:oddHBand="1" w:evenHBand="0" w:firstRowFirstColumn="0" w:firstRowLastColumn="0" w:lastRowFirstColumn="0" w:lastRowLastColumn="0"/>
+            </w:pPr>
+            <w:r>
+              <w:t>--</w:t>
+            </w:r>
+          </w:p>
+        </w:tc>
+      </w:tr>
+    </w:tbl>
+    <w:p>
+      <w:pPr>
+        <w:pStyle w:val="JSONValueHeader"/>
+      </w:pPr>
+    </w:p>
+    <w:p>
+      <w:pPr>
+        <w:pStyle w:val="JSONValueHeader"/>
+      </w:pPr>
+    </w:p>
+    <w:p>
+      <w:pPr>
+        <w:pStyle w:val="JSONValueHeader"/>
+      </w:pPr>
+      <w:proofErr w:type="spellStart"/>
+      <w:r>
+        <w:t>static_img</w:t>
+      </w:r>
+      <w:proofErr w:type="spellEnd"/>
+    </w:p>
+    <w:p>
+      <w:pPr>
+        <w:rPr>
+          <w:i/>
+          <w:iCs/>
+        </w:rPr>
+      </w:pPr>
+      <w:r>
+        <w:rPr>
+          <w:i/>
+          <w:iCs/>
+        </w:rPr>
+        <w:t xml:space="preserve">This documented value is a deprecated feature that is considered for deletion. It is currently under review if we are going to commit with its obsolescence or repurpose the feature in question. Until then, because it’s saved in the </w:t>
+      </w:r>
+      <w:proofErr w:type="spellStart"/>
+      <w:r>
+        <w:rPr>
+          <w:i/>
+          <w:iCs/>
+        </w:rPr>
+        <w:t>json</w:t>
+      </w:r>
+      <w:proofErr w:type="spellEnd"/>
+      <w:r>
+        <w:rPr>
+          <w:i/>
+          <w:iCs/>
+        </w:rPr>
+        <w:t xml:space="preserve"> file, it’s documented for the sake of completeness.</w:t>
+      </w:r>
+    </w:p>
+    <w:tbl>
+      <w:tblPr>
+        <w:tblStyle w:val="PlainTable1"/>
+        <w:tblW w:w="0" w:type="auto"/>
+        <w:tblLook w:val="04A0" w:firstRow="1" w:lastRow="0" w:firstColumn="1" w:lastColumn="0" w:noHBand="0" w:noVBand="1"/>
+      </w:tblPr>
+      <w:tblGrid>
+        <w:gridCol w:w="1795"/>
+        <w:gridCol w:w="7555"/>
+      </w:tblGrid>
+      <w:tr>
+        <w:trPr>
+          <w:cnfStyle w:val="100000000000" w:firstRow="1" w:lastRow="0" w:firstColumn="0" w:lastColumn="0" w:oddVBand="0" w:evenVBand="0" w:oddHBand="0" w:evenHBand="0" w:firstRowFirstColumn="0" w:firstRowLastColumn="0" w:lastRowFirstColumn="0" w:lastRowLastColumn="0"/>
+        </w:trPr>
+        <w:tc>
+          <w:tcPr>
+            <w:cnfStyle w:val="001000000000" w:firstRow="0" w:lastRow="0" w:firstColumn="1" w:lastColumn="0" w:oddVBand="0" w:evenVBand="0" w:oddHBand="0" w:evenHBand="0" w:firstRowFirstColumn="0" w:firstRowLastColumn="0" w:lastRowFirstColumn="0" w:lastRowLastColumn="0"/>
+            <w:tcW w:w="1795" w:type="dxa"/>
+          </w:tcPr>
+          <w:p>
+            <w:pPr>
+              <w:jc w:val="right"/>
+            </w:pPr>
+            <w:r>
+              <w:t>Type</w:t>
+            </w:r>
+          </w:p>
+        </w:tc>
+        <w:tc>
+          <w:tcPr>
+            <w:tcW w:w="7555" w:type="dxa"/>
+          </w:tcPr>
+          <w:p>
+            <w:pPr>
+              <w:cnfStyle w:val="100000000000" w:firstRow="1" w:lastRow="0" w:firstColumn="0" w:lastColumn="0" w:oddVBand="0" w:evenVBand="0" w:oddHBand="0" w:evenHBand="0" w:firstRowFirstColumn="0" w:firstRowLastColumn="0" w:lastRowFirstColumn="0" w:lastRowLastColumn="0"/>
+              <w:rPr>
+                <w:b w:val="0"/>
+                <w:bCs w:val="0"/>
+              </w:rPr>
+            </w:pPr>
+            <w:r>
+              <w:rPr>
+                <w:b w:val="0"/>
+                <w:bCs w:val="0"/>
+              </w:rPr>
               <w:t>string</w:t>
             </w:r>
           </w:p>
@@ -6320,6 +6603,7 @@
               <w:jc w:val="right"/>
             </w:pPr>
             <w:r>
+              <w:lastRenderedPageBreak/>
               <w:t>Notes</w:t>
             </w:r>
           </w:p>
@@ -7859,6 +8143,7 @@
   <w:style w:type="character" w:default="1" w:styleId="DefaultParagraphFont">
     <w:name w:val="Default Paragraph Font"/>
     <w:uiPriority w:val="1"/>
+    <w:semiHidden/>
     <w:unhideWhenUsed/>
   </w:style>
   <w:style w:type="table" w:default="1" w:styleId="TableNormal">

</xml_diff>